<commit_message>
Deleted outline support beam from WBS
</commit_message>
<xml_diff>
--- a/Documentation/WBS/WBSGate02.docx
+++ b/Documentation/WBS/WBSGate02.docx
@@ -571,6 +571,8 @@
         </w:rPr>
         <w:t>Furniture</w:t>
       </w:r>
+      <w:bookmarkStart w:id="0" w:name="_GoBack"/>
+      <w:bookmarkEnd w:id="0"/>
     </w:p>
     <w:p>
       <w:pPr>
@@ -726,58 +728,6 @@
           <w:lang w:val="en-US"/>
         </w:rPr>
         <w:t>Spawners</w:t>
-      </w:r>
-    </w:p>
-    <w:p>
-      <w:pPr>
-        <w:ind w:left="1416"/>
-        <w:rPr>
-          <w:rFonts w:cs="Times New Roman"/>
-          <w:szCs w:val="24"/>
-          <w:lang w:val="en-US"/>
-        </w:rPr>
-      </w:pPr>
-      <w:sdt>
-        <w:sdtPr>
-          <w:rPr>
-            <w:rFonts w:cs="Times New Roman"/>
-            <w:szCs w:val="24"/>
-            <w:lang w:val="en-US"/>
-          </w:rPr>
-          <w:id w:val="1936165558"/>
-          <w14:checkbox>
-            <w14:checked w14:val="0"/>
-            <w14:checkedState w14:val="00FE" w14:font="Wingdings"/>
-            <w14:uncheckedState w14:val="0070" w14:font="Wingdings"/>
-          </w14:checkbox>
-        </w:sdtPr>
-        <w:sdtEndPr/>
-        <w:sdtContent>
-          <w:r>
-            <w:rPr>
-              <w:rFonts w:cs="Times New Roman"/>
-              <w:szCs w:val="24"/>
-              <w:lang w:val="en-US"/>
-            </w:rPr>
-            <w:sym w:font="Wingdings" w:char="F070"/>
-          </w:r>
-        </w:sdtContent>
-      </w:sdt>
-      <w:r>
-        <w:rPr>
-          <w:rFonts w:cs="Times New Roman"/>
-          <w:szCs w:val="24"/>
-          <w:lang w:val="en-US"/>
-        </w:rPr>
-        <w:t xml:space="preserve"> </w:t>
-      </w:r>
-      <w:r>
-        <w:rPr>
-          <w:rFonts w:cs="Times New Roman"/>
-          <w:szCs w:val="24"/>
-          <w:lang w:val="en-US"/>
-        </w:rPr>
-        <w:t>Support beams</w:t>
       </w:r>
     </w:p>
     <w:p>
@@ -2864,6 +2814,7 @@
             <w14:uncheckedState w14:val="0070" w14:font="Wingdings"/>
           </w14:checkbox>
         </w:sdtPr>
+        <w:sdtEndPr/>
         <w:sdtContent>
           <w:r>
             <w:rPr>
@@ -2930,6 +2881,7 @@
             <w14:uncheckedState w14:val="0070" w14:font="Wingdings"/>
           </w14:checkbox>
         </w:sdtPr>
+        <w:sdtEndPr/>
         <w:sdtContent>
           <w:r>
             <w:rPr>
@@ -2983,6 +2935,7 @@
             <w14:uncheckedState w14:val="0070" w14:font="Wingdings"/>
           </w14:checkbox>
         </w:sdtPr>
+        <w:sdtEndPr/>
         <w:sdtContent>
           <w:r>
             <w:rPr>
@@ -3034,6 +2987,7 @@
             <w14:uncheckedState w14:val="0070" w14:font="Wingdings"/>
           </w14:checkbox>
         </w:sdtPr>
+        <w:sdtEndPr/>
         <w:sdtContent>
           <w:r>
             <w:rPr>
@@ -3085,6 +3039,7 @@
             <w14:uncheckedState w14:val="0070" w14:font="Wingdings"/>
           </w14:checkbox>
         </w:sdtPr>
+        <w:sdtEndPr/>
         <w:sdtContent>
           <w:r>
             <w:rPr>
@@ -3136,6 +3091,7 @@
             <w14:uncheckedState w14:val="0070" w14:font="Wingdings"/>
           </w14:checkbox>
         </w:sdtPr>
+        <w:sdtEndPr/>
         <w:sdtContent>
           <w:r>
             <w:rPr>
@@ -3187,6 +3143,7 @@
             <w14:uncheckedState w14:val="0070" w14:font="Wingdings"/>
           </w14:checkbox>
         </w:sdtPr>
+        <w:sdtEndPr/>
         <w:sdtContent>
           <w:r>
             <w:rPr>
@@ -3238,6 +3195,7 @@
             <w14:uncheckedState w14:val="0070" w14:font="Wingdings"/>
           </w14:checkbox>
         </w:sdtPr>
+        <w:sdtEndPr/>
         <w:sdtContent>
           <w:r>
             <w:rPr>
@@ -3298,6 +3256,7 @@
             <w14:uncheckedState w14:val="0070" w14:font="Wingdings"/>
           </w14:checkbox>
         </w:sdtPr>
+        <w:sdtEndPr/>
         <w:sdtContent>
           <w:r>
             <w:rPr>
@@ -3351,6 +3310,7 @@
             <w14:uncheckedState w14:val="0070" w14:font="Wingdings"/>
           </w14:checkbox>
         </w:sdtPr>
+        <w:sdtEndPr/>
         <w:sdtContent>
           <w:r>
             <w:rPr>
@@ -3402,6 +3362,7 @@
             <w14:uncheckedState w14:val="0070" w14:font="Wingdings"/>
           </w14:checkbox>
         </w:sdtPr>
+        <w:sdtEndPr/>
         <w:sdtContent>
           <w:r>
             <w:rPr>
@@ -3453,6 +3414,7 @@
             <w14:uncheckedState w14:val="0070" w14:font="Wingdings"/>
           </w14:checkbox>
         </w:sdtPr>
+        <w:sdtEndPr/>
         <w:sdtContent>
           <w:r>
             <w:rPr>
@@ -3514,6 +3476,7 @@
             <w14:uncheckedState w14:val="0070" w14:font="Wingdings"/>
           </w14:checkbox>
         </w:sdtPr>
+        <w:sdtEndPr/>
         <w:sdtContent>
           <w:r>
             <w:rPr>
@@ -3565,6 +3528,7 @@
             <w14:uncheckedState w14:val="0070" w14:font="Wingdings"/>
           </w14:checkbox>
         </w:sdtPr>
+        <w:sdtEndPr/>
         <w:sdtContent>
           <w:r>
             <w:rPr>
@@ -3626,6 +3590,7 @@
             <w14:uncheckedState w14:val="0070" w14:font="Wingdings"/>
           </w14:checkbox>
         </w:sdtPr>
+        <w:sdtEndPr/>
         <w:sdtContent>
           <w:r>
             <w:rPr>
@@ -3677,6 +3642,7 @@
             <w14:uncheckedState w14:val="0070" w14:font="Wingdings"/>
           </w14:checkbox>
         </w:sdtPr>
+        <w:sdtEndPr/>
         <w:sdtContent>
           <w:r>
             <w:rPr>
@@ -3728,6 +3694,7 @@
             <w14:uncheckedState w14:val="0070" w14:font="Wingdings"/>
           </w14:checkbox>
         </w:sdtPr>
+        <w:sdtEndPr/>
         <w:sdtContent>
           <w:r>
             <w:rPr>
@@ -3779,6 +3746,7 @@
             <w14:uncheckedState w14:val="0070" w14:font="Wingdings"/>
           </w14:checkbox>
         </w:sdtPr>
+        <w:sdtEndPr/>
         <w:sdtContent>
           <w:r>
             <w:rPr>
@@ -3856,6 +3824,7 @@
             <w14:uncheckedState w14:val="0070" w14:font="Wingdings"/>
           </w14:checkbox>
         </w:sdtPr>
+        <w:sdtEndPr/>
         <w:sdtContent>
           <w:r>
             <w:rPr>
@@ -3963,6 +3932,7 @@
             <w14:uncheckedState w14:val="0070" w14:font="Wingdings"/>
           </w14:checkbox>
         </w:sdtPr>
+        <w:sdtEndPr/>
         <w:sdtContent>
           <w:r>
             <w:rPr>
@@ -4014,6 +3984,7 @@
             <w14:uncheckedState w14:val="0070" w14:font="Wingdings"/>
           </w14:checkbox>
         </w:sdtPr>
+        <w:sdtEndPr/>
         <w:sdtContent>
           <w:r>
             <w:rPr>
@@ -4065,6 +4036,7 @@
             <w14:uncheckedState w14:val="0070" w14:font="Wingdings"/>
           </w14:checkbox>
         </w:sdtPr>
+        <w:sdtEndPr/>
         <w:sdtContent>
           <w:r>
             <w:rPr>
@@ -4116,6 +4088,7 @@
             <w14:uncheckedState w14:val="0070" w14:font="Wingdings"/>
           </w14:checkbox>
         </w:sdtPr>
+        <w:sdtEndPr/>
         <w:sdtContent>
           <w:r>
             <w:rPr>
@@ -4177,6 +4150,7 @@
             <w14:uncheckedState w14:val="0070" w14:font="Wingdings"/>
           </w14:checkbox>
         </w:sdtPr>
+        <w:sdtEndPr/>
         <w:sdtContent>
           <w:r>
             <w:rPr>
@@ -4228,6 +4202,7 @@
             <w14:uncheckedState w14:val="0070" w14:font="Wingdings"/>
           </w14:checkbox>
         </w:sdtPr>
+        <w:sdtEndPr/>
         <w:sdtContent>
           <w:r>
             <w:rPr>
@@ -4295,6 +4270,7 @@
             <w14:uncheckedState w14:val="0070" w14:font="Wingdings"/>
           </w14:checkbox>
         </w:sdtPr>
+        <w:sdtEndPr/>
         <w:sdtContent>
           <w:r>
             <w:rPr>
@@ -4370,6 +4346,7 @@
             <w14:uncheckedState w14:val="0070" w14:font="Wingdings"/>
           </w14:checkbox>
         </w:sdtPr>
+        <w:sdtEndPr/>
         <w:sdtContent>
           <w:r>
             <w:rPr>
@@ -4445,6 +4422,7 @@
             <w14:uncheckedState w14:val="0070" w14:font="Wingdings"/>
           </w14:checkbox>
         </w:sdtPr>
+        <w:sdtEndPr/>
         <w:sdtContent>
           <w:r>
             <w:rPr>
@@ -4498,6 +4476,7 @@
             <w14:uncheckedState w14:val="0070" w14:font="Wingdings"/>
           </w14:checkbox>
         </w:sdtPr>
+        <w:sdtEndPr/>
         <w:sdtContent>
           <w:r>
             <w:rPr>
@@ -4618,6 +4597,7 @@
             <w14:uncheckedState w14:val="0070" w14:font="Wingdings"/>
           </w14:checkbox>
         </w:sdtPr>
+        <w:sdtEndPr/>
         <w:sdtContent>
           <w:r>
             <w:rPr>
@@ -4782,6 +4762,7 @@
             <w14:uncheckedState w14:val="0070" w14:font="Wingdings"/>
           </w14:checkbox>
         </w:sdtPr>
+        <w:sdtEndPr/>
         <w:sdtContent>
           <w:r>
             <w:rPr>
@@ -4834,6 +4815,7 @@
             <w14:uncheckedState w14:val="0070" w14:font="Wingdings"/>
           </w14:checkbox>
         </w:sdtPr>
+        <w:sdtEndPr/>
         <w:sdtContent>
           <w:r>
             <w:rPr>
@@ -5154,6 +5136,7 @@
             <w14:uncheckedState w14:val="0070" w14:font="Wingdings"/>
           </w14:checkbox>
         </w:sdtPr>
+        <w:sdtEndPr/>
         <w:sdtContent>
           <w:r>
             <w:rPr>
@@ -5229,6 +5212,7 @@
             <w14:uncheckedState w14:val="0070" w14:font="Wingdings"/>
           </w14:checkbox>
         </w:sdtPr>
+        <w:sdtEndPr/>
         <w:sdtContent>
           <w:r>
             <w:rPr>
@@ -5280,6 +5264,7 @@
             <w14:uncheckedState w14:val="0070" w14:font="Wingdings"/>
           </w14:checkbox>
         </w:sdtPr>
+        <w:sdtEndPr/>
         <w:sdtContent>
           <w:r>
             <w:rPr>
@@ -5331,6 +5316,7 @@
             <w14:uncheckedState w14:val="0070" w14:font="Wingdings"/>
           </w14:checkbox>
         </w:sdtPr>
+        <w:sdtEndPr/>
         <w:sdtContent>
           <w:r>
             <w:rPr>
@@ -5382,6 +5368,7 @@
             <w14:uncheckedState w14:val="0070" w14:font="Wingdings"/>
           </w14:checkbox>
         </w:sdtPr>
+        <w:sdtEndPr/>
         <w:sdtContent>
           <w:r>
             <w:rPr>
@@ -5433,6 +5420,7 @@
             <w14:uncheckedState w14:val="0070" w14:font="Wingdings"/>
           </w14:checkbox>
         </w:sdtPr>
+        <w:sdtEndPr/>
         <w:sdtContent>
           <w:r>
             <w:rPr>
@@ -5484,6 +5472,7 @@
             <w14:uncheckedState w14:val="0070" w14:font="Wingdings"/>
           </w14:checkbox>
         </w:sdtPr>
+        <w:sdtEndPr/>
         <w:sdtContent>
           <w:r>
             <w:rPr>
@@ -5535,6 +5524,7 @@
             <w14:uncheckedState w14:val="0070" w14:font="Wingdings"/>
           </w14:checkbox>
         </w:sdtPr>
+        <w:sdtEndPr/>
         <w:sdtContent>
           <w:r>
             <w:rPr>
@@ -5586,6 +5576,7 @@
             <w14:uncheckedState w14:val="0070" w14:font="Wingdings"/>
           </w14:checkbox>
         </w:sdtPr>
+        <w:sdtEndPr/>
         <w:sdtContent>
           <w:r>
             <w:rPr>
@@ -5647,6 +5638,7 @@
             <w14:uncheckedState w14:val="0070" w14:font="Wingdings"/>
           </w14:checkbox>
         </w:sdtPr>
+        <w:sdtEndPr/>
         <w:sdtContent>
           <w:r>
             <w:rPr>
@@ -5697,6 +5689,7 @@
             <w14:uncheckedState w14:val="0070" w14:font="Wingdings"/>
           </w14:checkbox>
         </w:sdtPr>
+        <w:sdtEndPr/>
         <w:sdtContent>
           <w:r>
             <w:rPr>
@@ -5738,8 +5731,6 @@
         </w:rPr>
         <w:t>ammerjaeger</w:t>
       </w:r>
-      <w:bookmarkStart w:id="0" w:name="_GoBack"/>
-      <w:bookmarkEnd w:id="0"/>
     </w:p>
     <w:p>
       <w:pPr>
@@ -5764,6 +5755,7 @@
             <w14:uncheckedState w14:val="0070" w14:font="Wingdings"/>
           </w14:checkbox>
         </w:sdtPr>
+        <w:sdtEndPr/>
         <w:sdtContent>
           <w:r>
             <w:rPr>
@@ -5815,6 +5807,7 @@
             <w14:uncheckedState w14:val="0070" w14:font="Wingdings"/>
           </w14:checkbox>
         </w:sdtPr>
+        <w:sdtEndPr/>
         <w:sdtContent>
           <w:r>
             <w:rPr>
@@ -5882,6 +5875,7 @@
             <w14:uncheckedState w14:val="0070" w14:font="Wingdings"/>
           </w14:checkbox>
         </w:sdtPr>
+        <w:sdtEndPr/>
         <w:sdtContent>
           <w:r>
             <w:rPr>
@@ -5933,6 +5927,7 @@
             <w14:uncheckedState w14:val="0070" w14:font="Wingdings"/>
           </w14:checkbox>
         </w:sdtPr>
+        <w:sdtEndPr/>
         <w:sdtContent>
           <w:r>
             <w:rPr>
@@ -5984,6 +5979,7 @@
             <w14:uncheckedState w14:val="0070" w14:font="Wingdings"/>
           </w14:checkbox>
         </w:sdtPr>
+        <w:sdtEndPr/>
         <w:sdtContent>
           <w:r>
             <w:rPr>
@@ -6035,6 +6031,7 @@
             <w14:uncheckedState w14:val="0070" w14:font="Wingdings"/>
           </w14:checkbox>
         </w:sdtPr>
+        <w:sdtEndPr/>
         <w:sdtContent>
           <w:r>
             <w:rPr>
@@ -6086,6 +6083,7 @@
             <w14:uncheckedState w14:val="0070" w14:font="Wingdings"/>
           </w14:checkbox>
         </w:sdtPr>
+        <w:sdtEndPr/>
         <w:sdtContent>
           <w:r>
             <w:rPr>
@@ -6137,6 +6135,7 @@
             <w14:uncheckedState w14:val="0070" w14:font="Wingdings"/>
           </w14:checkbox>
         </w:sdtPr>
+        <w:sdtEndPr/>
         <w:sdtContent>
           <w:r>
             <w:rPr>
@@ -6198,6 +6197,7 @@
             <w14:uncheckedState w14:val="0070" w14:font="Wingdings"/>
           </w14:checkbox>
         </w:sdtPr>
+        <w:sdtEndPr/>
         <w:sdtContent>
           <w:r>
             <w:rPr>

</xml_diff>

<commit_message>
Added Shockwave animation task
</commit_message>
<xml_diff>
--- a/Documentation/WBS/WBSGate02.docx
+++ b/Documentation/WBS/WBSGate02.docx
@@ -571,8 +571,6 @@
         </w:rPr>
         <w:t>Furniture</w:t>
       </w:r>
-      <w:bookmarkStart w:id="0" w:name="_GoBack"/>
-      <w:bookmarkEnd w:id="0"/>
     </w:p>
     <w:p>
       <w:pPr>
@@ -3803,6 +3801,169 @@
     </w:p>
     <w:p>
       <w:pPr>
+        <w:ind w:firstLine="540"/>
+        <w:rPr>
+          <w:rFonts w:cs="Times New Roman"/>
+          <w:szCs w:val="24"/>
+          <w:lang w:val="en-US"/>
+        </w:rPr>
+      </w:pPr>
+      <w:sdt>
+        <w:sdtPr>
+          <w:rPr>
+            <w:rFonts w:cs="Times New Roman"/>
+            <w:szCs w:val="24"/>
+            <w:lang w:val="en-US"/>
+          </w:rPr>
+          <w:id w:val="1048346575"/>
+          <w14:checkbox>
+            <w14:checked w14:val="0"/>
+            <w14:checkedState w14:val="00FE" w14:font="Wingdings"/>
+            <w14:uncheckedState w14:val="0070" w14:font="Wingdings"/>
+          </w14:checkbox>
+        </w:sdtPr>
+        <w:sdtContent>
+          <w:r>
+            <w:rPr>
+              <w:rFonts w:cs="Times New Roman"/>
+              <w:szCs w:val="24"/>
+              <w:lang w:val="en-US"/>
+            </w:rPr>
+            <w:sym w:font="Wingdings" w:char="F070"/>
+          </w:r>
+        </w:sdtContent>
+      </w:sdt>
+      <w:r>
+        <w:rPr>
+          <w:rFonts w:cs="Times New Roman"/>
+          <w:szCs w:val="24"/>
+          <w:lang w:val="en-US"/>
+        </w:rPr>
+        <w:t xml:space="preserve"> Shockwave animation</w:t>
+      </w:r>
+    </w:p>
+    <w:p>
+      <w:pPr>
+        <w:ind w:left="1248"/>
+        <w:rPr>
+          <w:rFonts w:cs="Times New Roman"/>
+          <w:szCs w:val="24"/>
+          <w:lang w:val="en-US"/>
+        </w:rPr>
+      </w:pPr>
+      <w:sdt>
+        <w:sdtPr>
+          <w:rPr>
+            <w:rFonts w:cs="Times New Roman"/>
+            <w:szCs w:val="24"/>
+            <w:lang w:val="en-US"/>
+          </w:rPr>
+          <w:id w:val="-1821568956"/>
+          <w14:checkbox>
+            <w14:checked w14:val="0"/>
+            <w14:checkedState w14:val="00FE" w14:font="Wingdings"/>
+            <w14:uncheckedState w14:val="0070" w14:font="Wingdings"/>
+          </w14:checkbox>
+        </w:sdtPr>
+        <w:sdtContent>
+          <w:r>
+            <w:rPr>
+              <w:rFonts w:cs="Times New Roman"/>
+              <w:szCs w:val="24"/>
+              <w:lang w:val="en-US"/>
+            </w:rPr>
+            <w:sym w:font="Wingdings" w:char="F070"/>
+          </w:r>
+        </w:sdtContent>
+      </w:sdt>
+      <w:r>
+        <w:rPr>
+          <w:rFonts w:cs="Times New Roman"/>
+          <w:szCs w:val="24"/>
+          <w:lang w:val="en-US"/>
+        </w:rPr>
+        <w:t xml:space="preserve"> Sprite </w:t>
+      </w:r>
+      <w:r>
+        <w:rPr>
+          <w:rFonts w:cs="Times New Roman"/>
+          <w:szCs w:val="24"/>
+          <w:lang w:val="en-US"/>
+        </w:rPr>
+        <w:t xml:space="preserve">shockwave </w:t>
+      </w:r>
+      <w:r>
+        <w:rPr>
+          <w:rFonts w:cs="Times New Roman"/>
+          <w:szCs w:val="24"/>
+          <w:lang w:val="en-US"/>
+        </w:rPr>
+        <w:t>from center</w:t>
+      </w:r>
+      <w:r>
+        <w:rPr>
+          <w:rFonts w:cs="Times New Roman"/>
+          <w:szCs w:val="24"/>
+          <w:lang w:val="en-US"/>
+        </w:rPr>
+        <w:t xml:space="preserve"> outwards</w:t>
+      </w:r>
+    </w:p>
+    <w:p>
+      <w:pPr>
+        <w:ind w:left="1248"/>
+        <w:rPr>
+          <w:rFonts w:cs="Times New Roman"/>
+          <w:szCs w:val="24"/>
+          <w:lang w:val="en-US"/>
+        </w:rPr>
+      </w:pPr>
+      <w:sdt>
+        <w:sdtPr>
+          <w:rPr>
+            <w:rFonts w:cs="Times New Roman"/>
+            <w:szCs w:val="24"/>
+            <w:lang w:val="en-US"/>
+          </w:rPr>
+          <w:id w:val="1359388821"/>
+          <w14:checkbox>
+            <w14:checked w14:val="0"/>
+            <w14:checkedState w14:val="00FE" w14:font="Wingdings"/>
+            <w14:uncheckedState w14:val="0070" w14:font="Wingdings"/>
+          </w14:checkbox>
+        </w:sdtPr>
+        <w:sdtContent>
+          <w:r>
+            <w:rPr>
+              <w:rFonts w:cs="Times New Roman"/>
+              <w:szCs w:val="24"/>
+              <w:lang w:val="en-US"/>
+            </w:rPr>
+            <w:sym w:font="Wingdings" w:char="F070"/>
+          </w:r>
+        </w:sdtContent>
+      </w:sdt>
+      <w:r>
+        <w:rPr>
+          <w:rFonts w:cs="Times New Roman"/>
+          <w:szCs w:val="24"/>
+          <w:lang w:val="en-US"/>
+        </w:rPr>
+        <w:t xml:space="preserve"> Figure out how many sprites and needed</w:t>
+      </w:r>
+    </w:p>
+    <w:p>
+      <w:pPr>
+        <w:ind w:left="1260"/>
+        <w:rPr>
+          <w:rFonts w:cs="Times New Roman"/>
+          <w:szCs w:val="24"/>
+          <w:lang w:val="en-US"/>
+        </w:rPr>
+      </w:pPr>
+    </w:p>
+    <w:p>
+      <w:pPr>
         <w:ind w:left="540"/>
         <w:rPr>
           <w:rFonts w:cs="Times New Roman"/>
@@ -4012,6 +4173,8 @@
         </w:rPr>
         <w:t>Healing</w:t>
       </w:r>
+      <w:bookmarkStart w:id="0" w:name="_GoBack"/>
+      <w:bookmarkEnd w:id="0"/>
     </w:p>
     <w:p>
       <w:pPr>
@@ -4657,6 +4820,7 @@
           <w:szCs w:val="24"/>
           <w:lang w:val="en-US"/>
         </w:rPr>
+        <w:lastRenderedPageBreak/>
         <w:t>Enemy with multiple HP</w:t>
       </w:r>
     </w:p>

</xml_diff>

<commit_message>
Added task: Playtest to find enemy counter bug
</commit_message>
<xml_diff>
--- a/Documentation/WBS/WBSGate02.docx
+++ b/Documentation/WBS/WBSGate02.docx
@@ -182,6 +182,49 @@
           <w:lang w:val="en-US"/>
         </w:rPr>
       </w:pPr>
+      <w:sdt>
+        <w:sdtPr>
+          <w:rPr>
+            <w:rFonts w:cs="Times New Roman"/>
+            <w:szCs w:val="24"/>
+            <w:lang w:val="en-US"/>
+          </w:rPr>
+          <w:id w:val="-1384247566"/>
+          <w14:checkbox>
+            <w14:checked w14:val="0"/>
+            <w14:checkedState w14:val="00FE" w14:font="Wingdings"/>
+            <w14:uncheckedState w14:val="0070" w14:font="Wingdings"/>
+          </w14:checkbox>
+        </w:sdtPr>
+        <w:sdtContent>
+          <w:r>
+            <w:rPr>
+              <w:rFonts w:cs="Times New Roman"/>
+              <w:szCs w:val="24"/>
+              <w:lang w:val="en-US"/>
+            </w:rPr>
+            <w:sym w:font="Wingdings" w:char="F070"/>
+          </w:r>
+        </w:sdtContent>
+      </w:sdt>
+      <w:r>
+        <w:rPr>
+          <w:rFonts w:cs="Times New Roman"/>
+          <w:szCs w:val="24"/>
+          <w:lang w:val="en-US"/>
+        </w:rPr>
+        <w:t xml:space="preserve"> Playtest to find enemy counter bug</w:t>
+      </w:r>
+    </w:p>
+    <w:p>
+      <w:pPr>
+        <w:ind w:left="708"/>
+        <w:rPr>
+          <w:rFonts w:cs="Times New Roman"/>
+          <w:szCs w:val="24"/>
+          <w:lang w:val="en-US"/>
+        </w:rPr>
+      </w:pPr>
     </w:p>
     <w:p>
       <w:pPr>
@@ -571,6 +614,8 @@
         </w:rPr>
         <w:t>Furniture</w:t>
       </w:r>
+      <w:bookmarkStart w:id="0" w:name="_GoBack"/>
+      <w:bookmarkEnd w:id="0"/>
     </w:p>
     <w:p>
       <w:pPr>
@@ -2454,7 +2499,6 @@
         <w:t>Audio</w:t>
       </w:r>
     </w:p>
-    <w:bookmarkStart w:id="0" w:name="_GoBack"/>
     <w:p>
       <w:pPr>
         <w:ind w:left="360"/>
@@ -2507,7 +2551,6 @@
         <w:t>Figure out bpm of current soundtrack</w:t>
       </w:r>
     </w:p>
-    <w:bookmarkEnd w:id="0"/>
     <w:p>
       <w:pPr>
         <w:ind w:left="360"/>

</xml_diff>

<commit_message>
Added task: "Synchronize first beat after into in music to first hammer hit in game after cut scene "
</commit_message>
<xml_diff>
--- a/Documentation/WBS/WBSGate02.docx
+++ b/Documentation/WBS/WBSGate02.docx
@@ -196,6 +196,7 @@
             <w14:uncheckedState w14:val="0070" w14:font="Wingdings"/>
           </w14:checkbox>
         </w:sdtPr>
+        <w:sdtEndPr/>
         <w:sdtContent>
           <w:r>
             <w:rPr>
@@ -614,2192 +615,2235 @@
         </w:rPr>
         <w:t>Furniture</w:t>
       </w:r>
+    </w:p>
+    <w:p>
+      <w:pPr>
+        <w:ind w:left="1416"/>
+        <w:rPr>
+          <w:rFonts w:cs="Times New Roman"/>
+          <w:szCs w:val="24"/>
+          <w:lang w:val="en-US"/>
+        </w:rPr>
+      </w:pPr>
+      <w:sdt>
+        <w:sdtPr>
+          <w:rPr>
+            <w:rFonts w:cs="Times New Roman"/>
+            <w:szCs w:val="24"/>
+            <w:lang w:val="en-US"/>
+          </w:rPr>
+          <w:id w:val="-1762442339"/>
+          <w14:checkbox>
+            <w14:checked w14:val="0"/>
+            <w14:checkedState w14:val="00FE" w14:font="Wingdings"/>
+            <w14:uncheckedState w14:val="0070" w14:font="Wingdings"/>
+          </w14:checkbox>
+        </w:sdtPr>
+        <w:sdtEndPr/>
+        <w:sdtContent>
+          <w:r>
+            <w:rPr>
+              <w:rFonts w:cs="Times New Roman"/>
+              <w:szCs w:val="24"/>
+              <w:lang w:val="en-US"/>
+            </w:rPr>
+            <w:sym w:font="Wingdings" w:char="F070"/>
+          </w:r>
+        </w:sdtContent>
+      </w:sdt>
+      <w:r>
+        <w:rPr>
+          <w:rFonts w:cs="Times New Roman"/>
+          <w:szCs w:val="24"/>
+          <w:lang w:val="en-US"/>
+        </w:rPr>
+        <w:t xml:space="preserve"> </w:t>
+      </w:r>
+      <w:r>
+        <w:rPr>
+          <w:rFonts w:cs="Times New Roman"/>
+          <w:szCs w:val="24"/>
+          <w:lang w:val="en-US"/>
+        </w:rPr>
+        <w:t>Ground tiles</w:t>
+      </w:r>
+    </w:p>
+    <w:p>
+      <w:pPr>
+        <w:ind w:left="1416"/>
+        <w:rPr>
+          <w:rFonts w:cs="Times New Roman"/>
+          <w:szCs w:val="24"/>
+          <w:lang w:val="en-US"/>
+        </w:rPr>
+      </w:pPr>
+      <w:sdt>
+        <w:sdtPr>
+          <w:rPr>
+            <w:rFonts w:cs="Times New Roman"/>
+            <w:szCs w:val="24"/>
+            <w:lang w:val="en-US"/>
+          </w:rPr>
+          <w:id w:val="-1397587256"/>
+          <w14:checkbox>
+            <w14:checked w14:val="0"/>
+            <w14:checkedState w14:val="00FE" w14:font="Wingdings"/>
+            <w14:uncheckedState w14:val="0070" w14:font="Wingdings"/>
+          </w14:checkbox>
+        </w:sdtPr>
+        <w:sdtEndPr/>
+        <w:sdtContent>
+          <w:r>
+            <w:rPr>
+              <w:rFonts w:cs="Times New Roman"/>
+              <w:szCs w:val="24"/>
+              <w:lang w:val="en-US"/>
+            </w:rPr>
+            <w:sym w:font="Wingdings" w:char="F070"/>
+          </w:r>
+        </w:sdtContent>
+      </w:sdt>
+      <w:r>
+        <w:rPr>
+          <w:rFonts w:cs="Times New Roman"/>
+          <w:szCs w:val="24"/>
+          <w:lang w:val="en-US"/>
+        </w:rPr>
+        <w:t xml:space="preserve"> </w:t>
+      </w:r>
+      <w:r>
+        <w:rPr>
+          <w:rFonts w:cs="Times New Roman"/>
+          <w:szCs w:val="24"/>
+          <w:lang w:val="en-US"/>
+        </w:rPr>
+        <w:t>Ladders</w:t>
+      </w:r>
+    </w:p>
+    <w:p>
+      <w:pPr>
+        <w:ind w:left="1416"/>
+        <w:rPr>
+          <w:rFonts w:cs="Times New Roman"/>
+          <w:szCs w:val="24"/>
+          <w:lang w:val="en-US"/>
+        </w:rPr>
+      </w:pPr>
+      <w:sdt>
+        <w:sdtPr>
+          <w:rPr>
+            <w:rFonts w:cs="Times New Roman"/>
+            <w:szCs w:val="24"/>
+            <w:lang w:val="en-US"/>
+          </w:rPr>
+          <w:id w:val="-727384089"/>
+          <w14:checkbox>
+            <w14:checked w14:val="0"/>
+            <w14:checkedState w14:val="00FE" w14:font="Wingdings"/>
+            <w14:uncheckedState w14:val="0070" w14:font="Wingdings"/>
+          </w14:checkbox>
+        </w:sdtPr>
+        <w:sdtEndPr/>
+        <w:sdtContent>
+          <w:r>
+            <w:rPr>
+              <w:rFonts w:cs="Times New Roman"/>
+              <w:szCs w:val="24"/>
+              <w:lang w:val="en-US"/>
+            </w:rPr>
+            <w:sym w:font="Wingdings" w:char="F070"/>
+          </w:r>
+        </w:sdtContent>
+      </w:sdt>
+      <w:r>
+        <w:rPr>
+          <w:rFonts w:cs="Times New Roman"/>
+          <w:szCs w:val="24"/>
+          <w:lang w:val="en-US"/>
+        </w:rPr>
+        <w:t xml:space="preserve"> </w:t>
+      </w:r>
+      <w:r>
+        <w:rPr>
+          <w:rFonts w:cs="Times New Roman"/>
+          <w:szCs w:val="24"/>
+          <w:lang w:val="en-US"/>
+        </w:rPr>
+        <w:t>Spawners</w:t>
+      </w:r>
+    </w:p>
+    <w:p>
+      <w:pPr>
+        <w:ind w:left="1416"/>
+        <w:rPr>
+          <w:rFonts w:cs="Times New Roman"/>
+          <w:szCs w:val="24"/>
+          <w:lang w:val="en-US"/>
+        </w:rPr>
+      </w:pPr>
+      <w:sdt>
+        <w:sdtPr>
+          <w:rPr>
+            <w:rFonts w:cs="Times New Roman"/>
+            <w:szCs w:val="24"/>
+            <w:lang w:val="en-US"/>
+          </w:rPr>
+          <w:id w:val="-1301917562"/>
+          <w14:checkbox>
+            <w14:checked w14:val="0"/>
+            <w14:checkedState w14:val="00FE" w14:font="Wingdings"/>
+            <w14:uncheckedState w14:val="0070" w14:font="Wingdings"/>
+          </w14:checkbox>
+        </w:sdtPr>
+        <w:sdtEndPr/>
+        <w:sdtContent>
+          <w:r>
+            <w:rPr>
+              <w:rFonts w:cs="Times New Roman"/>
+              <w:szCs w:val="24"/>
+              <w:lang w:val="en-US"/>
+            </w:rPr>
+            <w:sym w:font="Wingdings" w:char="F070"/>
+          </w:r>
+        </w:sdtContent>
+      </w:sdt>
+      <w:r>
+        <w:rPr>
+          <w:rFonts w:cs="Times New Roman"/>
+          <w:szCs w:val="24"/>
+          <w:lang w:val="en-US"/>
+        </w:rPr>
+        <w:t xml:space="preserve"> </w:t>
+      </w:r>
+      <w:r>
+        <w:rPr>
+          <w:rFonts w:cs="Times New Roman"/>
+          <w:szCs w:val="24"/>
+          <w:lang w:val="en-US"/>
+        </w:rPr>
+        <w:t>Walls</w:t>
+      </w:r>
+    </w:p>
+    <w:p>
+      <w:pPr>
+        <w:ind w:left="720"/>
+        <w:rPr>
+          <w:rFonts w:cs="Times New Roman"/>
+          <w:szCs w:val="24"/>
+          <w:lang w:val="en-US"/>
+        </w:rPr>
+      </w:pPr>
+    </w:p>
+    <w:p>
+      <w:pPr>
+        <w:ind w:left="360"/>
+        <w:rPr>
+          <w:rFonts w:cs="Times New Roman"/>
+          <w:szCs w:val="24"/>
+          <w:lang w:val="en-US"/>
+        </w:rPr>
+      </w:pPr>
+      <w:sdt>
+        <w:sdtPr>
+          <w:rPr>
+            <w:rFonts w:cs="Times New Roman"/>
+            <w:szCs w:val="24"/>
+            <w:lang w:val="en-US"/>
+          </w:rPr>
+          <w:id w:val="1880196279"/>
+          <w14:checkbox>
+            <w14:checked w14:val="0"/>
+            <w14:checkedState w14:val="00FE" w14:font="Wingdings"/>
+            <w14:uncheckedState w14:val="0070" w14:font="Wingdings"/>
+          </w14:checkbox>
+        </w:sdtPr>
+        <w:sdtEndPr/>
+        <w:sdtContent>
+          <w:r>
+            <w:rPr>
+              <w:rFonts w:cs="Times New Roman"/>
+              <w:szCs w:val="24"/>
+              <w:lang w:val="en-US"/>
+            </w:rPr>
+            <w:sym w:font="Wingdings" w:char="F070"/>
+          </w:r>
+        </w:sdtContent>
+      </w:sdt>
+      <w:r>
+        <w:rPr>
+          <w:rFonts w:cs="Times New Roman"/>
+          <w:szCs w:val="24"/>
+          <w:lang w:val="en-US"/>
+        </w:rPr>
+        <w:t xml:space="preserve"> </w:t>
+      </w:r>
+      <w:r>
+        <w:rPr>
+          <w:rFonts w:cs="Times New Roman"/>
+          <w:szCs w:val="24"/>
+          <w:lang w:val="en-US"/>
+        </w:rPr>
+        <w:t>Figure out the best background texture</w:t>
+      </w:r>
+    </w:p>
+    <w:p>
+      <w:pPr>
+        <w:ind w:left="360"/>
+        <w:rPr>
+          <w:rFonts w:cs="Times New Roman"/>
+          <w:szCs w:val="24"/>
+          <w:lang w:val="en-US"/>
+        </w:rPr>
+      </w:pPr>
+      <w:sdt>
+        <w:sdtPr>
+          <w:rPr>
+            <w:rFonts w:cs="Times New Roman"/>
+            <w:szCs w:val="24"/>
+            <w:lang w:val="en-US"/>
+          </w:rPr>
+          <w:id w:val="-860347478"/>
+          <w14:checkbox>
+            <w14:checked w14:val="0"/>
+            <w14:checkedState w14:val="00FE" w14:font="Wingdings"/>
+            <w14:uncheckedState w14:val="0070" w14:font="Wingdings"/>
+          </w14:checkbox>
+        </w:sdtPr>
+        <w:sdtEndPr/>
+        <w:sdtContent>
+          <w:r>
+            <w:rPr>
+              <w:rFonts w:cs="Times New Roman"/>
+              <w:szCs w:val="24"/>
+              <w:lang w:val="en-US"/>
+            </w:rPr>
+            <w:sym w:font="Wingdings" w:char="F070"/>
+          </w:r>
+        </w:sdtContent>
+      </w:sdt>
+      <w:r>
+        <w:rPr>
+          <w:rFonts w:cs="Times New Roman"/>
+          <w:szCs w:val="24"/>
+          <w:lang w:val="en-US"/>
+        </w:rPr>
+        <w:t xml:space="preserve"> </w:t>
+      </w:r>
+      <w:r>
+        <w:rPr>
+          <w:rFonts w:cs="Times New Roman"/>
+          <w:szCs w:val="24"/>
+          <w:lang w:val="en-US"/>
+        </w:rPr>
+        <w:t>Hammerjaeger</w:t>
+      </w:r>
+    </w:p>
+    <w:p>
+      <w:pPr>
+        <w:ind w:left="1080"/>
+        <w:rPr>
+          <w:rFonts w:cs="Times New Roman"/>
+          <w:szCs w:val="24"/>
+          <w:lang w:val="en-US"/>
+        </w:rPr>
+      </w:pPr>
+      <w:sdt>
+        <w:sdtPr>
+          <w:rPr>
+            <w:rFonts w:cs="Times New Roman"/>
+            <w:szCs w:val="24"/>
+            <w:lang w:val="en-US"/>
+          </w:rPr>
+          <w:id w:val="1787392752"/>
+          <w14:checkbox>
+            <w14:checked w14:val="0"/>
+            <w14:checkedState w14:val="00FE" w14:font="Wingdings"/>
+            <w14:uncheckedState w14:val="0070" w14:font="Wingdings"/>
+          </w14:checkbox>
+        </w:sdtPr>
+        <w:sdtEndPr/>
+        <w:sdtContent>
+          <w:r>
+            <w:rPr>
+              <w:rFonts w:cs="Times New Roman"/>
+              <w:szCs w:val="24"/>
+              <w:lang w:val="en-US"/>
+            </w:rPr>
+            <w:sym w:font="Wingdings" w:char="F070"/>
+          </w:r>
+        </w:sdtContent>
+      </w:sdt>
+      <w:r>
+        <w:rPr>
+          <w:rFonts w:cs="Times New Roman"/>
+          <w:szCs w:val="24"/>
+          <w:lang w:val="en-US"/>
+        </w:rPr>
+        <w:t xml:space="preserve"> </w:t>
+      </w:r>
+      <w:r>
+        <w:rPr>
+          <w:rFonts w:cs="Times New Roman"/>
+          <w:szCs w:val="24"/>
+          <w:lang w:val="en-US"/>
+        </w:rPr>
+        <w:t xml:space="preserve">Shrink Hammerjaeger from 72 </w:t>
+      </w:r>
+      <w:r>
+        <w:rPr>
+          <w:rFonts w:cs="Times New Roman"/>
+          <w:szCs w:val="24"/>
+          <w:lang w:val="en-US"/>
+        </w:rPr>
+        <w:t>pixels</w:t>
+      </w:r>
+      <w:r>
+        <w:rPr>
+          <w:rFonts w:cs="Times New Roman"/>
+          <w:szCs w:val="24"/>
+          <w:lang w:val="en-US"/>
+        </w:rPr>
+        <w:t xml:space="preserve"> to 64 pixel </w:t>
+      </w:r>
+      <w:r>
+        <w:rPr>
+          <w:rFonts w:cs="Times New Roman"/>
+          <w:szCs w:val="24"/>
+          <w:lang w:val="en-US"/>
+        </w:rPr>
+        <w:t>height</w:t>
+      </w:r>
+    </w:p>
+    <w:p>
+      <w:pPr>
+        <w:ind w:left="1080"/>
+        <w:rPr>
+          <w:rFonts w:cs="Times New Roman"/>
+          <w:szCs w:val="24"/>
+          <w:lang w:val="en-US"/>
+        </w:rPr>
+      </w:pPr>
+      <w:sdt>
+        <w:sdtPr>
+          <w:rPr>
+            <w:rFonts w:cs="Times New Roman"/>
+            <w:szCs w:val="24"/>
+            <w:lang w:val="en-US"/>
+          </w:rPr>
+          <w:id w:val="-1978369424"/>
+          <w14:checkbox>
+            <w14:checked w14:val="0"/>
+            <w14:checkedState w14:val="00FE" w14:font="Wingdings"/>
+            <w14:uncheckedState w14:val="0070" w14:font="Wingdings"/>
+          </w14:checkbox>
+        </w:sdtPr>
+        <w:sdtEndPr/>
+        <w:sdtContent>
+          <w:r>
+            <w:rPr>
+              <w:rFonts w:cs="Times New Roman"/>
+              <w:szCs w:val="24"/>
+              <w:lang w:val="en-US"/>
+            </w:rPr>
+            <w:sym w:font="Wingdings" w:char="F070"/>
+          </w:r>
+        </w:sdtContent>
+      </w:sdt>
+      <w:r>
+        <w:rPr>
+          <w:rFonts w:cs="Times New Roman"/>
+          <w:szCs w:val="24"/>
+          <w:lang w:val="en-US"/>
+        </w:rPr>
+        <w:t xml:space="preserve"> </w:t>
+      </w:r>
+      <w:r>
+        <w:rPr>
+          <w:rFonts w:cs="Times New Roman"/>
+          <w:szCs w:val="24"/>
+          <w:lang w:val="en-US"/>
+        </w:rPr>
+        <w:t>Outline Hammerjaeger</w:t>
+      </w:r>
+    </w:p>
+    <w:p>
+      <w:pPr>
+        <w:ind w:left="1080"/>
+        <w:rPr>
+          <w:rFonts w:cs="Times New Roman"/>
+          <w:szCs w:val="24"/>
+          <w:lang w:val="en-US"/>
+        </w:rPr>
+      </w:pPr>
+      <w:sdt>
+        <w:sdtPr>
+          <w:rPr>
+            <w:rFonts w:cs="Times New Roman"/>
+            <w:szCs w:val="24"/>
+            <w:lang w:val="en-US"/>
+          </w:rPr>
+          <w:id w:val="-579594470"/>
+          <w14:checkbox>
+            <w14:checked w14:val="0"/>
+            <w14:checkedState w14:val="00FE" w14:font="Wingdings"/>
+            <w14:uncheckedState w14:val="0070" w14:font="Wingdings"/>
+          </w14:checkbox>
+        </w:sdtPr>
+        <w:sdtEndPr/>
+        <w:sdtContent>
+          <w:r>
+            <w:rPr>
+              <w:rFonts w:cs="Times New Roman"/>
+              <w:szCs w:val="24"/>
+              <w:lang w:val="en-US"/>
+            </w:rPr>
+            <w:sym w:font="Wingdings" w:char="F070"/>
+          </w:r>
+        </w:sdtContent>
+      </w:sdt>
+      <w:r>
+        <w:rPr>
+          <w:rFonts w:cs="Times New Roman"/>
+          <w:szCs w:val="24"/>
+          <w:lang w:val="en-US"/>
+        </w:rPr>
+        <w:t xml:space="preserve"> </w:t>
+      </w:r>
+      <w:r>
+        <w:rPr>
+          <w:rFonts w:cs="Times New Roman"/>
+          <w:szCs w:val="24"/>
+          <w:lang w:val="en-US"/>
+        </w:rPr>
+        <w:t>Make shoes into more organic form</w:t>
+      </w:r>
+    </w:p>
+    <w:p>
+      <w:pPr>
+        <w:ind w:left="1080"/>
+        <w:rPr>
+          <w:rFonts w:cs="Times New Roman"/>
+          <w:szCs w:val="24"/>
+          <w:lang w:val="en-US"/>
+        </w:rPr>
+      </w:pPr>
+      <w:sdt>
+        <w:sdtPr>
+          <w:rPr>
+            <w:rFonts w:cs="Times New Roman"/>
+            <w:szCs w:val="24"/>
+            <w:lang w:val="en-US"/>
+          </w:rPr>
+          <w:id w:val="-1318715054"/>
+          <w14:checkbox>
+            <w14:checked w14:val="0"/>
+            <w14:checkedState w14:val="00FE" w14:font="Wingdings"/>
+            <w14:uncheckedState w14:val="0070" w14:font="Wingdings"/>
+          </w14:checkbox>
+        </w:sdtPr>
+        <w:sdtEndPr/>
+        <w:sdtContent>
+          <w:r>
+            <w:rPr>
+              <w:rFonts w:cs="Times New Roman"/>
+              <w:szCs w:val="24"/>
+              <w:lang w:val="en-US"/>
+            </w:rPr>
+            <w:sym w:font="Wingdings" w:char="F070"/>
+          </w:r>
+        </w:sdtContent>
+      </w:sdt>
+      <w:r>
+        <w:rPr>
+          <w:rFonts w:cs="Times New Roman"/>
+          <w:szCs w:val="24"/>
+          <w:lang w:val="en-US"/>
+        </w:rPr>
+        <w:t xml:space="preserve"> </w:t>
+      </w:r>
+      <w:r>
+        <w:rPr>
+          <w:rFonts w:cs="Times New Roman"/>
+          <w:szCs w:val="24"/>
+          <w:lang w:val="en-US"/>
+        </w:rPr>
+        <w:t>Take out</w:t>
+      </w:r>
+      <w:r>
+        <w:rPr>
+          <w:rFonts w:cs="Times New Roman"/>
+          <w:szCs w:val="24"/>
+          <w:lang w:val="en-US"/>
+        </w:rPr>
+        <w:t>/select</w:t>
+      </w:r>
+      <w:r>
+        <w:rPr>
+          <w:rFonts w:cs="Times New Roman"/>
+          <w:szCs w:val="24"/>
+          <w:lang w:val="en-US"/>
+        </w:rPr>
+        <w:t xml:space="preserve"> </w:t>
+      </w:r>
+      <w:r>
+        <w:rPr>
+          <w:rFonts w:cs="Times New Roman"/>
+          <w:szCs w:val="24"/>
+          <w:lang w:val="en-US"/>
+        </w:rPr>
+        <w:t>correct animation f</w:t>
+      </w:r>
+      <w:r>
+        <w:rPr>
+          <w:rFonts w:cs="Times New Roman"/>
+          <w:szCs w:val="24"/>
+          <w:lang w:val="en-US"/>
+        </w:rPr>
+        <w:t>rames: Hammer resting on shoulder, Hammer overhead, Hammer on ground</w:t>
+      </w:r>
+      <w:r>
+        <w:rPr>
+          <w:rFonts w:cs="Times New Roman"/>
+          <w:szCs w:val="24"/>
+          <w:lang w:val="en-US"/>
+        </w:rPr>
+        <w:t xml:space="preserve"> (with </w:t>
+      </w:r>
+      <w:r>
+        <w:rPr>
+          <w:rFonts w:cs="Times New Roman"/>
+          <w:szCs w:val="24"/>
+          <w:lang w:val="en-US"/>
+        </w:rPr>
+        <w:t>smear</w:t>
+      </w:r>
+      <w:r>
+        <w:rPr>
+          <w:rFonts w:cs="Times New Roman"/>
+          <w:szCs w:val="24"/>
+          <w:lang w:val="en-US"/>
+        </w:rPr>
+        <w:t xml:space="preserve"> frame), </w:t>
+      </w:r>
+    </w:p>
+    <w:p>
+      <w:pPr>
+        <w:ind w:left="1080"/>
+        <w:rPr>
+          <w:rFonts w:cs="Times New Roman"/>
+          <w:szCs w:val="24"/>
+          <w:lang w:val="en-US"/>
+        </w:rPr>
+      </w:pPr>
+      <w:sdt>
+        <w:sdtPr>
+          <w:rPr>
+            <w:rFonts w:cs="Times New Roman"/>
+            <w:szCs w:val="24"/>
+            <w:lang w:val="en-US"/>
+          </w:rPr>
+          <w:id w:val="-1269998185"/>
+          <w14:checkbox>
+            <w14:checked w14:val="0"/>
+            <w14:checkedState w14:val="00FE" w14:font="Wingdings"/>
+            <w14:uncheckedState w14:val="0070" w14:font="Wingdings"/>
+          </w14:checkbox>
+        </w:sdtPr>
+        <w:sdtEndPr/>
+        <w:sdtContent>
+          <w:r>
+            <w:rPr>
+              <w:rFonts w:cs="Times New Roman"/>
+              <w:szCs w:val="24"/>
+              <w:lang w:val="en-US"/>
+            </w:rPr>
+            <w:sym w:font="Wingdings" w:char="F070"/>
+          </w:r>
+        </w:sdtContent>
+      </w:sdt>
+      <w:r>
+        <w:rPr>
+          <w:rFonts w:cs="Times New Roman"/>
+          <w:szCs w:val="24"/>
+          <w:lang w:val="en-US"/>
+        </w:rPr>
+        <w:t xml:space="preserve"> </w:t>
+      </w:r>
+      <w:r>
+        <w:rPr>
+          <w:rFonts w:cs="Times New Roman"/>
+          <w:szCs w:val="24"/>
+          <w:lang w:val="en-US"/>
+        </w:rPr>
+        <w:t>Smear</w:t>
+      </w:r>
+      <w:r>
+        <w:rPr>
+          <w:rFonts w:cs="Times New Roman"/>
+          <w:szCs w:val="24"/>
+          <w:lang w:val="en-US"/>
+        </w:rPr>
+        <w:t xml:space="preserve"> frame only when hammer is going down (not up)</w:t>
+      </w:r>
+    </w:p>
+    <w:p>
+      <w:pPr>
+        <w:ind w:left="1080"/>
+        <w:rPr>
+          <w:rFonts w:cs="Times New Roman"/>
+          <w:szCs w:val="24"/>
+          <w:lang w:val="en-US"/>
+        </w:rPr>
+      </w:pPr>
+      <w:sdt>
+        <w:sdtPr>
+          <w:rPr>
+            <w:rFonts w:cs="Times New Roman"/>
+            <w:szCs w:val="24"/>
+            <w:lang w:val="en-US"/>
+          </w:rPr>
+          <w:id w:val="387388424"/>
+          <w14:checkbox>
+            <w14:checked w14:val="0"/>
+            <w14:checkedState w14:val="00FE" w14:font="Wingdings"/>
+            <w14:uncheckedState w14:val="0070" w14:font="Wingdings"/>
+          </w14:checkbox>
+        </w:sdtPr>
+        <w:sdtEndPr/>
+        <w:sdtContent>
+          <w:r>
+            <w:rPr>
+              <w:rFonts w:cs="Times New Roman"/>
+              <w:szCs w:val="24"/>
+              <w:lang w:val="en-US"/>
+            </w:rPr>
+            <w:sym w:font="Wingdings" w:char="F070"/>
+          </w:r>
+        </w:sdtContent>
+      </w:sdt>
+      <w:r>
+        <w:rPr>
+          <w:rFonts w:cs="Times New Roman"/>
+          <w:szCs w:val="24"/>
+          <w:lang w:val="en-US"/>
+        </w:rPr>
+        <w:t xml:space="preserve"> </w:t>
+      </w:r>
+      <w:r>
+        <w:rPr>
+          <w:rFonts w:cs="Times New Roman"/>
+          <w:szCs w:val="24"/>
+          <w:lang w:val="en-US"/>
+        </w:rPr>
+        <w:t>Fix hammer on ground sprite to prevent hammer from being cut off.</w:t>
+      </w:r>
+    </w:p>
+    <w:p>
+      <w:pPr>
+        <w:ind w:left="1080"/>
+        <w:rPr>
+          <w:rFonts w:cs="Times New Roman"/>
+          <w:szCs w:val="24"/>
+          <w:lang w:val="en-US"/>
+        </w:rPr>
+      </w:pPr>
+      <w:sdt>
+        <w:sdtPr>
+          <w:rPr>
+            <w:rFonts w:cs="Times New Roman"/>
+            <w:szCs w:val="24"/>
+            <w:lang w:val="en-US"/>
+          </w:rPr>
+          <w:id w:val="1868568570"/>
+          <w14:checkbox>
+            <w14:checked w14:val="0"/>
+            <w14:checkedState w14:val="00FE" w14:font="Wingdings"/>
+            <w14:uncheckedState w14:val="0070" w14:font="Wingdings"/>
+          </w14:checkbox>
+        </w:sdtPr>
+        <w:sdtEndPr/>
+        <w:sdtContent>
+          <w:r>
+            <w:rPr>
+              <w:rFonts w:cs="Times New Roman"/>
+              <w:szCs w:val="24"/>
+              <w:lang w:val="en-US"/>
+            </w:rPr>
+            <w:sym w:font="Wingdings" w:char="F070"/>
+          </w:r>
+        </w:sdtContent>
+      </w:sdt>
+      <w:r>
+        <w:rPr>
+          <w:rFonts w:cs="Times New Roman"/>
+          <w:szCs w:val="24"/>
+          <w:lang w:val="en-US"/>
+        </w:rPr>
+        <w:t xml:space="preserve"> </w:t>
+      </w:r>
+      <w:r>
+        <w:rPr>
+          <w:rFonts w:cs="Times New Roman"/>
+          <w:szCs w:val="24"/>
+          <w:lang w:val="en-US"/>
+        </w:rPr>
+        <w:t>Hammer on g</w:t>
+      </w:r>
+      <w:r>
+        <w:rPr>
+          <w:rFonts w:cs="Times New Roman"/>
+          <w:szCs w:val="24"/>
+          <w:lang w:val="en-US"/>
+        </w:rPr>
+        <w:t>r</w:t>
+      </w:r>
+      <w:r>
+        <w:rPr>
+          <w:rFonts w:cs="Times New Roman"/>
+          <w:szCs w:val="24"/>
+          <w:lang w:val="en-US"/>
+        </w:rPr>
+        <w:t xml:space="preserve">ound </w:t>
+      </w:r>
+      <w:r>
+        <w:rPr>
+          <w:rFonts w:cs="Times New Roman"/>
+          <w:szCs w:val="24"/>
+          <w:lang w:val="en-US"/>
+        </w:rPr>
+        <w:t xml:space="preserve">total </w:t>
+      </w:r>
+      <w:r>
+        <w:rPr>
+          <w:rFonts w:cs="Times New Roman"/>
+          <w:szCs w:val="24"/>
+          <w:lang w:val="en-US"/>
+        </w:rPr>
+        <w:t>sprite length</w:t>
+      </w:r>
+      <w:r>
+        <w:rPr>
+          <w:rFonts w:cs="Times New Roman"/>
+          <w:szCs w:val="24"/>
+          <w:lang w:val="en-US"/>
+        </w:rPr>
+        <w:t xml:space="preserve"> max.</w:t>
+      </w:r>
+      <w:r>
+        <w:rPr>
+          <w:rFonts w:cs="Times New Roman"/>
+          <w:szCs w:val="24"/>
+          <w:lang w:val="en-US"/>
+        </w:rPr>
+        <w:t xml:space="preserve"> 80 </w:t>
+      </w:r>
+      <w:r>
+        <w:rPr>
+          <w:rFonts w:cs="Times New Roman"/>
+          <w:szCs w:val="24"/>
+          <w:lang w:val="en-US"/>
+        </w:rPr>
+        <w:t>pixels</w:t>
+      </w:r>
+      <w:r>
+        <w:rPr>
+          <w:rFonts w:cs="Times New Roman"/>
+          <w:szCs w:val="24"/>
+          <w:lang w:val="en-US"/>
+        </w:rPr>
+        <w:t>!</w:t>
+      </w:r>
+    </w:p>
+    <w:p>
+      <w:pPr>
+        <w:ind w:left="1080"/>
+        <w:rPr>
+          <w:rFonts w:cs="Times New Roman"/>
+          <w:szCs w:val="24"/>
+          <w:lang w:val="en-US"/>
+        </w:rPr>
+      </w:pPr>
+    </w:p>
+    <w:p>
+      <w:pPr>
+        <w:ind w:left="360"/>
+        <w:rPr>
+          <w:rFonts w:cs="Times New Roman"/>
+          <w:szCs w:val="24"/>
+          <w:lang w:val="en-US"/>
+        </w:rPr>
+      </w:pPr>
+      <w:sdt>
+        <w:sdtPr>
+          <w:rPr>
+            <w:rFonts w:cs="Times New Roman"/>
+            <w:szCs w:val="24"/>
+            <w:lang w:val="en-US"/>
+          </w:rPr>
+          <w:id w:val="1728177107"/>
+          <w14:checkbox>
+            <w14:checked w14:val="0"/>
+            <w14:checkedState w14:val="00FE" w14:font="Wingdings"/>
+            <w14:uncheckedState w14:val="0070" w14:font="Wingdings"/>
+          </w14:checkbox>
+        </w:sdtPr>
+        <w:sdtEndPr/>
+        <w:sdtContent>
+          <w:r>
+            <w:rPr>
+              <w:rFonts w:cs="Times New Roman"/>
+              <w:szCs w:val="24"/>
+              <w:lang w:val="en-US"/>
+            </w:rPr>
+            <w:sym w:font="Wingdings" w:char="F070"/>
+          </w:r>
+        </w:sdtContent>
+      </w:sdt>
+      <w:r>
+        <w:rPr>
+          <w:rFonts w:cs="Times New Roman"/>
+          <w:szCs w:val="24"/>
+          <w:lang w:val="en-US"/>
+        </w:rPr>
+        <w:t xml:space="preserve"> </w:t>
+      </w:r>
+      <w:r>
+        <w:rPr>
+          <w:rFonts w:cs="Times New Roman"/>
+          <w:szCs w:val="24"/>
+          <w:lang w:val="en-US"/>
+        </w:rPr>
+        <w:t>Hammerjaeger add walking and hammering animation</w:t>
+      </w:r>
+    </w:p>
+    <w:p>
+      <w:pPr>
+        <w:ind w:left="1080"/>
+        <w:rPr>
+          <w:rFonts w:cs="Times New Roman"/>
+          <w:szCs w:val="24"/>
+          <w:lang w:val="en-US"/>
+        </w:rPr>
+      </w:pPr>
+      <w:sdt>
+        <w:sdtPr>
+          <w:rPr>
+            <w:rFonts w:cs="Times New Roman"/>
+            <w:szCs w:val="24"/>
+            <w:lang w:val="en-US"/>
+          </w:rPr>
+          <w:id w:val="-2018458732"/>
+          <w14:checkbox>
+            <w14:checked w14:val="0"/>
+            <w14:checkedState w14:val="00FE" w14:font="Wingdings"/>
+            <w14:uncheckedState w14:val="0070" w14:font="Wingdings"/>
+          </w14:checkbox>
+        </w:sdtPr>
+        <w:sdtEndPr/>
+        <w:sdtContent>
+          <w:r>
+            <w:rPr>
+              <w:rFonts w:cs="Times New Roman"/>
+              <w:szCs w:val="24"/>
+              <w:lang w:val="en-US"/>
+            </w:rPr>
+            <w:sym w:font="Wingdings" w:char="F070"/>
+          </w:r>
+        </w:sdtContent>
+      </w:sdt>
+      <w:r>
+        <w:rPr>
+          <w:rFonts w:cs="Times New Roman"/>
+          <w:szCs w:val="24"/>
+          <w:lang w:val="en-US"/>
+        </w:rPr>
+        <w:t xml:space="preserve"> </w:t>
+      </w:r>
+      <w:r>
+        <w:rPr>
+          <w:rFonts w:cs="Times New Roman"/>
+          <w:szCs w:val="24"/>
+          <w:lang w:val="en-US"/>
+        </w:rPr>
+        <w:t xml:space="preserve">Frames: </w:t>
+      </w:r>
+    </w:p>
+    <w:p>
+      <w:pPr>
+        <w:ind w:left="1800"/>
+        <w:rPr>
+          <w:rFonts w:cs="Times New Roman"/>
+          <w:szCs w:val="24"/>
+          <w:lang w:val="en-US"/>
+        </w:rPr>
+      </w:pPr>
+      <w:sdt>
+        <w:sdtPr>
+          <w:rPr>
+            <w:rFonts w:cs="Times New Roman"/>
+            <w:szCs w:val="24"/>
+            <w:lang w:val="en-US"/>
+          </w:rPr>
+          <w:id w:val="302667852"/>
+          <w14:checkbox>
+            <w14:checked w14:val="0"/>
+            <w14:checkedState w14:val="00FE" w14:font="Wingdings"/>
+            <w14:uncheckedState w14:val="0070" w14:font="Wingdings"/>
+          </w14:checkbox>
+        </w:sdtPr>
+        <w:sdtEndPr/>
+        <w:sdtContent>
+          <w:r>
+            <w:rPr>
+              <w:rFonts w:cs="Times New Roman"/>
+              <w:szCs w:val="24"/>
+              <w:lang w:val="en-US"/>
+            </w:rPr>
+            <w:sym w:font="Wingdings" w:char="F070"/>
+          </w:r>
+        </w:sdtContent>
+      </w:sdt>
+      <w:r>
+        <w:rPr>
+          <w:rFonts w:cs="Times New Roman"/>
+          <w:szCs w:val="24"/>
+          <w:lang w:val="en-US"/>
+        </w:rPr>
+        <w:t xml:space="preserve"> </w:t>
+      </w:r>
+      <w:r>
+        <w:rPr>
+          <w:rFonts w:cs="Times New Roman"/>
+          <w:szCs w:val="24"/>
+          <w:lang w:val="en-US"/>
+        </w:rPr>
+        <w:t>Hammer rests</w:t>
+      </w:r>
+      <w:r>
+        <w:rPr>
+          <w:rFonts w:cs="Times New Roman"/>
+          <w:szCs w:val="24"/>
+          <w:lang w:val="en-US"/>
+        </w:rPr>
+        <w:t xml:space="preserve"> on shoulder:</w:t>
+      </w:r>
+      <w:r>
+        <w:rPr>
+          <w:rFonts w:cs="Times New Roman"/>
+          <w:szCs w:val="24"/>
+          <w:lang w:val="en-US"/>
+        </w:rPr>
+        <w:tab/>
+      </w:r>
+      <w:r>
+        <w:rPr>
+          <w:rFonts w:cs="Times New Roman"/>
+          <w:szCs w:val="24"/>
+          <w:lang w:val="en-US"/>
+        </w:rPr>
+        <w:t>(</w:t>
+      </w:r>
+      <w:r>
+        <w:rPr>
+          <w:rFonts w:cs="Times New Roman"/>
+          <w:szCs w:val="24"/>
+          <w:lang w:val="en-US"/>
+        </w:rPr>
+        <w:t>left foot in front</w:t>
+      </w:r>
+      <w:r>
+        <w:rPr>
+          <w:rFonts w:cs="Times New Roman"/>
+          <w:szCs w:val="24"/>
+          <w:lang w:val="en-US"/>
+        </w:rPr>
+        <w:t xml:space="preserve">, </w:t>
+      </w:r>
+      <w:r>
+        <w:rPr>
+          <w:rFonts w:cs="Times New Roman"/>
+          <w:szCs w:val="24"/>
+          <w:lang w:val="en-US"/>
+        </w:rPr>
+        <w:t>contact with ground</w:t>
+      </w:r>
+      <w:r>
+        <w:rPr>
+          <w:rFonts w:cs="Times New Roman"/>
+          <w:szCs w:val="24"/>
+          <w:lang w:val="en-US"/>
+        </w:rPr>
+        <w:t>)</w:t>
+      </w:r>
+    </w:p>
+    <w:p>
+      <w:pPr>
+        <w:ind w:left="1800"/>
+        <w:rPr>
+          <w:rFonts w:cs="Times New Roman"/>
+          <w:szCs w:val="24"/>
+          <w:lang w:val="en-US"/>
+        </w:rPr>
+      </w:pPr>
+      <w:sdt>
+        <w:sdtPr>
+          <w:rPr>
+            <w:rFonts w:cs="Times New Roman"/>
+            <w:szCs w:val="24"/>
+            <w:lang w:val="en-US"/>
+          </w:rPr>
+          <w:id w:val="-1158768724"/>
+          <w14:checkbox>
+            <w14:checked w14:val="0"/>
+            <w14:checkedState w14:val="00FE" w14:font="Wingdings"/>
+            <w14:uncheckedState w14:val="0070" w14:font="Wingdings"/>
+          </w14:checkbox>
+        </w:sdtPr>
+        <w:sdtEndPr/>
+        <w:sdtContent>
+          <w:r>
+            <w:rPr>
+              <w:rFonts w:cs="Times New Roman"/>
+              <w:szCs w:val="24"/>
+              <w:lang w:val="en-US"/>
+            </w:rPr>
+            <w:sym w:font="Wingdings" w:char="F070"/>
+          </w:r>
+        </w:sdtContent>
+      </w:sdt>
+      <w:r>
+        <w:rPr>
+          <w:rFonts w:cs="Times New Roman"/>
+          <w:szCs w:val="24"/>
+          <w:lang w:val="en-US"/>
+        </w:rPr>
+        <w:t xml:space="preserve"> </w:t>
+      </w:r>
+      <w:r>
+        <w:rPr>
+          <w:rFonts w:cs="Times New Roman"/>
+          <w:szCs w:val="24"/>
+          <w:lang w:val="en-US"/>
+        </w:rPr>
+        <w:t xml:space="preserve">Hammer overhead: </w:t>
+      </w:r>
+      <w:r>
+        <w:rPr>
+          <w:rFonts w:cs="Times New Roman"/>
+          <w:szCs w:val="24"/>
+          <w:lang w:val="en-US"/>
+        </w:rPr>
+        <w:tab/>
+      </w:r>
+      <w:r>
+        <w:rPr>
+          <w:rFonts w:cs="Times New Roman"/>
+          <w:szCs w:val="24"/>
+          <w:lang w:val="en-US"/>
+        </w:rPr>
+        <w:tab/>
+      </w:r>
+      <w:r>
+        <w:rPr>
+          <w:rFonts w:cs="Times New Roman"/>
+          <w:szCs w:val="24"/>
+          <w:lang w:val="en-US"/>
+        </w:rPr>
+        <w:t>(</w:t>
+      </w:r>
+      <w:r>
+        <w:rPr>
+          <w:rFonts w:cs="Times New Roman"/>
+          <w:szCs w:val="24"/>
+          <w:lang w:val="en-US"/>
+        </w:rPr>
+        <w:t xml:space="preserve">right </w:t>
+      </w:r>
+      <w:r>
+        <w:rPr>
+          <w:rFonts w:cs="Times New Roman"/>
+          <w:szCs w:val="24"/>
+          <w:lang w:val="en-US"/>
+        </w:rPr>
+        <w:t xml:space="preserve">foot </w:t>
+      </w:r>
+      <w:r>
+        <w:rPr>
+          <w:rFonts w:cs="Times New Roman"/>
+          <w:szCs w:val="24"/>
+          <w:lang w:val="en-US"/>
+        </w:rPr>
+        <w:t>pass</w:t>
+      </w:r>
+      <w:r>
+        <w:rPr>
+          <w:rFonts w:cs="Times New Roman"/>
+          <w:szCs w:val="24"/>
+          <w:lang w:val="en-US"/>
+        </w:rPr>
+        <w:t>es</w:t>
+      </w:r>
+      <w:r>
+        <w:rPr>
+          <w:rFonts w:cs="Times New Roman"/>
+          <w:szCs w:val="24"/>
+          <w:lang w:val="en-US"/>
+        </w:rPr>
+        <w:t xml:space="preserve"> left</w:t>
+      </w:r>
+      <w:r>
+        <w:rPr>
+          <w:rFonts w:cs="Times New Roman"/>
+          <w:szCs w:val="24"/>
+          <w:lang w:val="en-US"/>
+        </w:rPr>
+        <w:t xml:space="preserve"> leg</w:t>
+      </w:r>
+      <w:r>
+        <w:rPr>
+          <w:rFonts w:cs="Times New Roman"/>
+          <w:szCs w:val="24"/>
+          <w:lang w:val="en-US"/>
+        </w:rPr>
+        <w:t>)</w:t>
+      </w:r>
+    </w:p>
+    <w:p>
+      <w:pPr>
+        <w:ind w:left="1800"/>
+        <w:rPr>
+          <w:rFonts w:cs="Times New Roman"/>
+          <w:szCs w:val="24"/>
+          <w:lang w:val="en-US"/>
+        </w:rPr>
+      </w:pPr>
+      <w:sdt>
+        <w:sdtPr>
+          <w:rPr>
+            <w:rFonts w:cs="Times New Roman"/>
+            <w:szCs w:val="24"/>
+            <w:lang w:val="en-US"/>
+          </w:rPr>
+          <w:id w:val="186491569"/>
+          <w14:checkbox>
+            <w14:checked w14:val="0"/>
+            <w14:checkedState w14:val="00FE" w14:font="Wingdings"/>
+            <w14:uncheckedState w14:val="0070" w14:font="Wingdings"/>
+          </w14:checkbox>
+        </w:sdtPr>
+        <w:sdtEndPr/>
+        <w:sdtContent>
+          <w:r>
+            <w:rPr>
+              <w:rFonts w:cs="Times New Roman"/>
+              <w:szCs w:val="24"/>
+              <w:lang w:val="en-US"/>
+            </w:rPr>
+            <w:sym w:font="Wingdings" w:char="F070"/>
+          </w:r>
+        </w:sdtContent>
+      </w:sdt>
+      <w:r>
+        <w:rPr>
+          <w:rFonts w:cs="Times New Roman"/>
+          <w:szCs w:val="24"/>
+          <w:lang w:val="en-US"/>
+        </w:rPr>
+        <w:t xml:space="preserve"> </w:t>
+      </w:r>
+      <w:r>
+        <w:rPr>
+          <w:rFonts w:cs="Times New Roman"/>
+          <w:szCs w:val="24"/>
+          <w:lang w:val="en-US"/>
+        </w:rPr>
+        <w:t xml:space="preserve">Hammer on ground: </w:t>
+      </w:r>
+      <w:r>
+        <w:rPr>
+          <w:rFonts w:cs="Times New Roman"/>
+          <w:szCs w:val="24"/>
+          <w:lang w:val="en-US"/>
+        </w:rPr>
+        <w:tab/>
+      </w:r>
+      <w:r>
+        <w:rPr>
+          <w:rFonts w:cs="Times New Roman"/>
+          <w:szCs w:val="24"/>
+          <w:lang w:val="en-US"/>
+        </w:rPr>
+        <w:tab/>
+      </w:r>
+      <w:r>
+        <w:rPr>
+          <w:rFonts w:cs="Times New Roman"/>
+          <w:szCs w:val="24"/>
+          <w:lang w:val="en-US"/>
+        </w:rPr>
+        <w:t>(</w:t>
+      </w:r>
+      <w:r>
+        <w:rPr>
+          <w:rFonts w:cs="Times New Roman"/>
+          <w:szCs w:val="24"/>
+          <w:lang w:val="en-US"/>
+        </w:rPr>
+        <w:t>right foot in front</w:t>
+      </w:r>
+      <w:r>
+        <w:rPr>
+          <w:rFonts w:cs="Times New Roman"/>
+          <w:szCs w:val="24"/>
+          <w:lang w:val="en-US"/>
+        </w:rPr>
+        <w:t xml:space="preserve">, </w:t>
+      </w:r>
+      <w:r>
+        <w:rPr>
+          <w:rFonts w:cs="Times New Roman"/>
+          <w:szCs w:val="24"/>
+          <w:lang w:val="en-US"/>
+        </w:rPr>
+        <w:t>contact with ground</w:t>
+      </w:r>
+      <w:r>
+        <w:rPr>
+          <w:rFonts w:cs="Times New Roman"/>
+          <w:szCs w:val="24"/>
+          <w:lang w:val="en-US"/>
+        </w:rPr>
+        <w:t>)</w:t>
+      </w:r>
+    </w:p>
+    <w:p>
+      <w:pPr>
+        <w:ind w:left="1800"/>
+        <w:rPr>
+          <w:rFonts w:cs="Times New Roman"/>
+          <w:szCs w:val="24"/>
+          <w:lang w:val="en-US"/>
+        </w:rPr>
+      </w:pPr>
+      <w:sdt>
+        <w:sdtPr>
+          <w:rPr>
+            <w:rFonts w:cs="Times New Roman"/>
+            <w:szCs w:val="24"/>
+            <w:lang w:val="en-US"/>
+          </w:rPr>
+          <w:id w:val="-1900586983"/>
+          <w14:checkbox>
+            <w14:checked w14:val="0"/>
+            <w14:checkedState w14:val="00FE" w14:font="Wingdings"/>
+            <w14:uncheckedState w14:val="0070" w14:font="Wingdings"/>
+          </w14:checkbox>
+        </w:sdtPr>
+        <w:sdtEndPr/>
+        <w:sdtContent>
+          <w:r>
+            <w:rPr>
+              <w:rFonts w:cs="Times New Roman"/>
+              <w:szCs w:val="24"/>
+              <w:lang w:val="en-US"/>
+            </w:rPr>
+            <w:sym w:font="Wingdings" w:char="F070"/>
+          </w:r>
+        </w:sdtContent>
+      </w:sdt>
+      <w:r>
+        <w:rPr>
+          <w:rFonts w:cs="Times New Roman"/>
+          <w:szCs w:val="24"/>
+          <w:lang w:val="en-US"/>
+        </w:rPr>
+        <w:t xml:space="preserve"> </w:t>
+      </w:r>
+      <w:r>
+        <w:rPr>
+          <w:rFonts w:cs="Times New Roman"/>
+          <w:szCs w:val="24"/>
+          <w:lang w:val="en-US"/>
+        </w:rPr>
+        <w:t xml:space="preserve">Hammer mid height: </w:t>
+      </w:r>
+      <w:r>
+        <w:rPr>
+          <w:rFonts w:cs="Times New Roman"/>
+          <w:szCs w:val="24"/>
+          <w:lang w:val="en-US"/>
+        </w:rPr>
+        <w:tab/>
+      </w:r>
+      <w:r>
+        <w:rPr>
+          <w:rFonts w:cs="Times New Roman"/>
+          <w:szCs w:val="24"/>
+          <w:lang w:val="en-US"/>
+        </w:rPr>
+        <w:tab/>
+      </w:r>
+      <w:r>
+        <w:rPr>
+          <w:rFonts w:cs="Times New Roman"/>
+          <w:szCs w:val="24"/>
+          <w:lang w:val="en-US"/>
+        </w:rPr>
+        <w:t>(</w:t>
+      </w:r>
+      <w:r>
+        <w:rPr>
+          <w:rFonts w:cs="Times New Roman"/>
+          <w:szCs w:val="24"/>
+          <w:lang w:val="en-US"/>
+        </w:rPr>
+        <w:t xml:space="preserve">left </w:t>
+      </w:r>
+      <w:r>
+        <w:rPr>
+          <w:rFonts w:cs="Times New Roman"/>
+          <w:szCs w:val="24"/>
+          <w:lang w:val="en-US"/>
+        </w:rPr>
+        <w:t xml:space="preserve">foot </w:t>
+      </w:r>
+      <w:r>
+        <w:rPr>
+          <w:rFonts w:cs="Times New Roman"/>
+          <w:szCs w:val="24"/>
+          <w:lang w:val="en-US"/>
+        </w:rPr>
+        <w:t xml:space="preserve">pass </w:t>
+      </w:r>
+      <w:r>
+        <w:rPr>
+          <w:rFonts w:cs="Times New Roman"/>
+          <w:szCs w:val="24"/>
+          <w:lang w:val="en-US"/>
+        </w:rPr>
+        <w:t>right leg</w:t>
+      </w:r>
+      <w:r>
+        <w:rPr>
+          <w:rFonts w:cs="Times New Roman"/>
+          <w:szCs w:val="24"/>
+          <w:lang w:val="en-US"/>
+        </w:rPr>
+        <w:t>)</w:t>
+      </w:r>
+    </w:p>
+    <w:p>
+      <w:pPr>
+        <w:ind w:left="1800"/>
+        <w:rPr>
+          <w:rFonts w:cs="Times New Roman"/>
+          <w:szCs w:val="24"/>
+          <w:lang w:val="en-US"/>
+        </w:rPr>
+      </w:pPr>
+    </w:p>
+    <w:p>
+      <w:pPr>
+        <w:ind w:left="360"/>
+        <w:rPr>
+          <w:rFonts w:cs="Times New Roman"/>
+          <w:szCs w:val="24"/>
+          <w:lang w:val="en-US"/>
+        </w:rPr>
+      </w:pPr>
+      <w:sdt>
+        <w:sdtPr>
+          <w:rPr>
+            <w:rFonts w:cs="Times New Roman"/>
+            <w:szCs w:val="24"/>
+            <w:lang w:val="en-US"/>
+          </w:rPr>
+          <w:id w:val="-1019313124"/>
+          <w14:checkbox>
+            <w14:checked w14:val="0"/>
+            <w14:checkedState w14:val="00FE" w14:font="Wingdings"/>
+            <w14:uncheckedState w14:val="0070" w14:font="Wingdings"/>
+          </w14:checkbox>
+        </w:sdtPr>
+        <w:sdtEndPr/>
+        <w:sdtContent>
+          <w:r>
+            <w:rPr>
+              <w:rFonts w:cs="Times New Roman"/>
+              <w:szCs w:val="24"/>
+              <w:lang w:val="en-US"/>
+            </w:rPr>
+            <w:sym w:font="Wingdings" w:char="F070"/>
+          </w:r>
+        </w:sdtContent>
+      </w:sdt>
+      <w:r>
+        <w:rPr>
+          <w:rFonts w:cs="Times New Roman"/>
+          <w:szCs w:val="24"/>
+          <w:lang w:val="en-US"/>
+        </w:rPr>
+        <w:t xml:space="preserve"> </w:t>
+      </w:r>
+      <w:r>
+        <w:rPr>
+          <w:rFonts w:cs="Times New Roman"/>
+          <w:szCs w:val="24"/>
+          <w:lang w:val="en-US"/>
+        </w:rPr>
+        <w:t>Enemy new sprites</w:t>
+      </w:r>
+      <w:r>
+        <w:rPr>
+          <w:rFonts w:cs="Times New Roman"/>
+          <w:szCs w:val="24"/>
+          <w:lang w:val="en-US"/>
+        </w:rPr>
+        <w:t xml:space="preserve"> for enemy types</w:t>
+      </w:r>
+      <w:r>
+        <w:rPr>
+          <w:rFonts w:cs="Times New Roman"/>
+          <w:szCs w:val="24"/>
+          <w:lang w:val="en-US"/>
+        </w:rPr>
+        <w:t xml:space="preserve"> (different silhouettes)</w:t>
+      </w:r>
+    </w:p>
+    <w:p>
+      <w:pPr>
+        <w:ind w:left="1080"/>
+        <w:rPr>
+          <w:rFonts w:cs="Times New Roman"/>
+          <w:szCs w:val="24"/>
+          <w:lang w:val="en-US"/>
+        </w:rPr>
+      </w:pPr>
+      <w:sdt>
+        <w:sdtPr>
+          <w:rPr>
+            <w:rFonts w:cs="Times New Roman"/>
+            <w:szCs w:val="24"/>
+            <w:lang w:val="en-US"/>
+          </w:rPr>
+          <w:id w:val="-795599617"/>
+          <w14:checkbox>
+            <w14:checked w14:val="0"/>
+            <w14:checkedState w14:val="00FE" w14:font="Wingdings"/>
+            <w14:uncheckedState w14:val="0070" w14:font="Wingdings"/>
+          </w14:checkbox>
+        </w:sdtPr>
+        <w:sdtEndPr/>
+        <w:sdtContent>
+          <w:r>
+            <w:rPr>
+              <w:rFonts w:cs="Times New Roman"/>
+              <w:szCs w:val="24"/>
+              <w:lang w:val="en-US"/>
+            </w:rPr>
+            <w:sym w:font="Wingdings" w:char="F070"/>
+          </w:r>
+        </w:sdtContent>
+      </w:sdt>
+      <w:r>
+        <w:rPr>
+          <w:rFonts w:cs="Times New Roman"/>
+          <w:szCs w:val="24"/>
+          <w:lang w:val="en-US"/>
+        </w:rPr>
+        <w:t xml:space="preserve"> </w:t>
+      </w:r>
+      <w:r>
+        <w:rPr>
+          <w:rFonts w:cs="Times New Roman"/>
+          <w:szCs w:val="24"/>
+          <w:lang w:val="en-US"/>
+        </w:rPr>
+        <w:t>Healing</w:t>
+      </w:r>
+    </w:p>
+    <w:p>
+      <w:pPr>
+        <w:ind w:left="1080"/>
+        <w:rPr>
+          <w:rFonts w:cs="Times New Roman"/>
+          <w:szCs w:val="24"/>
+          <w:lang w:val="en-US"/>
+        </w:rPr>
+      </w:pPr>
+      <w:sdt>
+        <w:sdtPr>
+          <w:rPr>
+            <w:rFonts w:cs="Times New Roman"/>
+            <w:szCs w:val="24"/>
+            <w:lang w:val="en-US"/>
+          </w:rPr>
+          <w:id w:val="-733927691"/>
+          <w14:checkbox>
+            <w14:checked w14:val="0"/>
+            <w14:checkedState w14:val="00FE" w14:font="Wingdings"/>
+            <w14:uncheckedState w14:val="0070" w14:font="Wingdings"/>
+          </w14:checkbox>
+        </w:sdtPr>
+        <w:sdtEndPr/>
+        <w:sdtContent>
+          <w:r>
+            <w:rPr>
+              <w:rFonts w:cs="Times New Roman"/>
+              <w:szCs w:val="24"/>
+              <w:lang w:val="en-US"/>
+            </w:rPr>
+            <w:sym w:font="Wingdings" w:char="F070"/>
+          </w:r>
+        </w:sdtContent>
+      </w:sdt>
+      <w:r>
+        <w:rPr>
+          <w:rFonts w:cs="Times New Roman"/>
+          <w:szCs w:val="24"/>
+          <w:lang w:val="en-US"/>
+        </w:rPr>
+        <w:t xml:space="preserve"> </w:t>
+      </w:r>
+      <w:r>
+        <w:rPr>
+          <w:rFonts w:cs="Times New Roman"/>
+          <w:szCs w:val="24"/>
+          <w:lang w:val="en-US"/>
+        </w:rPr>
+        <w:t>Shockwave</w:t>
+      </w:r>
+    </w:p>
+    <w:p>
+      <w:pPr>
+        <w:ind w:left="1080"/>
+        <w:rPr>
+          <w:rFonts w:cs="Times New Roman"/>
+          <w:szCs w:val="24"/>
+          <w:lang w:val="en-US"/>
+        </w:rPr>
+      </w:pPr>
+      <w:sdt>
+        <w:sdtPr>
+          <w:rPr>
+            <w:rFonts w:cs="Times New Roman"/>
+            <w:szCs w:val="24"/>
+            <w:lang w:val="en-US"/>
+          </w:rPr>
+          <w:id w:val="508951411"/>
+          <w14:checkbox>
+            <w14:checked w14:val="0"/>
+            <w14:checkedState w14:val="00FE" w14:font="Wingdings"/>
+            <w14:uncheckedState w14:val="0070" w14:font="Wingdings"/>
+          </w14:checkbox>
+        </w:sdtPr>
+        <w:sdtEndPr/>
+        <w:sdtContent>
+          <w:r>
+            <w:rPr>
+              <w:rFonts w:cs="Times New Roman"/>
+              <w:szCs w:val="24"/>
+              <w:lang w:val="en-US"/>
+            </w:rPr>
+            <w:sym w:font="Wingdings" w:char="F070"/>
+          </w:r>
+        </w:sdtContent>
+      </w:sdt>
+      <w:r>
+        <w:rPr>
+          <w:rFonts w:cs="Times New Roman"/>
+          <w:szCs w:val="24"/>
+          <w:lang w:val="en-US"/>
+        </w:rPr>
+        <w:t xml:space="preserve"> </w:t>
+      </w:r>
+      <w:r>
+        <w:rPr>
+          <w:rFonts w:cs="Times New Roman"/>
+          <w:szCs w:val="24"/>
+          <w:lang w:val="en-US"/>
+        </w:rPr>
+        <w:t>Spawning</w:t>
+      </w:r>
+    </w:p>
+    <w:p>
+      <w:pPr>
+        <w:ind w:left="1080"/>
+        <w:rPr>
+          <w:rFonts w:cs="Times New Roman"/>
+          <w:szCs w:val="24"/>
+          <w:lang w:val="en-US"/>
+        </w:rPr>
+      </w:pPr>
+    </w:p>
+    <w:p>
+      <w:pPr>
+        <w:ind w:left="360"/>
+        <w:rPr>
+          <w:rFonts w:cs="Times New Roman"/>
+          <w:szCs w:val="24"/>
+          <w:lang w:val="en-US"/>
+        </w:rPr>
+      </w:pPr>
+      <w:sdt>
+        <w:sdtPr>
+          <w:rPr>
+            <w:rFonts w:cs="Times New Roman"/>
+            <w:szCs w:val="24"/>
+            <w:lang w:val="en-US"/>
+          </w:rPr>
+          <w:id w:val="-1198930082"/>
+          <w14:checkbox>
+            <w14:checked w14:val="0"/>
+            <w14:checkedState w14:val="00FE" w14:font="Wingdings"/>
+            <w14:uncheckedState w14:val="0070" w14:font="Wingdings"/>
+          </w14:checkbox>
+        </w:sdtPr>
+        <w:sdtEndPr/>
+        <w:sdtContent>
+          <w:r>
+            <w:rPr>
+              <w:rFonts w:cs="Times New Roman"/>
+              <w:szCs w:val="24"/>
+              <w:lang w:val="en-US"/>
+            </w:rPr>
+            <w:sym w:font="Wingdings" w:char="F070"/>
+          </w:r>
+        </w:sdtContent>
+      </w:sdt>
+      <w:r>
+        <w:rPr>
+          <w:rFonts w:cs="Times New Roman"/>
+          <w:szCs w:val="24"/>
+          <w:lang w:val="en-US"/>
+        </w:rPr>
+        <w:t xml:space="preserve"> </w:t>
+      </w:r>
+      <w:r>
+        <w:rPr>
+          <w:rFonts w:cs="Times New Roman"/>
+          <w:szCs w:val="24"/>
+          <w:lang w:val="en-US"/>
+        </w:rPr>
+        <w:t>Logo: Hammer head with a cool shaped H letter on it</w:t>
+      </w:r>
+    </w:p>
+    <w:p>
+      <w:pPr>
+        <w:ind w:left="1080"/>
+        <w:rPr>
+          <w:rFonts w:cs="Times New Roman"/>
+          <w:szCs w:val="24"/>
+          <w:lang w:val="en-US"/>
+        </w:rPr>
+      </w:pPr>
+      <w:sdt>
+        <w:sdtPr>
+          <w:rPr>
+            <w:rFonts w:cs="Times New Roman"/>
+            <w:szCs w:val="24"/>
+            <w:lang w:val="en-US"/>
+          </w:rPr>
+          <w:id w:val="1984195754"/>
+          <w14:checkbox>
+            <w14:checked w14:val="0"/>
+            <w14:checkedState w14:val="00FE" w14:font="Wingdings"/>
+            <w14:uncheckedState w14:val="0070" w14:font="Wingdings"/>
+          </w14:checkbox>
+        </w:sdtPr>
+        <w:sdtEndPr/>
+        <w:sdtContent>
+          <w:r>
+            <w:rPr>
+              <w:rFonts w:cs="Times New Roman"/>
+              <w:szCs w:val="24"/>
+              <w:lang w:val="en-US"/>
+            </w:rPr>
+            <w:sym w:font="Wingdings" w:char="F070"/>
+          </w:r>
+        </w:sdtContent>
+      </w:sdt>
+      <w:r>
+        <w:rPr>
+          <w:rFonts w:cs="Times New Roman"/>
+          <w:szCs w:val="24"/>
+          <w:lang w:val="en-US"/>
+        </w:rPr>
+        <w:t xml:space="preserve"> </w:t>
+      </w:r>
+      <w:proofErr w:type="gramStart"/>
+      <w:r>
+        <w:rPr>
+          <w:rFonts w:cs="Times New Roman"/>
+          <w:szCs w:val="24"/>
+          <w:lang w:val="en-US"/>
+        </w:rPr>
+        <w:t>High res.</w:t>
+      </w:r>
+      <w:proofErr w:type="gramEnd"/>
+    </w:p>
+    <w:p>
+      <w:pPr>
+        <w:ind w:left="1080"/>
+        <w:rPr>
+          <w:rFonts w:cs="Times New Roman"/>
+          <w:szCs w:val="24"/>
+          <w:lang w:val="en-US"/>
+        </w:rPr>
+      </w:pPr>
+      <w:sdt>
+        <w:sdtPr>
+          <w:rPr>
+            <w:rFonts w:cs="Times New Roman"/>
+            <w:szCs w:val="24"/>
+            <w:lang w:val="en-US"/>
+          </w:rPr>
+          <w:id w:val="1296408508"/>
+          <w14:checkbox>
+            <w14:checked w14:val="1"/>
+            <w14:checkedState w14:val="00FE" w14:font="Wingdings"/>
+            <w14:uncheckedState w14:val="0070" w14:font="Wingdings"/>
+          </w14:checkbox>
+        </w:sdtPr>
+        <w:sdtEndPr/>
+        <w:sdtContent>
+          <w:r>
+            <w:rPr>
+              <w:rFonts w:cs="Times New Roman"/>
+              <w:szCs w:val="24"/>
+              <w:lang w:val="en-US"/>
+            </w:rPr>
+            <w:sym w:font="Wingdings" w:char="F0FE"/>
+          </w:r>
+        </w:sdtContent>
+      </w:sdt>
+      <w:r>
+        <w:rPr>
+          <w:rFonts w:cs="Times New Roman"/>
+          <w:szCs w:val="24"/>
+          <w:lang w:val="en-US"/>
+        </w:rPr>
+        <w:t xml:space="preserve"> </w:t>
+      </w:r>
+      <w:proofErr w:type="gramStart"/>
+      <w:r>
+        <w:rPr>
+          <w:rFonts w:cs="Times New Roman"/>
+          <w:szCs w:val="24"/>
+          <w:lang w:val="en-US"/>
+        </w:rPr>
+        <w:t>Low res.</w:t>
+      </w:r>
+      <w:proofErr w:type="gramEnd"/>
+    </w:p>
+    <w:p>
+      <w:pPr>
+        <w:rPr>
+          <w:rFonts w:cs="Times New Roman"/>
+          <w:szCs w:val="24"/>
+          <w:lang w:val="en-US"/>
+        </w:rPr>
+      </w:pPr>
+    </w:p>
+    <w:p>
+      <w:pPr>
+        <w:rPr>
+          <w:rFonts w:cs="Times New Roman"/>
+          <w:b/>
+          <w:szCs w:val="24"/>
+          <w:lang w:val="en-US"/>
+        </w:rPr>
+      </w:pPr>
+      <w:sdt>
+        <w:sdtPr>
+          <w:rPr>
+            <w:rFonts w:cs="Times New Roman"/>
+            <w:szCs w:val="24"/>
+            <w:lang w:val="en-US"/>
+          </w:rPr>
+          <w:id w:val="313760187"/>
+          <w14:checkbox>
+            <w14:checked w14:val="0"/>
+            <w14:checkedState w14:val="00FE" w14:font="Wingdings"/>
+            <w14:uncheckedState w14:val="0070" w14:font="Wingdings"/>
+          </w14:checkbox>
+        </w:sdtPr>
+        <w:sdtEndPr/>
+        <w:sdtContent>
+          <w:r>
+            <w:rPr>
+              <w:rFonts w:cs="Times New Roman"/>
+              <w:szCs w:val="24"/>
+              <w:lang w:val="en-US"/>
+            </w:rPr>
+            <w:sym w:font="Wingdings" w:char="F070"/>
+          </w:r>
+        </w:sdtContent>
+      </w:sdt>
+      <w:r>
+        <w:rPr>
+          <w:rFonts w:cs="Times New Roman"/>
+          <w:szCs w:val="24"/>
+          <w:lang w:val="en-US"/>
+        </w:rPr>
+        <w:t xml:space="preserve"> </w:t>
+      </w:r>
+      <w:r>
+        <w:rPr>
+          <w:rFonts w:cs="Times New Roman"/>
+          <w:b/>
+          <w:szCs w:val="24"/>
+          <w:lang w:val="en-US"/>
+        </w:rPr>
+        <w:t>Audio</w:t>
+      </w:r>
+    </w:p>
+    <w:p>
+      <w:pPr>
+        <w:ind w:left="360"/>
+        <w:rPr>
+          <w:rFonts w:cs="Times New Roman"/>
+          <w:szCs w:val="24"/>
+          <w:lang w:val="en-US"/>
+        </w:rPr>
+      </w:pPr>
+      <w:sdt>
+        <w:sdtPr>
+          <w:rPr>
+            <w:rFonts w:cs="Times New Roman"/>
+            <w:szCs w:val="24"/>
+            <w:lang w:val="en-US"/>
+          </w:rPr>
+          <w:id w:val="-101584151"/>
+          <w14:checkbox>
+            <w14:checked w14:val="0"/>
+            <w14:checkedState w14:val="00FE" w14:font="Wingdings"/>
+            <w14:uncheckedState w14:val="0070" w14:font="Wingdings"/>
+          </w14:checkbox>
+        </w:sdtPr>
+        <w:sdtEndPr/>
+        <w:sdtContent>
+          <w:r>
+            <w:rPr>
+              <w:rFonts w:cs="Times New Roman"/>
+              <w:szCs w:val="24"/>
+              <w:lang w:val="en-US"/>
+            </w:rPr>
+            <w:sym w:font="Wingdings" w:char="F070"/>
+          </w:r>
+        </w:sdtContent>
+      </w:sdt>
+      <w:r>
+        <w:rPr>
+          <w:rFonts w:cs="Times New Roman"/>
+          <w:szCs w:val="24"/>
+          <w:lang w:val="en-US"/>
+        </w:rPr>
+        <w:t xml:space="preserve"> </w:t>
+      </w:r>
+      <w:r>
+        <w:rPr>
+          <w:rFonts w:cs="Times New Roman"/>
+          <w:szCs w:val="24"/>
+          <w:lang w:val="en-US"/>
+        </w:rPr>
+        <w:t>Figure out bpm of current soundtrack</w:t>
+      </w:r>
+    </w:p>
+    <w:p>
+      <w:pPr>
+        <w:ind w:left="360"/>
+        <w:rPr>
+          <w:rFonts w:cs="Times New Roman"/>
+          <w:szCs w:val="24"/>
+          <w:lang w:val="en-US"/>
+        </w:rPr>
+      </w:pPr>
+      <w:sdt>
+        <w:sdtPr>
+          <w:rPr>
+            <w:rFonts w:cs="Times New Roman"/>
+            <w:szCs w:val="24"/>
+            <w:lang w:val="en-US"/>
+          </w:rPr>
+          <w:id w:val="1958217943"/>
+          <w14:checkbox>
+            <w14:checked w14:val="0"/>
+            <w14:checkedState w14:val="00FE" w14:font="Wingdings"/>
+            <w14:uncheckedState w14:val="0070" w14:font="Wingdings"/>
+          </w14:checkbox>
+        </w:sdtPr>
+        <w:sdtEndPr/>
+        <w:sdtContent>
+          <w:r>
+            <w:rPr>
+              <w:rFonts w:cs="Times New Roman"/>
+              <w:szCs w:val="24"/>
+              <w:lang w:val="en-US"/>
+            </w:rPr>
+            <w:sym w:font="Wingdings" w:char="F070"/>
+          </w:r>
+        </w:sdtContent>
+      </w:sdt>
+      <w:r>
+        <w:rPr>
+          <w:rFonts w:cs="Times New Roman"/>
+          <w:szCs w:val="24"/>
+          <w:lang w:val="en-US"/>
+        </w:rPr>
+        <w:t xml:space="preserve"> </w:t>
+      </w:r>
+      <w:r>
+        <w:rPr>
+          <w:rFonts w:cs="Times New Roman"/>
+          <w:szCs w:val="24"/>
+          <w:lang w:val="en-US"/>
+        </w:rPr>
+        <w:t>Fix bpm change in current soundtrack</w:t>
+      </w:r>
+    </w:p>
+    <w:p>
+      <w:pPr>
+        <w:rPr>
+          <w:rFonts w:cs="Times New Roman"/>
+          <w:szCs w:val="24"/>
+          <w:lang w:val="en-US"/>
+        </w:rPr>
+      </w:pPr>
+    </w:p>
+    <w:p>
+      <w:pPr>
+        <w:rPr>
+          <w:rFonts w:cs="Times New Roman"/>
+          <w:b/>
+          <w:szCs w:val="24"/>
+          <w:lang w:val="en-US"/>
+        </w:rPr>
+      </w:pPr>
+      <w:sdt>
+        <w:sdtPr>
+          <w:rPr>
+            <w:rFonts w:cs="Times New Roman"/>
+            <w:szCs w:val="24"/>
+            <w:lang w:val="en-US"/>
+          </w:rPr>
+          <w:id w:val="-65645232"/>
+          <w14:checkbox>
+            <w14:checked w14:val="0"/>
+            <w14:checkedState w14:val="00FE" w14:font="Wingdings"/>
+            <w14:uncheckedState w14:val="0070" w14:font="Wingdings"/>
+          </w14:checkbox>
+        </w:sdtPr>
+        <w:sdtEndPr/>
+        <w:sdtContent>
+          <w:r>
+            <w:rPr>
+              <w:rFonts w:cs="Times New Roman"/>
+              <w:szCs w:val="24"/>
+              <w:lang w:val="en-US"/>
+            </w:rPr>
+            <w:sym w:font="Wingdings" w:char="F070"/>
+          </w:r>
+        </w:sdtContent>
+      </w:sdt>
+      <w:r>
+        <w:rPr>
+          <w:rFonts w:cs="Times New Roman"/>
+          <w:szCs w:val="24"/>
+          <w:lang w:val="en-US"/>
+        </w:rPr>
+        <w:t xml:space="preserve"> </w:t>
+      </w:r>
+      <w:r>
+        <w:rPr>
+          <w:rFonts w:cs="Times New Roman"/>
+          <w:b/>
+          <w:szCs w:val="24"/>
+          <w:lang w:val="en-US"/>
+        </w:rPr>
+        <w:t>Code</w:t>
+      </w:r>
+    </w:p>
+    <w:p>
+      <w:pPr>
+        <w:ind w:left="360"/>
+        <w:rPr>
+          <w:rFonts w:cs="Times New Roman"/>
+          <w:szCs w:val="24"/>
+          <w:lang w:val="en-US"/>
+        </w:rPr>
+      </w:pPr>
+      <w:sdt>
+        <w:sdtPr>
+          <w:rPr>
+            <w:rFonts w:cs="Times New Roman"/>
+            <w:szCs w:val="24"/>
+            <w:lang w:val="en-US"/>
+          </w:rPr>
+          <w:id w:val="317472013"/>
+          <w14:checkbox>
+            <w14:checked w14:val="0"/>
+            <w14:checkedState w14:val="00FE" w14:font="Wingdings"/>
+            <w14:uncheckedState w14:val="0070" w14:font="Wingdings"/>
+          </w14:checkbox>
+        </w:sdtPr>
+        <w:sdtEndPr/>
+        <w:sdtContent>
+          <w:r>
+            <w:rPr>
+              <w:rFonts w:cs="Times New Roman"/>
+              <w:szCs w:val="24"/>
+              <w:lang w:val="en-US"/>
+            </w:rPr>
+            <w:sym w:font="Wingdings" w:char="F070"/>
+          </w:r>
+        </w:sdtContent>
+      </w:sdt>
+      <w:r>
+        <w:rPr>
+          <w:rFonts w:cs="Times New Roman"/>
+          <w:szCs w:val="24"/>
+          <w:lang w:val="en-US"/>
+        </w:rPr>
+        <w:t xml:space="preserve"> </w:t>
+      </w:r>
+      <w:r>
+        <w:rPr>
+          <w:rFonts w:cs="Times New Roman"/>
+          <w:szCs w:val="24"/>
+          <w:lang w:val="en-US"/>
+        </w:rPr>
+        <w:t xml:space="preserve">Implement rhythmic hammer beat </w:t>
+      </w:r>
+      <w:proofErr w:type="spellStart"/>
+      <w:r>
+        <w:rPr>
+          <w:rFonts w:cs="Times New Roman"/>
+          <w:szCs w:val="24"/>
+          <w:lang w:val="en-US"/>
+        </w:rPr>
+        <w:t>sfx</w:t>
+      </w:r>
+      <w:proofErr w:type="spellEnd"/>
+    </w:p>
+    <w:p>
+      <w:pPr>
+        <w:ind w:left="360"/>
+        <w:rPr>
+          <w:rFonts w:cs="Times New Roman"/>
+          <w:szCs w:val="24"/>
+          <w:lang w:val="en-US"/>
+        </w:rPr>
+      </w:pPr>
+      <w:sdt>
+        <w:sdtPr>
+          <w:rPr>
+            <w:rFonts w:cs="Times New Roman"/>
+            <w:szCs w:val="24"/>
+            <w:lang w:val="en-US"/>
+          </w:rPr>
+          <w:id w:val="119501694"/>
+          <w14:checkbox>
+            <w14:checked w14:val="0"/>
+            <w14:checkedState w14:val="00FE" w14:font="Wingdings"/>
+            <w14:uncheckedState w14:val="0070" w14:font="Wingdings"/>
+          </w14:checkbox>
+        </w:sdtPr>
+        <w:sdtEndPr/>
+        <w:sdtContent>
+          <w:r>
+            <w:rPr>
+              <w:rFonts w:cs="Times New Roman"/>
+              <w:szCs w:val="24"/>
+              <w:lang w:val="en-US"/>
+            </w:rPr>
+            <w:sym w:font="Wingdings" w:char="F070"/>
+          </w:r>
+        </w:sdtContent>
+      </w:sdt>
+      <w:r>
+        <w:rPr>
+          <w:rFonts w:cs="Times New Roman"/>
+          <w:szCs w:val="24"/>
+          <w:lang w:val="en-US"/>
+        </w:rPr>
+        <w:t xml:space="preserve"> </w:t>
+      </w:r>
+      <w:r>
+        <w:rPr>
+          <w:rFonts w:cs="Times New Roman"/>
+          <w:szCs w:val="24"/>
+          <w:lang w:val="en-US"/>
+        </w:rPr>
+        <w:t>Synchronize hammer beat to music beat</w:t>
+      </w:r>
+    </w:p>
+    <w:p>
+      <w:pPr>
+        <w:ind w:left="360"/>
+        <w:rPr>
+          <w:rFonts w:cs="Times New Roman"/>
+          <w:szCs w:val="24"/>
+          <w:lang w:val="en-US"/>
+        </w:rPr>
+      </w:pPr>
+      <w:sdt>
+        <w:sdtPr>
+          <w:rPr>
+            <w:rFonts w:cs="Times New Roman"/>
+            <w:szCs w:val="24"/>
+            <w:lang w:val="en-US"/>
+          </w:rPr>
+          <w:id w:val="969321807"/>
+          <w14:checkbox>
+            <w14:checked w14:val="0"/>
+            <w14:checkedState w14:val="00FE" w14:font="Wingdings"/>
+            <w14:uncheckedState w14:val="0070" w14:font="Wingdings"/>
+          </w14:checkbox>
+        </w:sdtPr>
+        <w:sdtContent>
+          <w:r>
+            <w:rPr>
+              <w:rFonts w:cs="Times New Roman"/>
+              <w:szCs w:val="24"/>
+              <w:lang w:val="en-US"/>
+            </w:rPr>
+            <w:sym w:font="Wingdings" w:char="F070"/>
+          </w:r>
+        </w:sdtContent>
+      </w:sdt>
+      <w:r>
+        <w:rPr>
+          <w:rFonts w:cs="Times New Roman"/>
+          <w:szCs w:val="24"/>
+          <w:lang w:val="en-US"/>
+        </w:rPr>
+        <w:t xml:space="preserve"> Synchronize first beat after into in music to first hammer hit in game after cut scene </w:t>
+      </w:r>
+    </w:p>
+    <w:p>
+      <w:pPr>
+        <w:ind w:left="1416"/>
+        <w:rPr>
+          <w:rFonts w:cs="Times New Roman"/>
+          <w:szCs w:val="24"/>
+          <w:lang w:val="en-US"/>
+        </w:rPr>
+      </w:pPr>
+    </w:p>
+    <w:p>
+      <w:pPr>
+        <w:pStyle w:val="ListParagraph"/>
+        <w:ind w:left="2136"/>
+        <w:rPr>
+          <w:rFonts w:cs="Times New Roman"/>
+          <w:color w:val="C00000"/>
+          <w:szCs w:val="24"/>
+          <w:lang w:val="en-US"/>
+        </w:rPr>
+      </w:pPr>
       <w:bookmarkStart w:id="0" w:name="_GoBack"/>
       <w:bookmarkEnd w:id="0"/>
-    </w:p>
-    <w:p>
-      <w:pPr>
-        <w:ind w:left="1416"/>
-        <w:rPr>
-          <w:rFonts w:cs="Times New Roman"/>
-          <w:szCs w:val="24"/>
-          <w:lang w:val="en-US"/>
-        </w:rPr>
-      </w:pPr>
-      <w:sdt>
-        <w:sdtPr>
-          <w:rPr>
-            <w:rFonts w:cs="Times New Roman"/>
-            <w:szCs w:val="24"/>
-            <w:lang w:val="en-US"/>
-          </w:rPr>
-          <w:id w:val="-1762442339"/>
-          <w14:checkbox>
-            <w14:checked w14:val="0"/>
-            <w14:checkedState w14:val="00FE" w14:font="Wingdings"/>
-            <w14:uncheckedState w14:val="0070" w14:font="Wingdings"/>
-          </w14:checkbox>
-        </w:sdtPr>
-        <w:sdtEndPr/>
-        <w:sdtContent>
-          <w:r>
-            <w:rPr>
-              <w:rFonts w:cs="Times New Roman"/>
-              <w:szCs w:val="24"/>
-              <w:lang w:val="en-US"/>
-            </w:rPr>
-            <w:sym w:font="Wingdings" w:char="F070"/>
-          </w:r>
-        </w:sdtContent>
-      </w:sdt>
-      <w:r>
-        <w:rPr>
-          <w:rFonts w:cs="Times New Roman"/>
-          <w:szCs w:val="24"/>
-          <w:lang w:val="en-US"/>
-        </w:rPr>
-        <w:t xml:space="preserve"> </w:t>
-      </w:r>
-      <w:r>
-        <w:rPr>
-          <w:rFonts w:cs="Times New Roman"/>
-          <w:szCs w:val="24"/>
-          <w:lang w:val="en-US"/>
-        </w:rPr>
-        <w:t>Ground tiles</w:t>
-      </w:r>
-    </w:p>
-    <w:p>
-      <w:pPr>
-        <w:ind w:left="1416"/>
-        <w:rPr>
-          <w:rFonts w:cs="Times New Roman"/>
-          <w:szCs w:val="24"/>
-          <w:lang w:val="en-US"/>
-        </w:rPr>
-      </w:pPr>
-      <w:sdt>
-        <w:sdtPr>
-          <w:rPr>
-            <w:rFonts w:cs="Times New Roman"/>
-            <w:szCs w:val="24"/>
-            <w:lang w:val="en-US"/>
-          </w:rPr>
-          <w:id w:val="-1397587256"/>
-          <w14:checkbox>
-            <w14:checked w14:val="0"/>
-            <w14:checkedState w14:val="00FE" w14:font="Wingdings"/>
-            <w14:uncheckedState w14:val="0070" w14:font="Wingdings"/>
-          </w14:checkbox>
-        </w:sdtPr>
-        <w:sdtEndPr/>
-        <w:sdtContent>
-          <w:r>
-            <w:rPr>
-              <w:rFonts w:cs="Times New Roman"/>
-              <w:szCs w:val="24"/>
-              <w:lang w:val="en-US"/>
-            </w:rPr>
-            <w:sym w:font="Wingdings" w:char="F070"/>
-          </w:r>
-        </w:sdtContent>
-      </w:sdt>
-      <w:r>
-        <w:rPr>
-          <w:rFonts w:cs="Times New Roman"/>
-          <w:szCs w:val="24"/>
-          <w:lang w:val="en-US"/>
-        </w:rPr>
-        <w:t xml:space="preserve"> </w:t>
-      </w:r>
-      <w:r>
-        <w:rPr>
-          <w:rFonts w:cs="Times New Roman"/>
-          <w:szCs w:val="24"/>
-          <w:lang w:val="en-US"/>
-        </w:rPr>
-        <w:t>Ladders</w:t>
-      </w:r>
-    </w:p>
-    <w:p>
-      <w:pPr>
-        <w:ind w:left="1416"/>
-        <w:rPr>
-          <w:rFonts w:cs="Times New Roman"/>
-          <w:szCs w:val="24"/>
-          <w:lang w:val="en-US"/>
-        </w:rPr>
-      </w:pPr>
-      <w:sdt>
-        <w:sdtPr>
-          <w:rPr>
-            <w:rFonts w:cs="Times New Roman"/>
-            <w:szCs w:val="24"/>
-            <w:lang w:val="en-US"/>
-          </w:rPr>
-          <w:id w:val="-727384089"/>
-          <w14:checkbox>
-            <w14:checked w14:val="0"/>
-            <w14:checkedState w14:val="00FE" w14:font="Wingdings"/>
-            <w14:uncheckedState w14:val="0070" w14:font="Wingdings"/>
-          </w14:checkbox>
-        </w:sdtPr>
-        <w:sdtEndPr/>
-        <w:sdtContent>
-          <w:r>
-            <w:rPr>
-              <w:rFonts w:cs="Times New Roman"/>
-              <w:szCs w:val="24"/>
-              <w:lang w:val="en-US"/>
-            </w:rPr>
-            <w:sym w:font="Wingdings" w:char="F070"/>
-          </w:r>
-        </w:sdtContent>
-      </w:sdt>
-      <w:r>
-        <w:rPr>
-          <w:rFonts w:cs="Times New Roman"/>
-          <w:szCs w:val="24"/>
-          <w:lang w:val="en-US"/>
-        </w:rPr>
-        <w:t xml:space="preserve"> </w:t>
-      </w:r>
-      <w:r>
-        <w:rPr>
-          <w:rFonts w:cs="Times New Roman"/>
-          <w:szCs w:val="24"/>
-          <w:lang w:val="en-US"/>
-        </w:rPr>
-        <w:t>Spawners</w:t>
-      </w:r>
-    </w:p>
-    <w:p>
-      <w:pPr>
-        <w:ind w:left="1416"/>
-        <w:rPr>
-          <w:rFonts w:cs="Times New Roman"/>
-          <w:szCs w:val="24"/>
-          <w:lang w:val="en-US"/>
-        </w:rPr>
-      </w:pPr>
-      <w:sdt>
-        <w:sdtPr>
-          <w:rPr>
-            <w:rFonts w:cs="Times New Roman"/>
-            <w:szCs w:val="24"/>
-            <w:lang w:val="en-US"/>
-          </w:rPr>
-          <w:id w:val="-1301917562"/>
-          <w14:checkbox>
-            <w14:checked w14:val="0"/>
-            <w14:checkedState w14:val="00FE" w14:font="Wingdings"/>
-            <w14:uncheckedState w14:val="0070" w14:font="Wingdings"/>
-          </w14:checkbox>
-        </w:sdtPr>
-        <w:sdtEndPr/>
-        <w:sdtContent>
-          <w:r>
-            <w:rPr>
-              <w:rFonts w:cs="Times New Roman"/>
-              <w:szCs w:val="24"/>
-              <w:lang w:val="en-US"/>
-            </w:rPr>
-            <w:sym w:font="Wingdings" w:char="F070"/>
-          </w:r>
-        </w:sdtContent>
-      </w:sdt>
-      <w:r>
-        <w:rPr>
-          <w:rFonts w:cs="Times New Roman"/>
-          <w:szCs w:val="24"/>
-          <w:lang w:val="en-US"/>
-        </w:rPr>
-        <w:t xml:space="preserve"> </w:t>
-      </w:r>
-      <w:r>
-        <w:rPr>
-          <w:rFonts w:cs="Times New Roman"/>
-          <w:szCs w:val="24"/>
-          <w:lang w:val="en-US"/>
-        </w:rPr>
-        <w:t>Walls</w:t>
-      </w:r>
-    </w:p>
-    <w:p>
-      <w:pPr>
-        <w:ind w:left="720"/>
-        <w:rPr>
-          <w:rFonts w:cs="Times New Roman"/>
-          <w:szCs w:val="24"/>
-          <w:lang w:val="en-US"/>
-        </w:rPr>
-      </w:pPr>
-    </w:p>
-    <w:p>
-      <w:pPr>
-        <w:ind w:left="360"/>
-        <w:rPr>
-          <w:rFonts w:cs="Times New Roman"/>
-          <w:szCs w:val="24"/>
-          <w:lang w:val="en-US"/>
-        </w:rPr>
-      </w:pPr>
-      <w:sdt>
-        <w:sdtPr>
-          <w:rPr>
-            <w:rFonts w:cs="Times New Roman"/>
-            <w:szCs w:val="24"/>
-            <w:lang w:val="en-US"/>
-          </w:rPr>
-          <w:id w:val="1880196279"/>
-          <w14:checkbox>
-            <w14:checked w14:val="0"/>
-            <w14:checkedState w14:val="00FE" w14:font="Wingdings"/>
-            <w14:uncheckedState w14:val="0070" w14:font="Wingdings"/>
-          </w14:checkbox>
-        </w:sdtPr>
-        <w:sdtEndPr/>
-        <w:sdtContent>
-          <w:r>
-            <w:rPr>
-              <w:rFonts w:cs="Times New Roman"/>
-              <w:szCs w:val="24"/>
-              <w:lang w:val="en-US"/>
-            </w:rPr>
-            <w:sym w:font="Wingdings" w:char="F070"/>
-          </w:r>
-        </w:sdtContent>
-      </w:sdt>
-      <w:r>
-        <w:rPr>
-          <w:rFonts w:cs="Times New Roman"/>
-          <w:szCs w:val="24"/>
-          <w:lang w:val="en-US"/>
-        </w:rPr>
-        <w:t xml:space="preserve"> </w:t>
-      </w:r>
-      <w:r>
-        <w:rPr>
-          <w:rFonts w:cs="Times New Roman"/>
-          <w:szCs w:val="24"/>
-          <w:lang w:val="en-US"/>
-        </w:rPr>
-        <w:t>Figure out the best background texture</w:t>
-      </w:r>
-    </w:p>
-    <w:p>
-      <w:pPr>
-        <w:ind w:left="360"/>
-        <w:rPr>
-          <w:rFonts w:cs="Times New Roman"/>
-          <w:szCs w:val="24"/>
-          <w:lang w:val="en-US"/>
-        </w:rPr>
-      </w:pPr>
-      <w:sdt>
-        <w:sdtPr>
-          <w:rPr>
-            <w:rFonts w:cs="Times New Roman"/>
-            <w:szCs w:val="24"/>
-            <w:lang w:val="en-US"/>
-          </w:rPr>
-          <w:id w:val="-860347478"/>
-          <w14:checkbox>
-            <w14:checked w14:val="0"/>
-            <w14:checkedState w14:val="00FE" w14:font="Wingdings"/>
-            <w14:uncheckedState w14:val="0070" w14:font="Wingdings"/>
-          </w14:checkbox>
-        </w:sdtPr>
-        <w:sdtEndPr/>
-        <w:sdtContent>
-          <w:r>
-            <w:rPr>
-              <w:rFonts w:cs="Times New Roman"/>
-              <w:szCs w:val="24"/>
-              <w:lang w:val="en-US"/>
-            </w:rPr>
-            <w:sym w:font="Wingdings" w:char="F070"/>
-          </w:r>
-        </w:sdtContent>
-      </w:sdt>
-      <w:r>
-        <w:rPr>
-          <w:rFonts w:cs="Times New Roman"/>
-          <w:szCs w:val="24"/>
-          <w:lang w:val="en-US"/>
-        </w:rPr>
-        <w:t xml:space="preserve"> </w:t>
-      </w:r>
-      <w:r>
-        <w:rPr>
-          <w:rFonts w:cs="Times New Roman"/>
-          <w:szCs w:val="24"/>
-          <w:lang w:val="en-US"/>
-        </w:rPr>
-        <w:t>Hammerjaeger</w:t>
-      </w:r>
-    </w:p>
-    <w:p>
-      <w:pPr>
-        <w:ind w:left="1080"/>
-        <w:rPr>
-          <w:rFonts w:cs="Times New Roman"/>
-          <w:szCs w:val="24"/>
-          <w:lang w:val="en-US"/>
-        </w:rPr>
-      </w:pPr>
-      <w:sdt>
-        <w:sdtPr>
-          <w:rPr>
-            <w:rFonts w:cs="Times New Roman"/>
-            <w:szCs w:val="24"/>
-            <w:lang w:val="en-US"/>
-          </w:rPr>
-          <w:id w:val="1787392752"/>
-          <w14:checkbox>
-            <w14:checked w14:val="0"/>
-            <w14:checkedState w14:val="00FE" w14:font="Wingdings"/>
-            <w14:uncheckedState w14:val="0070" w14:font="Wingdings"/>
-          </w14:checkbox>
-        </w:sdtPr>
-        <w:sdtEndPr/>
-        <w:sdtContent>
-          <w:r>
-            <w:rPr>
-              <w:rFonts w:cs="Times New Roman"/>
-              <w:szCs w:val="24"/>
-              <w:lang w:val="en-US"/>
-            </w:rPr>
-            <w:sym w:font="Wingdings" w:char="F070"/>
-          </w:r>
-        </w:sdtContent>
-      </w:sdt>
-      <w:r>
-        <w:rPr>
-          <w:rFonts w:cs="Times New Roman"/>
-          <w:szCs w:val="24"/>
-          <w:lang w:val="en-US"/>
-        </w:rPr>
-        <w:t xml:space="preserve"> </w:t>
-      </w:r>
-      <w:r>
-        <w:rPr>
-          <w:rFonts w:cs="Times New Roman"/>
-          <w:szCs w:val="24"/>
-          <w:lang w:val="en-US"/>
-        </w:rPr>
-        <w:t xml:space="preserve">Shrink Hammerjaeger from 72 </w:t>
-      </w:r>
-      <w:r>
-        <w:rPr>
-          <w:rFonts w:cs="Times New Roman"/>
-          <w:szCs w:val="24"/>
-          <w:lang w:val="en-US"/>
-        </w:rPr>
-        <w:t>pixels</w:t>
-      </w:r>
-      <w:r>
-        <w:rPr>
-          <w:rFonts w:cs="Times New Roman"/>
-          <w:szCs w:val="24"/>
-          <w:lang w:val="en-US"/>
-        </w:rPr>
-        <w:t xml:space="preserve"> to 64 pixel </w:t>
-      </w:r>
-      <w:r>
-        <w:rPr>
-          <w:rFonts w:cs="Times New Roman"/>
-          <w:szCs w:val="24"/>
-          <w:lang w:val="en-US"/>
-        </w:rPr>
-        <w:t>height</w:t>
-      </w:r>
-    </w:p>
-    <w:p>
-      <w:pPr>
-        <w:ind w:left="1080"/>
-        <w:rPr>
-          <w:rFonts w:cs="Times New Roman"/>
-          <w:szCs w:val="24"/>
-          <w:lang w:val="en-US"/>
-        </w:rPr>
-      </w:pPr>
-      <w:sdt>
-        <w:sdtPr>
-          <w:rPr>
-            <w:rFonts w:cs="Times New Roman"/>
-            <w:szCs w:val="24"/>
-            <w:lang w:val="en-US"/>
-          </w:rPr>
-          <w:id w:val="-1978369424"/>
-          <w14:checkbox>
-            <w14:checked w14:val="0"/>
-            <w14:checkedState w14:val="00FE" w14:font="Wingdings"/>
-            <w14:uncheckedState w14:val="0070" w14:font="Wingdings"/>
-          </w14:checkbox>
-        </w:sdtPr>
-        <w:sdtEndPr/>
-        <w:sdtContent>
-          <w:r>
-            <w:rPr>
-              <w:rFonts w:cs="Times New Roman"/>
-              <w:szCs w:val="24"/>
-              <w:lang w:val="en-US"/>
-            </w:rPr>
-            <w:sym w:font="Wingdings" w:char="F070"/>
-          </w:r>
-        </w:sdtContent>
-      </w:sdt>
-      <w:r>
-        <w:rPr>
-          <w:rFonts w:cs="Times New Roman"/>
-          <w:szCs w:val="24"/>
-          <w:lang w:val="en-US"/>
-        </w:rPr>
-        <w:t xml:space="preserve"> </w:t>
-      </w:r>
-      <w:r>
-        <w:rPr>
-          <w:rFonts w:cs="Times New Roman"/>
-          <w:szCs w:val="24"/>
-          <w:lang w:val="en-US"/>
-        </w:rPr>
-        <w:t>Outline Hammerjaeger</w:t>
-      </w:r>
-    </w:p>
-    <w:p>
-      <w:pPr>
-        <w:ind w:left="1080"/>
-        <w:rPr>
-          <w:rFonts w:cs="Times New Roman"/>
-          <w:szCs w:val="24"/>
-          <w:lang w:val="en-US"/>
-        </w:rPr>
-      </w:pPr>
-      <w:sdt>
-        <w:sdtPr>
-          <w:rPr>
-            <w:rFonts w:cs="Times New Roman"/>
-            <w:szCs w:val="24"/>
-            <w:lang w:val="en-US"/>
-          </w:rPr>
-          <w:id w:val="-579594470"/>
-          <w14:checkbox>
-            <w14:checked w14:val="0"/>
-            <w14:checkedState w14:val="00FE" w14:font="Wingdings"/>
-            <w14:uncheckedState w14:val="0070" w14:font="Wingdings"/>
-          </w14:checkbox>
-        </w:sdtPr>
-        <w:sdtEndPr/>
-        <w:sdtContent>
-          <w:r>
-            <w:rPr>
-              <w:rFonts w:cs="Times New Roman"/>
-              <w:szCs w:val="24"/>
-              <w:lang w:val="en-US"/>
-            </w:rPr>
-            <w:sym w:font="Wingdings" w:char="F070"/>
-          </w:r>
-        </w:sdtContent>
-      </w:sdt>
-      <w:r>
-        <w:rPr>
-          <w:rFonts w:cs="Times New Roman"/>
-          <w:szCs w:val="24"/>
-          <w:lang w:val="en-US"/>
-        </w:rPr>
-        <w:t xml:space="preserve"> </w:t>
-      </w:r>
-      <w:r>
-        <w:rPr>
-          <w:rFonts w:cs="Times New Roman"/>
-          <w:szCs w:val="24"/>
-          <w:lang w:val="en-US"/>
-        </w:rPr>
-        <w:t>Make shoes into more organic form</w:t>
-      </w:r>
-    </w:p>
-    <w:p>
-      <w:pPr>
-        <w:ind w:left="1080"/>
-        <w:rPr>
-          <w:rFonts w:cs="Times New Roman"/>
-          <w:szCs w:val="24"/>
-          <w:lang w:val="en-US"/>
-        </w:rPr>
-      </w:pPr>
-      <w:sdt>
-        <w:sdtPr>
-          <w:rPr>
-            <w:rFonts w:cs="Times New Roman"/>
-            <w:szCs w:val="24"/>
-            <w:lang w:val="en-US"/>
-          </w:rPr>
-          <w:id w:val="-1318715054"/>
-          <w14:checkbox>
-            <w14:checked w14:val="0"/>
-            <w14:checkedState w14:val="00FE" w14:font="Wingdings"/>
-            <w14:uncheckedState w14:val="0070" w14:font="Wingdings"/>
-          </w14:checkbox>
-        </w:sdtPr>
-        <w:sdtEndPr/>
-        <w:sdtContent>
-          <w:r>
-            <w:rPr>
-              <w:rFonts w:cs="Times New Roman"/>
-              <w:szCs w:val="24"/>
-              <w:lang w:val="en-US"/>
-            </w:rPr>
-            <w:sym w:font="Wingdings" w:char="F070"/>
-          </w:r>
-        </w:sdtContent>
-      </w:sdt>
-      <w:r>
-        <w:rPr>
-          <w:rFonts w:cs="Times New Roman"/>
-          <w:szCs w:val="24"/>
-          <w:lang w:val="en-US"/>
-        </w:rPr>
-        <w:t xml:space="preserve"> </w:t>
-      </w:r>
-      <w:r>
-        <w:rPr>
-          <w:rFonts w:cs="Times New Roman"/>
-          <w:szCs w:val="24"/>
-          <w:lang w:val="en-US"/>
-        </w:rPr>
-        <w:t>Take out</w:t>
-      </w:r>
-      <w:r>
-        <w:rPr>
-          <w:rFonts w:cs="Times New Roman"/>
-          <w:szCs w:val="24"/>
-          <w:lang w:val="en-US"/>
-        </w:rPr>
-        <w:t>/select</w:t>
-      </w:r>
-      <w:r>
-        <w:rPr>
-          <w:rFonts w:cs="Times New Roman"/>
-          <w:szCs w:val="24"/>
-          <w:lang w:val="en-US"/>
-        </w:rPr>
-        <w:t xml:space="preserve"> </w:t>
-      </w:r>
-      <w:r>
-        <w:rPr>
-          <w:rFonts w:cs="Times New Roman"/>
-          <w:szCs w:val="24"/>
-          <w:lang w:val="en-US"/>
-        </w:rPr>
-        <w:t>correct animation f</w:t>
-      </w:r>
-      <w:r>
-        <w:rPr>
-          <w:rFonts w:cs="Times New Roman"/>
-          <w:szCs w:val="24"/>
-          <w:lang w:val="en-US"/>
-        </w:rPr>
-        <w:t>rames: Hammer resting on shoulder, Hammer overhead, Hammer on ground</w:t>
-      </w:r>
-      <w:r>
-        <w:rPr>
-          <w:rFonts w:cs="Times New Roman"/>
-          <w:szCs w:val="24"/>
-          <w:lang w:val="en-US"/>
-        </w:rPr>
-        <w:t xml:space="preserve"> (with </w:t>
-      </w:r>
-      <w:r>
-        <w:rPr>
-          <w:rFonts w:cs="Times New Roman"/>
-          <w:szCs w:val="24"/>
-          <w:lang w:val="en-US"/>
-        </w:rPr>
-        <w:t>smear</w:t>
-      </w:r>
-      <w:r>
-        <w:rPr>
-          <w:rFonts w:cs="Times New Roman"/>
-          <w:szCs w:val="24"/>
-          <w:lang w:val="en-US"/>
-        </w:rPr>
-        <w:t xml:space="preserve"> frame), </w:t>
-      </w:r>
-    </w:p>
-    <w:p>
-      <w:pPr>
-        <w:ind w:left="1080"/>
-        <w:rPr>
-          <w:rFonts w:cs="Times New Roman"/>
-          <w:szCs w:val="24"/>
-          <w:lang w:val="en-US"/>
-        </w:rPr>
-      </w:pPr>
-      <w:sdt>
-        <w:sdtPr>
-          <w:rPr>
-            <w:rFonts w:cs="Times New Roman"/>
-            <w:szCs w:val="24"/>
-            <w:lang w:val="en-US"/>
-          </w:rPr>
-          <w:id w:val="-1269998185"/>
-          <w14:checkbox>
-            <w14:checked w14:val="0"/>
-            <w14:checkedState w14:val="00FE" w14:font="Wingdings"/>
-            <w14:uncheckedState w14:val="0070" w14:font="Wingdings"/>
-          </w14:checkbox>
-        </w:sdtPr>
-        <w:sdtEndPr/>
-        <w:sdtContent>
-          <w:r>
-            <w:rPr>
-              <w:rFonts w:cs="Times New Roman"/>
-              <w:szCs w:val="24"/>
-              <w:lang w:val="en-US"/>
-            </w:rPr>
-            <w:sym w:font="Wingdings" w:char="F070"/>
-          </w:r>
-        </w:sdtContent>
-      </w:sdt>
-      <w:r>
-        <w:rPr>
-          <w:rFonts w:cs="Times New Roman"/>
-          <w:szCs w:val="24"/>
-          <w:lang w:val="en-US"/>
-        </w:rPr>
-        <w:t xml:space="preserve"> </w:t>
-      </w:r>
-      <w:r>
-        <w:rPr>
-          <w:rFonts w:cs="Times New Roman"/>
-          <w:szCs w:val="24"/>
-          <w:lang w:val="en-US"/>
-        </w:rPr>
-        <w:t>Smear</w:t>
-      </w:r>
-      <w:r>
-        <w:rPr>
-          <w:rFonts w:cs="Times New Roman"/>
-          <w:szCs w:val="24"/>
-          <w:lang w:val="en-US"/>
-        </w:rPr>
-        <w:t xml:space="preserve"> frame only when hammer is going down (not up)</w:t>
-      </w:r>
-    </w:p>
-    <w:p>
-      <w:pPr>
-        <w:ind w:left="1080"/>
-        <w:rPr>
-          <w:rFonts w:cs="Times New Roman"/>
-          <w:szCs w:val="24"/>
-          <w:lang w:val="en-US"/>
-        </w:rPr>
-      </w:pPr>
-      <w:sdt>
-        <w:sdtPr>
-          <w:rPr>
-            <w:rFonts w:cs="Times New Roman"/>
-            <w:szCs w:val="24"/>
-            <w:lang w:val="en-US"/>
-          </w:rPr>
-          <w:id w:val="387388424"/>
-          <w14:checkbox>
-            <w14:checked w14:val="0"/>
-            <w14:checkedState w14:val="00FE" w14:font="Wingdings"/>
-            <w14:uncheckedState w14:val="0070" w14:font="Wingdings"/>
-          </w14:checkbox>
-        </w:sdtPr>
-        <w:sdtEndPr/>
-        <w:sdtContent>
-          <w:r>
-            <w:rPr>
-              <w:rFonts w:cs="Times New Roman"/>
-              <w:szCs w:val="24"/>
-              <w:lang w:val="en-US"/>
-            </w:rPr>
-            <w:sym w:font="Wingdings" w:char="F070"/>
-          </w:r>
-        </w:sdtContent>
-      </w:sdt>
-      <w:r>
-        <w:rPr>
-          <w:rFonts w:cs="Times New Roman"/>
-          <w:szCs w:val="24"/>
-          <w:lang w:val="en-US"/>
-        </w:rPr>
-        <w:t xml:space="preserve"> </w:t>
-      </w:r>
-      <w:r>
-        <w:rPr>
-          <w:rFonts w:cs="Times New Roman"/>
-          <w:szCs w:val="24"/>
-          <w:lang w:val="en-US"/>
-        </w:rPr>
-        <w:t>Fix hammer on ground sprite to prevent hammer from being cut off.</w:t>
-      </w:r>
-    </w:p>
-    <w:p>
-      <w:pPr>
-        <w:ind w:left="1080"/>
-        <w:rPr>
-          <w:rFonts w:cs="Times New Roman"/>
-          <w:szCs w:val="24"/>
-          <w:lang w:val="en-US"/>
-        </w:rPr>
-      </w:pPr>
-      <w:sdt>
-        <w:sdtPr>
-          <w:rPr>
-            <w:rFonts w:cs="Times New Roman"/>
-            <w:szCs w:val="24"/>
-            <w:lang w:val="en-US"/>
-          </w:rPr>
-          <w:id w:val="1868568570"/>
-          <w14:checkbox>
-            <w14:checked w14:val="0"/>
-            <w14:checkedState w14:val="00FE" w14:font="Wingdings"/>
-            <w14:uncheckedState w14:val="0070" w14:font="Wingdings"/>
-          </w14:checkbox>
-        </w:sdtPr>
-        <w:sdtEndPr/>
-        <w:sdtContent>
-          <w:r>
-            <w:rPr>
-              <w:rFonts w:cs="Times New Roman"/>
-              <w:szCs w:val="24"/>
-              <w:lang w:val="en-US"/>
-            </w:rPr>
-            <w:sym w:font="Wingdings" w:char="F070"/>
-          </w:r>
-        </w:sdtContent>
-      </w:sdt>
-      <w:r>
-        <w:rPr>
-          <w:rFonts w:cs="Times New Roman"/>
-          <w:szCs w:val="24"/>
-          <w:lang w:val="en-US"/>
-        </w:rPr>
-        <w:t xml:space="preserve"> </w:t>
-      </w:r>
-      <w:r>
-        <w:rPr>
-          <w:rFonts w:cs="Times New Roman"/>
-          <w:szCs w:val="24"/>
-          <w:lang w:val="en-US"/>
-        </w:rPr>
-        <w:t>Hammer on g</w:t>
-      </w:r>
-      <w:r>
-        <w:rPr>
-          <w:rFonts w:cs="Times New Roman"/>
-          <w:szCs w:val="24"/>
-          <w:lang w:val="en-US"/>
-        </w:rPr>
-        <w:t>r</w:t>
-      </w:r>
-      <w:r>
-        <w:rPr>
-          <w:rFonts w:cs="Times New Roman"/>
-          <w:szCs w:val="24"/>
-          <w:lang w:val="en-US"/>
-        </w:rPr>
-        <w:t xml:space="preserve">ound </w:t>
-      </w:r>
-      <w:r>
-        <w:rPr>
-          <w:rFonts w:cs="Times New Roman"/>
-          <w:szCs w:val="24"/>
-          <w:lang w:val="en-US"/>
-        </w:rPr>
-        <w:t xml:space="preserve">total </w:t>
-      </w:r>
-      <w:r>
-        <w:rPr>
-          <w:rFonts w:cs="Times New Roman"/>
-          <w:szCs w:val="24"/>
-          <w:lang w:val="en-US"/>
-        </w:rPr>
-        <w:t>sprite length</w:t>
-      </w:r>
-      <w:r>
-        <w:rPr>
-          <w:rFonts w:cs="Times New Roman"/>
-          <w:szCs w:val="24"/>
-          <w:lang w:val="en-US"/>
-        </w:rPr>
-        <w:t xml:space="preserve"> max.</w:t>
-      </w:r>
-      <w:r>
-        <w:rPr>
-          <w:rFonts w:cs="Times New Roman"/>
-          <w:szCs w:val="24"/>
-          <w:lang w:val="en-US"/>
-        </w:rPr>
-        <w:t xml:space="preserve"> 80 </w:t>
-      </w:r>
-      <w:r>
-        <w:rPr>
-          <w:rFonts w:cs="Times New Roman"/>
-          <w:szCs w:val="24"/>
-          <w:lang w:val="en-US"/>
-        </w:rPr>
-        <w:t>pixels</w:t>
-      </w:r>
-      <w:r>
-        <w:rPr>
-          <w:rFonts w:cs="Times New Roman"/>
-          <w:szCs w:val="24"/>
-          <w:lang w:val="en-US"/>
-        </w:rPr>
-        <w:t>!</w:t>
-      </w:r>
-    </w:p>
-    <w:p>
-      <w:pPr>
-        <w:ind w:left="1080"/>
-        <w:rPr>
-          <w:rFonts w:cs="Times New Roman"/>
-          <w:szCs w:val="24"/>
-          <w:lang w:val="en-US"/>
-        </w:rPr>
-      </w:pPr>
-    </w:p>
-    <w:p>
-      <w:pPr>
-        <w:ind w:left="360"/>
-        <w:rPr>
-          <w:rFonts w:cs="Times New Roman"/>
-          <w:szCs w:val="24"/>
-          <w:lang w:val="en-US"/>
-        </w:rPr>
-      </w:pPr>
-      <w:sdt>
-        <w:sdtPr>
-          <w:rPr>
-            <w:rFonts w:cs="Times New Roman"/>
-            <w:szCs w:val="24"/>
-            <w:lang w:val="en-US"/>
-          </w:rPr>
-          <w:id w:val="1728177107"/>
-          <w14:checkbox>
-            <w14:checked w14:val="0"/>
-            <w14:checkedState w14:val="00FE" w14:font="Wingdings"/>
-            <w14:uncheckedState w14:val="0070" w14:font="Wingdings"/>
-          </w14:checkbox>
-        </w:sdtPr>
-        <w:sdtEndPr/>
-        <w:sdtContent>
-          <w:r>
-            <w:rPr>
-              <w:rFonts w:cs="Times New Roman"/>
-              <w:szCs w:val="24"/>
-              <w:lang w:val="en-US"/>
-            </w:rPr>
-            <w:sym w:font="Wingdings" w:char="F070"/>
-          </w:r>
-        </w:sdtContent>
-      </w:sdt>
-      <w:r>
-        <w:rPr>
-          <w:rFonts w:cs="Times New Roman"/>
-          <w:szCs w:val="24"/>
-          <w:lang w:val="en-US"/>
-        </w:rPr>
-        <w:t xml:space="preserve"> </w:t>
-      </w:r>
-      <w:r>
-        <w:rPr>
-          <w:rFonts w:cs="Times New Roman"/>
-          <w:szCs w:val="24"/>
-          <w:lang w:val="en-US"/>
-        </w:rPr>
-        <w:t>Hammerjaeger add walking and hammering animation</w:t>
-      </w:r>
-    </w:p>
-    <w:p>
-      <w:pPr>
-        <w:ind w:left="1080"/>
-        <w:rPr>
-          <w:rFonts w:cs="Times New Roman"/>
-          <w:szCs w:val="24"/>
-          <w:lang w:val="en-US"/>
-        </w:rPr>
-      </w:pPr>
-      <w:sdt>
-        <w:sdtPr>
-          <w:rPr>
-            <w:rFonts w:cs="Times New Roman"/>
-            <w:szCs w:val="24"/>
-            <w:lang w:val="en-US"/>
-          </w:rPr>
-          <w:id w:val="-2018458732"/>
-          <w14:checkbox>
-            <w14:checked w14:val="0"/>
-            <w14:checkedState w14:val="00FE" w14:font="Wingdings"/>
-            <w14:uncheckedState w14:val="0070" w14:font="Wingdings"/>
-          </w14:checkbox>
-        </w:sdtPr>
-        <w:sdtEndPr/>
-        <w:sdtContent>
-          <w:r>
-            <w:rPr>
-              <w:rFonts w:cs="Times New Roman"/>
-              <w:szCs w:val="24"/>
-              <w:lang w:val="en-US"/>
-            </w:rPr>
-            <w:sym w:font="Wingdings" w:char="F070"/>
-          </w:r>
-        </w:sdtContent>
-      </w:sdt>
-      <w:r>
-        <w:rPr>
-          <w:rFonts w:cs="Times New Roman"/>
-          <w:szCs w:val="24"/>
-          <w:lang w:val="en-US"/>
-        </w:rPr>
-        <w:t xml:space="preserve"> </w:t>
-      </w:r>
-      <w:r>
-        <w:rPr>
-          <w:rFonts w:cs="Times New Roman"/>
-          <w:szCs w:val="24"/>
-          <w:lang w:val="en-US"/>
-        </w:rPr>
-        <w:t xml:space="preserve">Frames: </w:t>
-      </w:r>
-    </w:p>
-    <w:p>
-      <w:pPr>
-        <w:ind w:left="1800"/>
-        <w:rPr>
-          <w:rFonts w:cs="Times New Roman"/>
-          <w:szCs w:val="24"/>
-          <w:lang w:val="en-US"/>
-        </w:rPr>
-      </w:pPr>
-      <w:sdt>
-        <w:sdtPr>
-          <w:rPr>
-            <w:rFonts w:cs="Times New Roman"/>
-            <w:szCs w:val="24"/>
-            <w:lang w:val="en-US"/>
-          </w:rPr>
-          <w:id w:val="302667852"/>
-          <w14:checkbox>
-            <w14:checked w14:val="0"/>
-            <w14:checkedState w14:val="00FE" w14:font="Wingdings"/>
-            <w14:uncheckedState w14:val="0070" w14:font="Wingdings"/>
-          </w14:checkbox>
-        </w:sdtPr>
-        <w:sdtEndPr/>
-        <w:sdtContent>
-          <w:r>
-            <w:rPr>
-              <w:rFonts w:cs="Times New Roman"/>
-              <w:szCs w:val="24"/>
-              <w:lang w:val="en-US"/>
-            </w:rPr>
-            <w:sym w:font="Wingdings" w:char="F070"/>
-          </w:r>
-        </w:sdtContent>
-      </w:sdt>
-      <w:r>
-        <w:rPr>
-          <w:rFonts w:cs="Times New Roman"/>
-          <w:szCs w:val="24"/>
-          <w:lang w:val="en-US"/>
-        </w:rPr>
-        <w:t xml:space="preserve"> </w:t>
-      </w:r>
-      <w:r>
-        <w:rPr>
-          <w:rFonts w:cs="Times New Roman"/>
-          <w:szCs w:val="24"/>
-          <w:lang w:val="en-US"/>
-        </w:rPr>
-        <w:t>Hammer rests</w:t>
-      </w:r>
-      <w:r>
-        <w:rPr>
-          <w:rFonts w:cs="Times New Roman"/>
-          <w:szCs w:val="24"/>
-          <w:lang w:val="en-US"/>
-        </w:rPr>
-        <w:t xml:space="preserve"> on shoulder:</w:t>
-      </w:r>
-      <w:r>
-        <w:rPr>
-          <w:rFonts w:cs="Times New Roman"/>
-          <w:szCs w:val="24"/>
-          <w:lang w:val="en-US"/>
-        </w:rPr>
-        <w:tab/>
-      </w:r>
-      <w:r>
-        <w:rPr>
-          <w:rFonts w:cs="Times New Roman"/>
-          <w:szCs w:val="24"/>
-          <w:lang w:val="en-US"/>
-        </w:rPr>
-        <w:t>(</w:t>
-      </w:r>
-      <w:r>
-        <w:rPr>
-          <w:rFonts w:cs="Times New Roman"/>
-          <w:szCs w:val="24"/>
-          <w:lang w:val="en-US"/>
-        </w:rPr>
-        <w:t>left foot in front</w:t>
-      </w:r>
-      <w:r>
-        <w:rPr>
-          <w:rFonts w:cs="Times New Roman"/>
-          <w:szCs w:val="24"/>
-          <w:lang w:val="en-US"/>
-        </w:rPr>
-        <w:t xml:space="preserve">, </w:t>
-      </w:r>
-      <w:r>
-        <w:rPr>
-          <w:rFonts w:cs="Times New Roman"/>
-          <w:szCs w:val="24"/>
-          <w:lang w:val="en-US"/>
-        </w:rPr>
-        <w:t>contact with ground</w:t>
-      </w:r>
-      <w:r>
-        <w:rPr>
-          <w:rFonts w:cs="Times New Roman"/>
-          <w:szCs w:val="24"/>
-          <w:lang w:val="en-US"/>
-        </w:rPr>
-        <w:t>)</w:t>
-      </w:r>
-    </w:p>
-    <w:p>
-      <w:pPr>
-        <w:ind w:left="1800"/>
-        <w:rPr>
-          <w:rFonts w:cs="Times New Roman"/>
-          <w:szCs w:val="24"/>
-          <w:lang w:val="en-US"/>
-        </w:rPr>
-      </w:pPr>
-      <w:sdt>
-        <w:sdtPr>
-          <w:rPr>
-            <w:rFonts w:cs="Times New Roman"/>
-            <w:szCs w:val="24"/>
-            <w:lang w:val="en-US"/>
-          </w:rPr>
-          <w:id w:val="-1158768724"/>
-          <w14:checkbox>
-            <w14:checked w14:val="0"/>
-            <w14:checkedState w14:val="00FE" w14:font="Wingdings"/>
-            <w14:uncheckedState w14:val="0070" w14:font="Wingdings"/>
-          </w14:checkbox>
-        </w:sdtPr>
-        <w:sdtEndPr/>
-        <w:sdtContent>
-          <w:r>
-            <w:rPr>
-              <w:rFonts w:cs="Times New Roman"/>
-              <w:szCs w:val="24"/>
-              <w:lang w:val="en-US"/>
-            </w:rPr>
-            <w:sym w:font="Wingdings" w:char="F070"/>
-          </w:r>
-        </w:sdtContent>
-      </w:sdt>
-      <w:r>
-        <w:rPr>
-          <w:rFonts w:cs="Times New Roman"/>
-          <w:szCs w:val="24"/>
-          <w:lang w:val="en-US"/>
-        </w:rPr>
-        <w:t xml:space="preserve"> </w:t>
-      </w:r>
-      <w:r>
-        <w:rPr>
-          <w:rFonts w:cs="Times New Roman"/>
-          <w:szCs w:val="24"/>
-          <w:lang w:val="en-US"/>
-        </w:rPr>
-        <w:t xml:space="preserve">Hammer overhead: </w:t>
-      </w:r>
-      <w:r>
-        <w:rPr>
-          <w:rFonts w:cs="Times New Roman"/>
-          <w:szCs w:val="24"/>
-          <w:lang w:val="en-US"/>
-        </w:rPr>
-        <w:tab/>
-      </w:r>
-      <w:r>
-        <w:rPr>
-          <w:rFonts w:cs="Times New Roman"/>
-          <w:szCs w:val="24"/>
-          <w:lang w:val="en-US"/>
-        </w:rPr>
-        <w:tab/>
-      </w:r>
-      <w:r>
-        <w:rPr>
-          <w:rFonts w:cs="Times New Roman"/>
-          <w:szCs w:val="24"/>
-          <w:lang w:val="en-US"/>
-        </w:rPr>
-        <w:t>(</w:t>
-      </w:r>
-      <w:r>
-        <w:rPr>
-          <w:rFonts w:cs="Times New Roman"/>
-          <w:szCs w:val="24"/>
-          <w:lang w:val="en-US"/>
-        </w:rPr>
-        <w:t xml:space="preserve">right </w:t>
-      </w:r>
-      <w:r>
-        <w:rPr>
-          <w:rFonts w:cs="Times New Roman"/>
-          <w:szCs w:val="24"/>
-          <w:lang w:val="en-US"/>
-        </w:rPr>
-        <w:t xml:space="preserve">foot </w:t>
-      </w:r>
-      <w:r>
-        <w:rPr>
-          <w:rFonts w:cs="Times New Roman"/>
-          <w:szCs w:val="24"/>
-          <w:lang w:val="en-US"/>
-        </w:rPr>
-        <w:t>pass</w:t>
-      </w:r>
-      <w:r>
-        <w:rPr>
-          <w:rFonts w:cs="Times New Roman"/>
-          <w:szCs w:val="24"/>
-          <w:lang w:val="en-US"/>
-        </w:rPr>
-        <w:t>es</w:t>
-      </w:r>
-      <w:r>
-        <w:rPr>
-          <w:rFonts w:cs="Times New Roman"/>
-          <w:szCs w:val="24"/>
-          <w:lang w:val="en-US"/>
-        </w:rPr>
-        <w:t xml:space="preserve"> left</w:t>
-      </w:r>
-      <w:r>
-        <w:rPr>
-          <w:rFonts w:cs="Times New Roman"/>
-          <w:szCs w:val="24"/>
-          <w:lang w:val="en-US"/>
-        </w:rPr>
-        <w:t xml:space="preserve"> leg</w:t>
-      </w:r>
-      <w:r>
-        <w:rPr>
-          <w:rFonts w:cs="Times New Roman"/>
-          <w:szCs w:val="24"/>
-          <w:lang w:val="en-US"/>
-        </w:rPr>
-        <w:t>)</w:t>
-      </w:r>
-    </w:p>
-    <w:p>
-      <w:pPr>
-        <w:ind w:left="1800"/>
-        <w:rPr>
-          <w:rFonts w:cs="Times New Roman"/>
-          <w:szCs w:val="24"/>
-          <w:lang w:val="en-US"/>
-        </w:rPr>
-      </w:pPr>
-      <w:sdt>
-        <w:sdtPr>
-          <w:rPr>
-            <w:rFonts w:cs="Times New Roman"/>
-            <w:szCs w:val="24"/>
-            <w:lang w:val="en-US"/>
-          </w:rPr>
-          <w:id w:val="186491569"/>
-          <w14:checkbox>
-            <w14:checked w14:val="0"/>
-            <w14:checkedState w14:val="00FE" w14:font="Wingdings"/>
-            <w14:uncheckedState w14:val="0070" w14:font="Wingdings"/>
-          </w14:checkbox>
-        </w:sdtPr>
-        <w:sdtEndPr/>
-        <w:sdtContent>
-          <w:r>
-            <w:rPr>
-              <w:rFonts w:cs="Times New Roman"/>
-              <w:szCs w:val="24"/>
-              <w:lang w:val="en-US"/>
-            </w:rPr>
-            <w:sym w:font="Wingdings" w:char="F070"/>
-          </w:r>
-        </w:sdtContent>
-      </w:sdt>
-      <w:r>
-        <w:rPr>
-          <w:rFonts w:cs="Times New Roman"/>
-          <w:szCs w:val="24"/>
-          <w:lang w:val="en-US"/>
-        </w:rPr>
-        <w:t xml:space="preserve"> </w:t>
-      </w:r>
-      <w:r>
-        <w:rPr>
-          <w:rFonts w:cs="Times New Roman"/>
-          <w:szCs w:val="24"/>
-          <w:lang w:val="en-US"/>
-        </w:rPr>
-        <w:t xml:space="preserve">Hammer on ground: </w:t>
-      </w:r>
-      <w:r>
-        <w:rPr>
-          <w:rFonts w:cs="Times New Roman"/>
-          <w:szCs w:val="24"/>
-          <w:lang w:val="en-US"/>
-        </w:rPr>
-        <w:tab/>
-      </w:r>
-      <w:r>
-        <w:rPr>
-          <w:rFonts w:cs="Times New Roman"/>
-          <w:szCs w:val="24"/>
-          <w:lang w:val="en-US"/>
-        </w:rPr>
-        <w:tab/>
-      </w:r>
-      <w:r>
-        <w:rPr>
-          <w:rFonts w:cs="Times New Roman"/>
-          <w:szCs w:val="24"/>
-          <w:lang w:val="en-US"/>
-        </w:rPr>
-        <w:t>(</w:t>
-      </w:r>
-      <w:r>
-        <w:rPr>
-          <w:rFonts w:cs="Times New Roman"/>
-          <w:szCs w:val="24"/>
-          <w:lang w:val="en-US"/>
-        </w:rPr>
-        <w:t>right foot in front</w:t>
-      </w:r>
-      <w:r>
-        <w:rPr>
-          <w:rFonts w:cs="Times New Roman"/>
-          <w:szCs w:val="24"/>
-          <w:lang w:val="en-US"/>
-        </w:rPr>
-        <w:t xml:space="preserve">, </w:t>
-      </w:r>
-      <w:r>
-        <w:rPr>
-          <w:rFonts w:cs="Times New Roman"/>
-          <w:szCs w:val="24"/>
-          <w:lang w:val="en-US"/>
-        </w:rPr>
-        <w:t>contact with ground</w:t>
-      </w:r>
-      <w:r>
-        <w:rPr>
-          <w:rFonts w:cs="Times New Roman"/>
-          <w:szCs w:val="24"/>
-          <w:lang w:val="en-US"/>
-        </w:rPr>
-        <w:t>)</w:t>
-      </w:r>
-    </w:p>
-    <w:p>
-      <w:pPr>
-        <w:ind w:left="1800"/>
-        <w:rPr>
-          <w:rFonts w:cs="Times New Roman"/>
-          <w:szCs w:val="24"/>
-          <w:lang w:val="en-US"/>
-        </w:rPr>
-      </w:pPr>
-      <w:sdt>
-        <w:sdtPr>
-          <w:rPr>
-            <w:rFonts w:cs="Times New Roman"/>
-            <w:szCs w:val="24"/>
-            <w:lang w:val="en-US"/>
-          </w:rPr>
-          <w:id w:val="-1900586983"/>
-          <w14:checkbox>
-            <w14:checked w14:val="0"/>
-            <w14:checkedState w14:val="00FE" w14:font="Wingdings"/>
-            <w14:uncheckedState w14:val="0070" w14:font="Wingdings"/>
-          </w14:checkbox>
-        </w:sdtPr>
-        <w:sdtEndPr/>
-        <w:sdtContent>
-          <w:r>
-            <w:rPr>
-              <w:rFonts w:cs="Times New Roman"/>
-              <w:szCs w:val="24"/>
-              <w:lang w:val="en-US"/>
-            </w:rPr>
-            <w:sym w:font="Wingdings" w:char="F070"/>
-          </w:r>
-        </w:sdtContent>
-      </w:sdt>
-      <w:r>
-        <w:rPr>
-          <w:rFonts w:cs="Times New Roman"/>
-          <w:szCs w:val="24"/>
-          <w:lang w:val="en-US"/>
-        </w:rPr>
-        <w:t xml:space="preserve"> </w:t>
-      </w:r>
-      <w:r>
-        <w:rPr>
-          <w:rFonts w:cs="Times New Roman"/>
-          <w:szCs w:val="24"/>
-          <w:lang w:val="en-US"/>
-        </w:rPr>
-        <w:t xml:space="preserve">Hammer mid height: </w:t>
-      </w:r>
-      <w:r>
-        <w:rPr>
-          <w:rFonts w:cs="Times New Roman"/>
-          <w:szCs w:val="24"/>
-          <w:lang w:val="en-US"/>
-        </w:rPr>
-        <w:tab/>
-      </w:r>
-      <w:r>
-        <w:rPr>
-          <w:rFonts w:cs="Times New Roman"/>
-          <w:szCs w:val="24"/>
-          <w:lang w:val="en-US"/>
-        </w:rPr>
-        <w:tab/>
-      </w:r>
-      <w:r>
-        <w:rPr>
-          <w:rFonts w:cs="Times New Roman"/>
-          <w:szCs w:val="24"/>
-          <w:lang w:val="en-US"/>
-        </w:rPr>
-        <w:t>(</w:t>
-      </w:r>
-      <w:r>
-        <w:rPr>
-          <w:rFonts w:cs="Times New Roman"/>
-          <w:szCs w:val="24"/>
-          <w:lang w:val="en-US"/>
-        </w:rPr>
-        <w:t xml:space="preserve">left </w:t>
-      </w:r>
-      <w:r>
-        <w:rPr>
-          <w:rFonts w:cs="Times New Roman"/>
-          <w:szCs w:val="24"/>
-          <w:lang w:val="en-US"/>
-        </w:rPr>
-        <w:t xml:space="preserve">foot </w:t>
-      </w:r>
-      <w:r>
-        <w:rPr>
-          <w:rFonts w:cs="Times New Roman"/>
-          <w:szCs w:val="24"/>
-          <w:lang w:val="en-US"/>
-        </w:rPr>
-        <w:t xml:space="preserve">pass </w:t>
-      </w:r>
-      <w:r>
-        <w:rPr>
-          <w:rFonts w:cs="Times New Roman"/>
-          <w:szCs w:val="24"/>
-          <w:lang w:val="en-US"/>
-        </w:rPr>
-        <w:t>right leg</w:t>
-      </w:r>
-      <w:r>
-        <w:rPr>
-          <w:rFonts w:cs="Times New Roman"/>
-          <w:szCs w:val="24"/>
-          <w:lang w:val="en-US"/>
-        </w:rPr>
-        <w:t>)</w:t>
-      </w:r>
-    </w:p>
-    <w:p>
-      <w:pPr>
-        <w:ind w:left="1800"/>
-        <w:rPr>
-          <w:rFonts w:cs="Times New Roman"/>
-          <w:szCs w:val="24"/>
-          <w:lang w:val="en-US"/>
-        </w:rPr>
-      </w:pPr>
-    </w:p>
-    <w:p>
-      <w:pPr>
-        <w:ind w:left="360"/>
-        <w:rPr>
-          <w:rFonts w:cs="Times New Roman"/>
-          <w:szCs w:val="24"/>
-          <w:lang w:val="en-US"/>
-        </w:rPr>
-      </w:pPr>
-      <w:sdt>
-        <w:sdtPr>
-          <w:rPr>
-            <w:rFonts w:cs="Times New Roman"/>
-            <w:szCs w:val="24"/>
-            <w:lang w:val="en-US"/>
-          </w:rPr>
-          <w:id w:val="-1019313124"/>
-          <w14:checkbox>
-            <w14:checked w14:val="0"/>
-            <w14:checkedState w14:val="00FE" w14:font="Wingdings"/>
-            <w14:uncheckedState w14:val="0070" w14:font="Wingdings"/>
-          </w14:checkbox>
-        </w:sdtPr>
-        <w:sdtEndPr/>
-        <w:sdtContent>
-          <w:r>
-            <w:rPr>
-              <w:rFonts w:cs="Times New Roman"/>
-              <w:szCs w:val="24"/>
-              <w:lang w:val="en-US"/>
-            </w:rPr>
-            <w:sym w:font="Wingdings" w:char="F070"/>
-          </w:r>
-        </w:sdtContent>
-      </w:sdt>
-      <w:r>
-        <w:rPr>
-          <w:rFonts w:cs="Times New Roman"/>
-          <w:szCs w:val="24"/>
-          <w:lang w:val="en-US"/>
-        </w:rPr>
-        <w:t xml:space="preserve"> </w:t>
-      </w:r>
-      <w:r>
-        <w:rPr>
-          <w:rFonts w:cs="Times New Roman"/>
-          <w:szCs w:val="24"/>
-          <w:lang w:val="en-US"/>
-        </w:rPr>
-        <w:t>Enemy new sprites</w:t>
-      </w:r>
-      <w:r>
-        <w:rPr>
-          <w:rFonts w:cs="Times New Roman"/>
-          <w:szCs w:val="24"/>
-          <w:lang w:val="en-US"/>
-        </w:rPr>
-        <w:t xml:space="preserve"> for enemy types</w:t>
-      </w:r>
-      <w:r>
-        <w:rPr>
-          <w:rFonts w:cs="Times New Roman"/>
-          <w:szCs w:val="24"/>
-          <w:lang w:val="en-US"/>
-        </w:rPr>
-        <w:t xml:space="preserve"> (different silhouettes)</w:t>
-      </w:r>
-    </w:p>
-    <w:p>
-      <w:pPr>
-        <w:ind w:left="1080"/>
-        <w:rPr>
-          <w:rFonts w:cs="Times New Roman"/>
-          <w:szCs w:val="24"/>
-          <w:lang w:val="en-US"/>
-        </w:rPr>
-      </w:pPr>
-      <w:sdt>
-        <w:sdtPr>
-          <w:rPr>
-            <w:rFonts w:cs="Times New Roman"/>
-            <w:szCs w:val="24"/>
-            <w:lang w:val="en-US"/>
-          </w:rPr>
-          <w:id w:val="-795599617"/>
-          <w14:checkbox>
-            <w14:checked w14:val="0"/>
-            <w14:checkedState w14:val="00FE" w14:font="Wingdings"/>
-            <w14:uncheckedState w14:val="0070" w14:font="Wingdings"/>
-          </w14:checkbox>
-        </w:sdtPr>
-        <w:sdtEndPr/>
-        <w:sdtContent>
-          <w:r>
-            <w:rPr>
-              <w:rFonts w:cs="Times New Roman"/>
-              <w:szCs w:val="24"/>
-              <w:lang w:val="en-US"/>
-            </w:rPr>
-            <w:sym w:font="Wingdings" w:char="F070"/>
-          </w:r>
-        </w:sdtContent>
-      </w:sdt>
-      <w:r>
-        <w:rPr>
-          <w:rFonts w:cs="Times New Roman"/>
-          <w:szCs w:val="24"/>
-          <w:lang w:val="en-US"/>
-        </w:rPr>
-        <w:t xml:space="preserve"> </w:t>
-      </w:r>
-      <w:r>
-        <w:rPr>
-          <w:rFonts w:cs="Times New Roman"/>
-          <w:szCs w:val="24"/>
-          <w:lang w:val="en-US"/>
-        </w:rPr>
-        <w:t>Healing</w:t>
-      </w:r>
-    </w:p>
-    <w:p>
-      <w:pPr>
-        <w:ind w:left="1080"/>
-        <w:rPr>
-          <w:rFonts w:cs="Times New Roman"/>
-          <w:szCs w:val="24"/>
-          <w:lang w:val="en-US"/>
-        </w:rPr>
-      </w:pPr>
-      <w:sdt>
-        <w:sdtPr>
-          <w:rPr>
-            <w:rFonts w:cs="Times New Roman"/>
-            <w:szCs w:val="24"/>
-            <w:lang w:val="en-US"/>
-          </w:rPr>
-          <w:id w:val="-733927691"/>
-          <w14:checkbox>
-            <w14:checked w14:val="0"/>
-            <w14:checkedState w14:val="00FE" w14:font="Wingdings"/>
-            <w14:uncheckedState w14:val="0070" w14:font="Wingdings"/>
-          </w14:checkbox>
-        </w:sdtPr>
-        <w:sdtEndPr/>
-        <w:sdtContent>
-          <w:r>
-            <w:rPr>
-              <w:rFonts w:cs="Times New Roman"/>
-              <w:szCs w:val="24"/>
-              <w:lang w:val="en-US"/>
-            </w:rPr>
-            <w:sym w:font="Wingdings" w:char="F070"/>
-          </w:r>
-        </w:sdtContent>
-      </w:sdt>
-      <w:r>
-        <w:rPr>
-          <w:rFonts w:cs="Times New Roman"/>
-          <w:szCs w:val="24"/>
-          <w:lang w:val="en-US"/>
-        </w:rPr>
-        <w:t xml:space="preserve"> </w:t>
-      </w:r>
-      <w:r>
-        <w:rPr>
-          <w:rFonts w:cs="Times New Roman"/>
-          <w:szCs w:val="24"/>
-          <w:lang w:val="en-US"/>
-        </w:rPr>
-        <w:t>Shockwave</w:t>
-      </w:r>
-    </w:p>
-    <w:p>
-      <w:pPr>
-        <w:ind w:left="1080"/>
-        <w:rPr>
-          <w:rFonts w:cs="Times New Roman"/>
-          <w:szCs w:val="24"/>
-          <w:lang w:val="en-US"/>
-        </w:rPr>
-      </w:pPr>
-      <w:sdt>
-        <w:sdtPr>
-          <w:rPr>
-            <w:rFonts w:cs="Times New Roman"/>
-            <w:szCs w:val="24"/>
-            <w:lang w:val="en-US"/>
-          </w:rPr>
-          <w:id w:val="508951411"/>
-          <w14:checkbox>
-            <w14:checked w14:val="0"/>
-            <w14:checkedState w14:val="00FE" w14:font="Wingdings"/>
-            <w14:uncheckedState w14:val="0070" w14:font="Wingdings"/>
-          </w14:checkbox>
-        </w:sdtPr>
-        <w:sdtEndPr/>
-        <w:sdtContent>
-          <w:r>
-            <w:rPr>
-              <w:rFonts w:cs="Times New Roman"/>
-              <w:szCs w:val="24"/>
-              <w:lang w:val="en-US"/>
-            </w:rPr>
-            <w:sym w:font="Wingdings" w:char="F070"/>
-          </w:r>
-        </w:sdtContent>
-      </w:sdt>
-      <w:r>
-        <w:rPr>
-          <w:rFonts w:cs="Times New Roman"/>
-          <w:szCs w:val="24"/>
-          <w:lang w:val="en-US"/>
-        </w:rPr>
-        <w:t xml:space="preserve"> </w:t>
-      </w:r>
-      <w:r>
-        <w:rPr>
-          <w:rFonts w:cs="Times New Roman"/>
-          <w:szCs w:val="24"/>
-          <w:lang w:val="en-US"/>
-        </w:rPr>
-        <w:t>Spawning</w:t>
-      </w:r>
-    </w:p>
-    <w:p>
-      <w:pPr>
-        <w:ind w:left="1080"/>
-        <w:rPr>
-          <w:rFonts w:cs="Times New Roman"/>
-          <w:szCs w:val="24"/>
-          <w:lang w:val="en-US"/>
-        </w:rPr>
-      </w:pPr>
-    </w:p>
-    <w:p>
-      <w:pPr>
-        <w:ind w:left="360"/>
-        <w:rPr>
-          <w:rFonts w:cs="Times New Roman"/>
-          <w:szCs w:val="24"/>
-          <w:lang w:val="en-US"/>
-        </w:rPr>
-      </w:pPr>
-      <w:sdt>
-        <w:sdtPr>
-          <w:rPr>
-            <w:rFonts w:cs="Times New Roman"/>
-            <w:szCs w:val="24"/>
-            <w:lang w:val="en-US"/>
-          </w:rPr>
-          <w:id w:val="-1198930082"/>
-          <w14:checkbox>
-            <w14:checked w14:val="0"/>
-            <w14:checkedState w14:val="00FE" w14:font="Wingdings"/>
-            <w14:uncheckedState w14:val="0070" w14:font="Wingdings"/>
-          </w14:checkbox>
-        </w:sdtPr>
-        <w:sdtEndPr/>
-        <w:sdtContent>
-          <w:r>
-            <w:rPr>
-              <w:rFonts w:cs="Times New Roman"/>
-              <w:szCs w:val="24"/>
-              <w:lang w:val="en-US"/>
-            </w:rPr>
-            <w:sym w:font="Wingdings" w:char="F070"/>
-          </w:r>
-        </w:sdtContent>
-      </w:sdt>
-      <w:r>
-        <w:rPr>
-          <w:rFonts w:cs="Times New Roman"/>
-          <w:szCs w:val="24"/>
-          <w:lang w:val="en-US"/>
-        </w:rPr>
-        <w:t xml:space="preserve"> </w:t>
-      </w:r>
-      <w:r>
-        <w:rPr>
-          <w:rFonts w:cs="Times New Roman"/>
-          <w:szCs w:val="24"/>
-          <w:lang w:val="en-US"/>
-        </w:rPr>
-        <w:t>Logo: Hammer head with a cool shaped H letter on it</w:t>
-      </w:r>
-    </w:p>
-    <w:p>
-      <w:pPr>
-        <w:ind w:left="1080"/>
-        <w:rPr>
-          <w:rFonts w:cs="Times New Roman"/>
-          <w:szCs w:val="24"/>
-          <w:lang w:val="en-US"/>
-        </w:rPr>
-      </w:pPr>
-      <w:sdt>
-        <w:sdtPr>
-          <w:rPr>
-            <w:rFonts w:cs="Times New Roman"/>
-            <w:szCs w:val="24"/>
-            <w:lang w:val="en-US"/>
-          </w:rPr>
-          <w:id w:val="1984195754"/>
-          <w14:checkbox>
-            <w14:checked w14:val="0"/>
-            <w14:checkedState w14:val="00FE" w14:font="Wingdings"/>
-            <w14:uncheckedState w14:val="0070" w14:font="Wingdings"/>
-          </w14:checkbox>
-        </w:sdtPr>
-        <w:sdtEndPr/>
-        <w:sdtContent>
-          <w:r>
-            <w:rPr>
-              <w:rFonts w:cs="Times New Roman"/>
-              <w:szCs w:val="24"/>
-              <w:lang w:val="en-US"/>
-            </w:rPr>
-            <w:sym w:font="Wingdings" w:char="F070"/>
-          </w:r>
-        </w:sdtContent>
-      </w:sdt>
-      <w:r>
-        <w:rPr>
-          <w:rFonts w:cs="Times New Roman"/>
-          <w:szCs w:val="24"/>
-          <w:lang w:val="en-US"/>
-        </w:rPr>
-        <w:t xml:space="preserve"> </w:t>
-      </w:r>
-      <w:proofErr w:type="gramStart"/>
-      <w:r>
-        <w:rPr>
-          <w:rFonts w:cs="Times New Roman"/>
-          <w:szCs w:val="24"/>
-          <w:lang w:val="en-US"/>
-        </w:rPr>
-        <w:t>High res.</w:t>
-      </w:r>
-      <w:proofErr w:type="gramEnd"/>
-    </w:p>
-    <w:p>
-      <w:pPr>
-        <w:ind w:left="1080"/>
-        <w:rPr>
-          <w:rFonts w:cs="Times New Roman"/>
-          <w:szCs w:val="24"/>
-          <w:lang w:val="en-US"/>
-        </w:rPr>
-      </w:pPr>
-      <w:sdt>
-        <w:sdtPr>
-          <w:rPr>
-            <w:rFonts w:cs="Times New Roman"/>
-            <w:szCs w:val="24"/>
-            <w:lang w:val="en-US"/>
-          </w:rPr>
-          <w:id w:val="1296408508"/>
-          <w14:checkbox>
-            <w14:checked w14:val="1"/>
-            <w14:checkedState w14:val="00FE" w14:font="Wingdings"/>
-            <w14:uncheckedState w14:val="0070" w14:font="Wingdings"/>
-          </w14:checkbox>
-        </w:sdtPr>
-        <w:sdtEndPr/>
-        <w:sdtContent>
-          <w:r>
-            <w:rPr>
-              <w:rFonts w:cs="Times New Roman"/>
-              <w:szCs w:val="24"/>
-              <w:lang w:val="en-US"/>
-            </w:rPr>
-            <w:sym w:font="Wingdings" w:char="F0FE"/>
-          </w:r>
-        </w:sdtContent>
-      </w:sdt>
-      <w:r>
-        <w:rPr>
-          <w:rFonts w:cs="Times New Roman"/>
-          <w:szCs w:val="24"/>
-          <w:lang w:val="en-US"/>
-        </w:rPr>
-        <w:t xml:space="preserve"> </w:t>
-      </w:r>
-      <w:proofErr w:type="gramStart"/>
-      <w:r>
-        <w:rPr>
-          <w:rFonts w:cs="Times New Roman"/>
-          <w:szCs w:val="24"/>
-          <w:lang w:val="en-US"/>
-        </w:rPr>
-        <w:t>Low res.</w:t>
-      </w:r>
-      <w:proofErr w:type="gramEnd"/>
-    </w:p>
-    <w:p>
-      <w:pPr>
-        <w:rPr>
-          <w:rFonts w:cs="Times New Roman"/>
-          <w:szCs w:val="24"/>
-          <w:lang w:val="en-US"/>
-        </w:rPr>
-      </w:pPr>
-    </w:p>
-    <w:p>
-      <w:pPr>
-        <w:rPr>
-          <w:rFonts w:cs="Times New Roman"/>
-          <w:b/>
-          <w:szCs w:val="24"/>
-          <w:lang w:val="en-US"/>
-        </w:rPr>
-      </w:pPr>
-      <w:sdt>
-        <w:sdtPr>
-          <w:rPr>
-            <w:rFonts w:cs="Times New Roman"/>
-            <w:szCs w:val="24"/>
-            <w:lang w:val="en-US"/>
-          </w:rPr>
-          <w:id w:val="313760187"/>
-          <w14:checkbox>
-            <w14:checked w14:val="0"/>
-            <w14:checkedState w14:val="00FE" w14:font="Wingdings"/>
-            <w14:uncheckedState w14:val="0070" w14:font="Wingdings"/>
-          </w14:checkbox>
-        </w:sdtPr>
-        <w:sdtEndPr/>
-        <w:sdtContent>
-          <w:r>
-            <w:rPr>
-              <w:rFonts w:cs="Times New Roman"/>
-              <w:szCs w:val="24"/>
-              <w:lang w:val="en-US"/>
-            </w:rPr>
-            <w:sym w:font="Wingdings" w:char="F070"/>
-          </w:r>
-        </w:sdtContent>
-      </w:sdt>
-      <w:r>
-        <w:rPr>
-          <w:rFonts w:cs="Times New Roman"/>
-          <w:szCs w:val="24"/>
-          <w:lang w:val="en-US"/>
-        </w:rPr>
-        <w:t xml:space="preserve"> </w:t>
-      </w:r>
-      <w:r>
-        <w:rPr>
-          <w:rFonts w:cs="Times New Roman"/>
-          <w:b/>
-          <w:szCs w:val="24"/>
-          <w:lang w:val="en-US"/>
-        </w:rPr>
-        <w:t>Audio</w:t>
-      </w:r>
-    </w:p>
-    <w:p>
-      <w:pPr>
-        <w:ind w:left="360"/>
-        <w:rPr>
-          <w:rFonts w:cs="Times New Roman"/>
-          <w:szCs w:val="24"/>
-          <w:lang w:val="en-US"/>
-        </w:rPr>
-      </w:pPr>
-      <w:sdt>
-        <w:sdtPr>
-          <w:rPr>
-            <w:rFonts w:cs="Times New Roman"/>
-            <w:szCs w:val="24"/>
-            <w:lang w:val="en-US"/>
-          </w:rPr>
-          <w:id w:val="-101584151"/>
-          <w14:checkbox>
-            <w14:checked w14:val="0"/>
-            <w14:checkedState w14:val="00FE" w14:font="Wingdings"/>
-            <w14:uncheckedState w14:val="0070" w14:font="Wingdings"/>
-          </w14:checkbox>
-        </w:sdtPr>
-        <w:sdtEndPr/>
-        <w:sdtContent>
-          <w:r>
-            <w:rPr>
-              <w:rFonts w:cs="Times New Roman"/>
-              <w:szCs w:val="24"/>
-              <w:lang w:val="en-US"/>
-            </w:rPr>
-            <w:sym w:font="Wingdings" w:char="F070"/>
-          </w:r>
-        </w:sdtContent>
-      </w:sdt>
-      <w:r>
-        <w:rPr>
-          <w:rFonts w:cs="Times New Roman"/>
-          <w:szCs w:val="24"/>
-          <w:lang w:val="en-US"/>
-        </w:rPr>
-        <w:t xml:space="preserve"> </w:t>
-      </w:r>
-      <w:r>
-        <w:rPr>
-          <w:rFonts w:cs="Times New Roman"/>
-          <w:szCs w:val="24"/>
-          <w:lang w:val="en-US"/>
-        </w:rPr>
-        <w:t>Figure out bpm of current soundtrack</w:t>
-      </w:r>
-    </w:p>
-    <w:p>
-      <w:pPr>
-        <w:ind w:left="360"/>
-        <w:rPr>
-          <w:rFonts w:cs="Times New Roman"/>
-          <w:szCs w:val="24"/>
-          <w:lang w:val="en-US"/>
-        </w:rPr>
-      </w:pPr>
-      <w:sdt>
-        <w:sdtPr>
-          <w:rPr>
-            <w:rFonts w:cs="Times New Roman"/>
-            <w:szCs w:val="24"/>
-            <w:lang w:val="en-US"/>
-          </w:rPr>
-          <w:id w:val="1958217943"/>
-          <w14:checkbox>
-            <w14:checked w14:val="0"/>
-            <w14:checkedState w14:val="00FE" w14:font="Wingdings"/>
-            <w14:uncheckedState w14:val="0070" w14:font="Wingdings"/>
-          </w14:checkbox>
-        </w:sdtPr>
-        <w:sdtEndPr/>
-        <w:sdtContent>
-          <w:r>
-            <w:rPr>
-              <w:rFonts w:cs="Times New Roman"/>
-              <w:szCs w:val="24"/>
-              <w:lang w:val="en-US"/>
-            </w:rPr>
-            <w:sym w:font="Wingdings" w:char="F070"/>
-          </w:r>
-        </w:sdtContent>
-      </w:sdt>
-      <w:r>
-        <w:rPr>
-          <w:rFonts w:cs="Times New Roman"/>
-          <w:szCs w:val="24"/>
-          <w:lang w:val="en-US"/>
-        </w:rPr>
-        <w:t xml:space="preserve"> </w:t>
-      </w:r>
-      <w:r>
-        <w:rPr>
-          <w:rFonts w:cs="Times New Roman"/>
-          <w:szCs w:val="24"/>
-          <w:lang w:val="en-US"/>
-        </w:rPr>
-        <w:t>Fix bpm change in current soundtrack</w:t>
-      </w:r>
-    </w:p>
-    <w:p>
-      <w:pPr>
-        <w:rPr>
-          <w:rFonts w:cs="Times New Roman"/>
-          <w:szCs w:val="24"/>
-          <w:lang w:val="en-US"/>
-        </w:rPr>
-      </w:pPr>
-    </w:p>
-    <w:p>
-      <w:pPr>
-        <w:rPr>
-          <w:rFonts w:cs="Times New Roman"/>
-          <w:b/>
-          <w:szCs w:val="24"/>
-          <w:lang w:val="en-US"/>
-        </w:rPr>
-      </w:pPr>
-      <w:sdt>
-        <w:sdtPr>
-          <w:rPr>
-            <w:rFonts w:cs="Times New Roman"/>
-            <w:szCs w:val="24"/>
-            <w:lang w:val="en-US"/>
-          </w:rPr>
-          <w:id w:val="-65645232"/>
-          <w14:checkbox>
-            <w14:checked w14:val="0"/>
-            <w14:checkedState w14:val="00FE" w14:font="Wingdings"/>
-            <w14:uncheckedState w14:val="0070" w14:font="Wingdings"/>
-          </w14:checkbox>
-        </w:sdtPr>
-        <w:sdtEndPr/>
-        <w:sdtContent>
-          <w:r>
-            <w:rPr>
-              <w:rFonts w:cs="Times New Roman"/>
-              <w:szCs w:val="24"/>
-              <w:lang w:val="en-US"/>
-            </w:rPr>
-            <w:sym w:font="Wingdings" w:char="F070"/>
-          </w:r>
-        </w:sdtContent>
-      </w:sdt>
-      <w:r>
-        <w:rPr>
-          <w:rFonts w:cs="Times New Roman"/>
-          <w:szCs w:val="24"/>
-          <w:lang w:val="en-US"/>
-        </w:rPr>
-        <w:t xml:space="preserve"> </w:t>
-      </w:r>
-      <w:r>
-        <w:rPr>
-          <w:rFonts w:cs="Times New Roman"/>
-          <w:b/>
-          <w:szCs w:val="24"/>
-          <w:lang w:val="en-US"/>
-        </w:rPr>
-        <w:t>Code</w:t>
-      </w:r>
-    </w:p>
-    <w:p>
-      <w:pPr>
-        <w:ind w:left="360"/>
-        <w:rPr>
-          <w:rFonts w:cs="Times New Roman"/>
-          <w:szCs w:val="24"/>
-          <w:lang w:val="en-US"/>
-        </w:rPr>
-      </w:pPr>
-      <w:sdt>
-        <w:sdtPr>
-          <w:rPr>
-            <w:rFonts w:cs="Times New Roman"/>
-            <w:szCs w:val="24"/>
-            <w:lang w:val="en-US"/>
-          </w:rPr>
-          <w:id w:val="317472013"/>
-          <w14:checkbox>
-            <w14:checked w14:val="0"/>
-            <w14:checkedState w14:val="00FE" w14:font="Wingdings"/>
-            <w14:uncheckedState w14:val="0070" w14:font="Wingdings"/>
-          </w14:checkbox>
-        </w:sdtPr>
-        <w:sdtEndPr/>
-        <w:sdtContent>
-          <w:r>
-            <w:rPr>
-              <w:rFonts w:cs="Times New Roman"/>
-              <w:szCs w:val="24"/>
-              <w:lang w:val="en-US"/>
-            </w:rPr>
-            <w:sym w:font="Wingdings" w:char="F070"/>
-          </w:r>
-        </w:sdtContent>
-      </w:sdt>
-      <w:r>
-        <w:rPr>
-          <w:rFonts w:cs="Times New Roman"/>
-          <w:szCs w:val="24"/>
-          <w:lang w:val="en-US"/>
-        </w:rPr>
-        <w:t xml:space="preserve"> </w:t>
-      </w:r>
-      <w:r>
-        <w:rPr>
-          <w:rFonts w:cs="Times New Roman"/>
-          <w:szCs w:val="24"/>
-          <w:lang w:val="en-US"/>
-        </w:rPr>
-        <w:t xml:space="preserve">Implement rhythmic hammer beat </w:t>
-      </w:r>
-      <w:proofErr w:type="spellStart"/>
-      <w:r>
-        <w:rPr>
-          <w:rFonts w:cs="Times New Roman"/>
-          <w:szCs w:val="24"/>
-          <w:lang w:val="en-US"/>
-        </w:rPr>
-        <w:t>sfx</w:t>
-      </w:r>
-      <w:proofErr w:type="spellEnd"/>
-    </w:p>
-    <w:p>
-      <w:pPr>
-        <w:ind w:left="360"/>
-        <w:rPr>
-          <w:rFonts w:cs="Times New Roman"/>
-          <w:szCs w:val="24"/>
-          <w:lang w:val="en-US"/>
-        </w:rPr>
-      </w:pPr>
-      <w:sdt>
-        <w:sdtPr>
-          <w:rPr>
-            <w:rFonts w:cs="Times New Roman"/>
-            <w:szCs w:val="24"/>
-            <w:lang w:val="en-US"/>
-          </w:rPr>
-          <w:id w:val="119501694"/>
-          <w14:checkbox>
-            <w14:checked w14:val="0"/>
-            <w14:checkedState w14:val="00FE" w14:font="Wingdings"/>
-            <w14:uncheckedState w14:val="0070" w14:font="Wingdings"/>
-          </w14:checkbox>
-        </w:sdtPr>
-        <w:sdtEndPr/>
-        <w:sdtContent>
-          <w:r>
-            <w:rPr>
-              <w:rFonts w:cs="Times New Roman"/>
-              <w:szCs w:val="24"/>
-              <w:lang w:val="en-US"/>
-            </w:rPr>
-            <w:sym w:font="Wingdings" w:char="F070"/>
-          </w:r>
-        </w:sdtContent>
-      </w:sdt>
-      <w:r>
-        <w:rPr>
-          <w:rFonts w:cs="Times New Roman"/>
-          <w:szCs w:val="24"/>
-          <w:lang w:val="en-US"/>
-        </w:rPr>
-        <w:t xml:space="preserve"> </w:t>
-      </w:r>
-      <w:r>
-        <w:rPr>
-          <w:rFonts w:cs="Times New Roman"/>
-          <w:szCs w:val="24"/>
-          <w:lang w:val="en-US"/>
-        </w:rPr>
-        <w:t>Synchronize hammer beat to music beat</w:t>
-      </w:r>
-    </w:p>
-    <w:p>
-      <w:pPr>
-        <w:ind w:left="1416"/>
-        <w:rPr>
-          <w:rFonts w:cs="Times New Roman"/>
-          <w:szCs w:val="24"/>
-          <w:lang w:val="en-US"/>
-        </w:rPr>
-      </w:pPr>
-    </w:p>
-    <w:p>
-      <w:pPr>
-        <w:pStyle w:val="ListParagraph"/>
-        <w:ind w:left="2136"/>
-        <w:rPr>
-          <w:rFonts w:cs="Times New Roman"/>
-          <w:color w:val="C00000"/>
-          <w:szCs w:val="24"/>
-          <w:lang w:val="en-US"/>
-        </w:rPr>
-      </w:pPr>
     </w:p>
     <w:p>
       <w:pPr>

</xml_diff>

<commit_message>
Added task: "Implement hammer SFX on every hit"
</commit_message>
<xml_diff>
--- a/Documentation/WBS/WBSGate02.docx
+++ b/Documentation/WBS/WBSGate02.docx
@@ -2516,20 +2516,20 @@
           </w:rPr>
           <w:id w:val="-101584151"/>
           <w14:checkbox>
-            <w14:checked w14:val="0"/>
-            <w14:checkedState w14:val="00FE" w14:font="Wingdings"/>
-            <w14:uncheckedState w14:val="0070" w14:font="Wingdings"/>
-          </w14:checkbox>
-        </w:sdtPr>
-        <w:sdtEndPr/>
-        <w:sdtContent>
-          <w:r>
-            <w:rPr>
-              <w:rFonts w:cs="Times New Roman"/>
-              <w:szCs w:val="24"/>
-              <w:lang w:val="en-US"/>
-            </w:rPr>
-            <w:sym w:font="Wingdings" w:char="F070"/>
+            <w14:checked w14:val="1"/>
+            <w14:checkedState w14:val="00FE" w14:font="Wingdings"/>
+            <w14:uncheckedState w14:val="0070" w14:font="Wingdings"/>
+          </w14:checkbox>
+        </w:sdtPr>
+        <w:sdtEndPr/>
+        <w:sdtContent>
+          <w:r>
+            <w:rPr>
+              <w:rFonts w:cs="Times New Roman"/>
+              <w:szCs w:val="24"/>
+              <w:lang w:val="en-US"/>
+            </w:rPr>
+            <w:sym w:font="Wingdings" w:char="F0FE"/>
           </w:r>
         </w:sdtContent>
       </w:sdt>
@@ -2549,6 +2549,14 @@
         </w:rPr>
         <w:t>Figure out bpm of current soundtrack</w:t>
       </w:r>
+      <w:r>
+        <w:rPr>
+          <w:rFonts w:cs="Times New Roman"/>
+          <w:szCs w:val="24"/>
+          <w:lang w:val="en-US"/>
+        </w:rPr>
+        <w:t xml:space="preserve"> 140</w:t>
+      </w:r>
     </w:p>
     <w:p>
       <w:pPr>
@@ -2568,20 +2576,20 @@
           </w:rPr>
           <w:id w:val="1958217943"/>
           <w14:checkbox>
-            <w14:checked w14:val="0"/>
-            <w14:checkedState w14:val="00FE" w14:font="Wingdings"/>
-            <w14:uncheckedState w14:val="0070" w14:font="Wingdings"/>
-          </w14:checkbox>
-        </w:sdtPr>
-        <w:sdtEndPr/>
-        <w:sdtContent>
-          <w:r>
-            <w:rPr>
-              <w:rFonts w:cs="Times New Roman"/>
-              <w:szCs w:val="24"/>
-              <w:lang w:val="en-US"/>
-            </w:rPr>
-            <w:sym w:font="Wingdings" w:char="F070"/>
+            <w14:checked w14:val="1"/>
+            <w14:checkedState w14:val="00FE" w14:font="Wingdings"/>
+            <w14:uncheckedState w14:val="0070" w14:font="Wingdings"/>
+          </w14:checkbox>
+        </w:sdtPr>
+        <w:sdtEndPr/>
+        <w:sdtContent>
+          <w:r>
+            <w:rPr>
+              <w:rFonts w:cs="Times New Roman"/>
+              <w:szCs w:val="24"/>
+              <w:lang w:val="en-US"/>
+            </w:rPr>
+            <w:sym w:font="Wingdings" w:char="F0FE"/>
           </w:r>
         </w:sdtContent>
       </w:sdt>
@@ -2604,12 +2612,57 @@
     </w:p>
     <w:p>
       <w:pPr>
-        <w:rPr>
-          <w:rFonts w:cs="Times New Roman"/>
-          <w:szCs w:val="24"/>
-          <w:lang w:val="en-US"/>
-        </w:rPr>
-      </w:pPr>
+        <w:ind w:left="360"/>
+        <w:rPr>
+          <w:rFonts w:cs="Times New Roman"/>
+          <w:szCs w:val="24"/>
+          <w:lang w:val="en-US"/>
+        </w:rPr>
+      </w:pPr>
+      <w:sdt>
+        <w:sdtPr>
+          <w:rPr>
+            <w:rFonts w:cs="Times New Roman"/>
+            <w:szCs w:val="24"/>
+            <w:lang w:val="en-US"/>
+          </w:rPr>
+          <w:id w:val="985751537"/>
+          <w14:checkbox>
+            <w14:checked w14:val="0"/>
+            <w14:checkedState w14:val="00FE" w14:font="Wingdings"/>
+            <w14:uncheckedState w14:val="0070" w14:font="Wingdings"/>
+          </w14:checkbox>
+        </w:sdtPr>
+        <w:sdtContent>
+          <w:r>
+            <w:rPr>
+              <w:rFonts w:cs="Times New Roman"/>
+              <w:szCs w:val="24"/>
+              <w:lang w:val="en-US"/>
+            </w:rPr>
+            <w:sym w:font="Wingdings" w:char="F070"/>
+          </w:r>
+        </w:sdtContent>
+      </w:sdt>
+      <w:r>
+        <w:rPr>
+          <w:rFonts w:cs="Times New Roman"/>
+          <w:szCs w:val="24"/>
+          <w:lang w:val="en-US"/>
+        </w:rPr>
+        <w:t xml:space="preserve"> Synchronize hammer beat to audio</w:t>
+      </w:r>
+    </w:p>
+    <w:p>
+      <w:pPr>
+        <w:rPr>
+          <w:rFonts w:cs="Times New Roman"/>
+          <w:szCs w:val="24"/>
+          <w:lang w:val="en-US"/>
+        </w:rPr>
+      </w:pPr>
+      <w:bookmarkStart w:id="0" w:name="_GoBack"/>
+      <w:bookmarkEnd w:id="0"/>
     </w:p>
     <w:p>
       <w:pPr>
@@ -2801,6 +2854,7 @@
             <w14:uncheckedState w14:val="0070" w14:font="Wingdings"/>
           </w14:checkbox>
         </w:sdtPr>
+        <w:sdtEndPr/>
         <w:sdtContent>
           <w:r>
             <w:rPr>
@@ -2819,6 +2873,49 @@
           <w:lang w:val="en-US"/>
         </w:rPr>
         <w:t xml:space="preserve"> Synchronize first beat after into in music to first hammer hit in game after cut scene </w:t>
+      </w:r>
+    </w:p>
+    <w:p>
+      <w:pPr>
+        <w:ind w:left="360"/>
+        <w:rPr>
+          <w:rFonts w:cs="Times New Roman"/>
+          <w:szCs w:val="24"/>
+          <w:lang w:val="en-US"/>
+        </w:rPr>
+      </w:pPr>
+      <w:sdt>
+        <w:sdtPr>
+          <w:rPr>
+            <w:rFonts w:cs="Times New Roman"/>
+            <w:szCs w:val="24"/>
+            <w:lang w:val="en-US"/>
+          </w:rPr>
+          <w:id w:val="-342100071"/>
+          <w14:checkbox>
+            <w14:checked w14:val="0"/>
+            <w14:checkedState w14:val="00FE" w14:font="Wingdings"/>
+            <w14:uncheckedState w14:val="0070" w14:font="Wingdings"/>
+          </w14:checkbox>
+        </w:sdtPr>
+        <w:sdtContent>
+          <w:r>
+            <w:rPr>
+              <w:rFonts w:cs="Times New Roman"/>
+              <w:szCs w:val="24"/>
+              <w:lang w:val="en-US"/>
+            </w:rPr>
+            <w:sym w:font="Wingdings" w:char="F070"/>
+          </w:r>
+        </w:sdtContent>
+      </w:sdt>
+      <w:r>
+        <w:rPr>
+          <w:rFonts w:cs="Times New Roman"/>
+          <w:szCs w:val="24"/>
+          <w:lang w:val="en-US"/>
+        </w:rPr>
+        <w:t xml:space="preserve"> Implement SFX on every Hammer hit</w:t>
       </w:r>
     </w:p>
     <w:p>
@@ -2842,8 +2939,6 @@
           <w:lang w:val="en-US"/>
         </w:rPr>
       </w:pPr>
-      <w:bookmarkStart w:id="0" w:name="_GoBack"/>
-      <w:bookmarkEnd w:id="0"/>
     </w:p>
     <w:p>
       <w:pPr>

</xml_diff>

<commit_message>
Checked off tasks (in audio for me and code for Andi)
</commit_message>
<xml_diff>
--- a/Documentation/WBS/WBSGate02.docx
+++ b/Documentation/WBS/WBSGate02.docx
@@ -226,6 +226,49 @@
           <w:lang w:val="en-US"/>
         </w:rPr>
       </w:pPr>
+      <w:sdt>
+        <w:sdtPr>
+          <w:rPr>
+            <w:rFonts w:cs="Times New Roman"/>
+            <w:szCs w:val="24"/>
+            <w:lang w:val="en-US"/>
+          </w:rPr>
+          <w:id w:val="-1353796772"/>
+          <w14:checkbox>
+            <w14:checked w14:val="0"/>
+            <w14:checkedState w14:val="00FE" w14:font="Wingdings"/>
+            <w14:uncheckedState w14:val="0070" w14:font="Wingdings"/>
+          </w14:checkbox>
+        </w:sdtPr>
+        <w:sdtContent>
+          <w:r>
+            <w:rPr>
+              <w:rFonts w:cs="Times New Roman"/>
+              <w:szCs w:val="24"/>
+              <w:lang w:val="en-US"/>
+            </w:rPr>
+            <w:sym w:font="Wingdings" w:char="F070"/>
+          </w:r>
+        </w:sdtContent>
+      </w:sdt>
+      <w:r>
+        <w:rPr>
+          <w:rFonts w:cs="Times New Roman"/>
+          <w:szCs w:val="24"/>
+          <w:lang w:val="en-US"/>
+        </w:rPr>
+        <w:t xml:space="preserve"> Time intro scene text to music beat</w:t>
+      </w:r>
+    </w:p>
+    <w:p>
+      <w:pPr>
+        <w:ind w:left="708"/>
+        <w:rPr>
+          <w:rFonts w:cs="Times New Roman"/>
+          <w:szCs w:val="24"/>
+          <w:lang w:val="en-US"/>
+        </w:rPr>
+      </w:pPr>
     </w:p>
     <w:p>
       <w:pPr>
@@ -2463,20 +2506,20 @@
           </w:rPr>
           <w:id w:val="313760187"/>
           <w14:checkbox>
-            <w14:checked w14:val="0"/>
-            <w14:checkedState w14:val="00FE" w14:font="Wingdings"/>
-            <w14:uncheckedState w14:val="0070" w14:font="Wingdings"/>
-          </w14:checkbox>
-        </w:sdtPr>
-        <w:sdtEndPr/>
-        <w:sdtContent>
-          <w:r>
-            <w:rPr>
-              <w:rFonts w:cs="Times New Roman"/>
-              <w:szCs w:val="24"/>
-              <w:lang w:val="en-US"/>
-            </w:rPr>
-            <w:sym w:font="Wingdings" w:char="F070"/>
+            <w14:checked w14:val="1"/>
+            <w14:checkedState w14:val="00FE" w14:font="Wingdings"/>
+            <w14:uncheckedState w14:val="0070" w14:font="Wingdings"/>
+          </w14:checkbox>
+        </w:sdtPr>
+        <w:sdtEndPr/>
+        <w:sdtContent>
+          <w:r>
+            <w:rPr>
+              <w:rFonts w:cs="Times New Roman"/>
+              <w:szCs w:val="24"/>
+              <w:lang w:val="en-US"/>
+            </w:rPr>
+            <w:sym w:font="Wingdings" w:char="F0FE"/>
           </w:r>
         </w:sdtContent>
       </w:sdt>
@@ -2628,19 +2671,20 @@
           </w:rPr>
           <w:id w:val="985751537"/>
           <w14:checkbox>
-            <w14:checked w14:val="0"/>
-            <w14:checkedState w14:val="00FE" w14:font="Wingdings"/>
-            <w14:uncheckedState w14:val="0070" w14:font="Wingdings"/>
-          </w14:checkbox>
-        </w:sdtPr>
-        <w:sdtContent>
-          <w:r>
-            <w:rPr>
-              <w:rFonts w:cs="Times New Roman"/>
-              <w:szCs w:val="24"/>
-              <w:lang w:val="en-US"/>
-            </w:rPr>
-            <w:sym w:font="Wingdings" w:char="F070"/>
+            <w14:checked w14:val="1"/>
+            <w14:checkedState w14:val="00FE" w14:font="Wingdings"/>
+            <w14:uncheckedState w14:val="0070" w14:font="Wingdings"/>
+          </w14:checkbox>
+        </w:sdtPr>
+        <w:sdtEndPr/>
+        <w:sdtContent>
+          <w:r>
+            <w:rPr>
+              <w:rFonts w:cs="Times New Roman"/>
+              <w:szCs w:val="24"/>
+              <w:lang w:val="en-US"/>
+            </w:rPr>
+            <w:sym w:font="Wingdings" w:char="F0FE"/>
           </w:r>
         </w:sdtContent>
       </w:sdt>
@@ -2661,8 +2705,6 @@
           <w:lang w:val="en-US"/>
         </w:rPr>
       </w:pPr>
-      <w:bookmarkStart w:id="0" w:name="_GoBack"/>
-      <w:bookmarkEnd w:id="0"/>
     </w:p>
     <w:p>
       <w:pPr>
@@ -2682,20 +2724,20 @@
           </w:rPr>
           <w:id w:val="-65645232"/>
           <w14:checkbox>
-            <w14:checked w14:val="0"/>
-            <w14:checkedState w14:val="00FE" w14:font="Wingdings"/>
-            <w14:uncheckedState w14:val="0070" w14:font="Wingdings"/>
-          </w14:checkbox>
-        </w:sdtPr>
-        <w:sdtEndPr/>
-        <w:sdtContent>
-          <w:r>
-            <w:rPr>
-              <w:rFonts w:cs="Times New Roman"/>
-              <w:szCs w:val="24"/>
-              <w:lang w:val="en-US"/>
-            </w:rPr>
-            <w:sym w:font="Wingdings" w:char="F070"/>
+            <w14:checked w14:val="1"/>
+            <w14:checkedState w14:val="00FE" w14:font="Wingdings"/>
+            <w14:uncheckedState w14:val="0070" w14:font="Wingdings"/>
+          </w14:checkbox>
+        </w:sdtPr>
+        <w:sdtEndPr/>
+        <w:sdtContent>
+          <w:r>
+            <w:rPr>
+              <w:rFonts w:cs="Times New Roman"/>
+              <w:szCs w:val="24"/>
+              <w:lang w:val="en-US"/>
+            </w:rPr>
+            <w:sym w:font="Wingdings" w:char="F0FE"/>
           </w:r>
         </w:sdtContent>
       </w:sdt>
@@ -2735,20 +2777,20 @@
           </w:rPr>
           <w:id w:val="317472013"/>
           <w14:checkbox>
-            <w14:checked w14:val="0"/>
-            <w14:checkedState w14:val="00FE" w14:font="Wingdings"/>
-            <w14:uncheckedState w14:val="0070" w14:font="Wingdings"/>
-          </w14:checkbox>
-        </w:sdtPr>
-        <w:sdtEndPr/>
-        <w:sdtContent>
-          <w:r>
-            <w:rPr>
-              <w:rFonts w:cs="Times New Roman"/>
-              <w:szCs w:val="24"/>
-              <w:lang w:val="en-US"/>
-            </w:rPr>
-            <w:sym w:font="Wingdings" w:char="F070"/>
+            <w14:checked w14:val="1"/>
+            <w14:checkedState w14:val="00FE" w14:font="Wingdings"/>
+            <w14:uncheckedState w14:val="0070" w14:font="Wingdings"/>
+          </w14:checkbox>
+        </w:sdtPr>
+        <w:sdtEndPr/>
+        <w:sdtContent>
+          <w:r>
+            <w:rPr>
+              <w:rFonts w:cs="Times New Roman"/>
+              <w:szCs w:val="24"/>
+              <w:lang w:val="en-US"/>
+            </w:rPr>
+            <w:sym w:font="Wingdings" w:char="F0FE"/>
           </w:r>
         </w:sdtContent>
       </w:sdt>
@@ -2797,20 +2839,20 @@
           </w:rPr>
           <w:id w:val="119501694"/>
           <w14:checkbox>
-            <w14:checked w14:val="0"/>
-            <w14:checkedState w14:val="00FE" w14:font="Wingdings"/>
-            <w14:uncheckedState w14:val="0070" w14:font="Wingdings"/>
-          </w14:checkbox>
-        </w:sdtPr>
-        <w:sdtEndPr/>
-        <w:sdtContent>
-          <w:r>
-            <w:rPr>
-              <w:rFonts w:cs="Times New Roman"/>
-              <w:szCs w:val="24"/>
-              <w:lang w:val="en-US"/>
-            </w:rPr>
-            <w:sym w:font="Wingdings" w:char="F070"/>
+            <w14:checked w14:val="1"/>
+            <w14:checkedState w14:val="00FE" w14:font="Wingdings"/>
+            <w14:uncheckedState w14:val="0070" w14:font="Wingdings"/>
+          </w14:checkbox>
+        </w:sdtPr>
+        <w:sdtEndPr/>
+        <w:sdtContent>
+          <w:r>
+            <w:rPr>
+              <w:rFonts w:cs="Times New Roman"/>
+              <w:szCs w:val="24"/>
+              <w:lang w:val="en-US"/>
+            </w:rPr>
+            <w:sym w:font="Wingdings" w:char="F0FE"/>
           </w:r>
         </w:sdtContent>
       </w:sdt>
@@ -2849,20 +2891,20 @@
           </w:rPr>
           <w:id w:val="969321807"/>
           <w14:checkbox>
-            <w14:checked w14:val="0"/>
-            <w14:checkedState w14:val="00FE" w14:font="Wingdings"/>
-            <w14:uncheckedState w14:val="0070" w14:font="Wingdings"/>
-          </w14:checkbox>
-        </w:sdtPr>
-        <w:sdtEndPr/>
-        <w:sdtContent>
-          <w:r>
-            <w:rPr>
-              <w:rFonts w:cs="Times New Roman"/>
-              <w:szCs w:val="24"/>
-              <w:lang w:val="en-US"/>
-            </w:rPr>
-            <w:sym w:font="Wingdings" w:char="F070"/>
+            <w14:checked w14:val="1"/>
+            <w14:checkedState w14:val="00FE" w14:font="Wingdings"/>
+            <w14:uncheckedState w14:val="0070" w14:font="Wingdings"/>
+          </w14:checkbox>
+        </w:sdtPr>
+        <w:sdtEndPr/>
+        <w:sdtContent>
+          <w:r>
+            <w:rPr>
+              <w:rFonts w:cs="Times New Roman"/>
+              <w:szCs w:val="24"/>
+              <w:lang w:val="en-US"/>
+            </w:rPr>
+            <w:sym w:font="Wingdings" w:char="F0FE"/>
           </w:r>
         </w:sdtContent>
       </w:sdt>
@@ -2893,19 +2935,20 @@
           </w:rPr>
           <w:id w:val="-342100071"/>
           <w14:checkbox>
-            <w14:checked w14:val="0"/>
-            <w14:checkedState w14:val="00FE" w14:font="Wingdings"/>
-            <w14:uncheckedState w14:val="0070" w14:font="Wingdings"/>
-          </w14:checkbox>
-        </w:sdtPr>
-        <w:sdtContent>
-          <w:r>
-            <w:rPr>
-              <w:rFonts w:cs="Times New Roman"/>
-              <w:szCs w:val="24"/>
-              <w:lang w:val="en-US"/>
-            </w:rPr>
-            <w:sym w:font="Wingdings" w:char="F070"/>
+            <w14:checked w14:val="1"/>
+            <w14:checkedState w14:val="00FE" w14:font="Wingdings"/>
+            <w14:uncheckedState w14:val="0070" w14:font="Wingdings"/>
+          </w14:checkbox>
+        </w:sdtPr>
+        <w:sdtEndPr/>
+        <w:sdtContent>
+          <w:r>
+            <w:rPr>
+              <w:rFonts w:cs="Times New Roman"/>
+              <w:szCs w:val="24"/>
+              <w:lang w:val="en-US"/>
+            </w:rPr>
+            <w:sym w:font="Wingdings" w:char="F0FE"/>
           </w:r>
         </w:sdtContent>
       </w:sdt>
@@ -2962,6 +3005,8 @@
         </w:rPr>
         <w:br w:type="page"/>
       </w:r>
+      <w:bookmarkStart w:id="0" w:name="_GoBack"/>
+      <w:bookmarkEnd w:id="0"/>
     </w:p>
     <w:p>
       <w:pPr>

</xml_diff>

<commit_message>
Checked off tasks from physical WBS
</commit_message>
<xml_diff>
--- a/Documentation/WBS/WBSGate02.docx
+++ b/Documentation/WBS/WBSGate02.docx
@@ -131,6 +131,66 @@
           </w:rPr>
           <w:id w:val="1890608471"/>
           <w14:checkbox>
+            <w14:checked w14:val="1"/>
+            <w14:checkedState w14:val="00FE" w14:font="Wingdings"/>
+            <w14:uncheckedState w14:val="0070" w14:font="Wingdings"/>
+          </w14:checkbox>
+        </w:sdtPr>
+        <w:sdtEndPr/>
+        <w:sdtContent>
+          <w:r>
+            <w:rPr>
+              <w:rFonts w:cs="Times New Roman"/>
+              <w:szCs w:val="24"/>
+              <w:lang w:val="en-US"/>
+            </w:rPr>
+            <w:sym w:font="Wingdings" w:char="F0FE"/>
+          </w:r>
+        </w:sdtContent>
+      </w:sdt>
+      <w:r>
+        <w:rPr>
+          <w:rFonts w:cs="Times New Roman"/>
+          <w:szCs w:val="24"/>
+          <w:lang w:val="en-US"/>
+        </w:rPr>
+        <w:t xml:space="preserve"> </w:t>
+      </w:r>
+      <w:r>
+        <w:rPr>
+          <w:rFonts w:cs="Times New Roman"/>
+          <w:szCs w:val="24"/>
+          <w:lang w:val="en-US"/>
+        </w:rPr>
+        <w:t>Disable one sided enemy</w:t>
+      </w:r>
+      <w:r>
+        <w:rPr>
+          <w:rFonts w:cs="Times New Roman"/>
+          <w:szCs w:val="24"/>
+          <w:lang w:val="en-US"/>
+        </w:rPr>
+        <w:t xml:space="preserve"> so it doesn’t spawn anymore</w:t>
+      </w:r>
+    </w:p>
+    <w:p>
+      <w:pPr>
+        <w:ind w:left="708"/>
+        <w:rPr>
+          <w:rFonts w:cs="Times New Roman"/>
+          <w:szCs w:val="24"/>
+          <w:lang w:val="en-US"/>
+        </w:rPr>
+      </w:pPr>
+      <w:sdt>
+        <w:sdtPr>
+          <w:rPr>
+            <w:rFonts w:cs="Times New Roman"/>
+            <w:szCs w:val="24"/>
+            <w:lang w:val="en-US"/>
+          </w:rPr>
+          <w:id w:val="-1384247566"/>
+          <w14:checkbox>
             <w14:checked w14:val="0"/>
             <w14:checkedState w14:val="00FE" w14:font="Wingdings"/>
             <w14:uncheckedState w14:val="0070" w14:font="Wingdings"/>
@@ -154,23 +214,7 @@
           <w:szCs w:val="24"/>
           <w:lang w:val="en-US"/>
         </w:rPr>
-        <w:t xml:space="preserve"> </w:t>
-      </w:r>
-      <w:r>
-        <w:rPr>
-          <w:rFonts w:cs="Times New Roman"/>
-          <w:szCs w:val="24"/>
-          <w:lang w:val="en-US"/>
-        </w:rPr>
-        <w:t>Disable one sided enemy</w:t>
-      </w:r>
-      <w:r>
-        <w:rPr>
-          <w:rFonts w:cs="Times New Roman"/>
-          <w:szCs w:val="24"/>
-          <w:lang w:val="en-US"/>
-        </w:rPr>
-        <w:t xml:space="preserve"> so it doesn’t spawn anymore</w:t>
+        <w:t xml:space="preserve"> Playtest to find enemy counter bug</w:t>
       </w:r>
     </w:p>
     <w:p>
@@ -189,7 +233,7 @@
             <w:szCs w:val="24"/>
             <w:lang w:val="en-US"/>
           </w:rPr>
-          <w:id w:val="-1384247566"/>
+          <w:id w:val="-1353796772"/>
           <w14:checkbox>
             <w14:checked w14:val="0"/>
             <w14:checkedState w14:val="00FE" w14:font="Wingdings"/>
@@ -214,7 +258,7 @@
           <w:szCs w:val="24"/>
           <w:lang w:val="en-US"/>
         </w:rPr>
-        <w:t xml:space="preserve"> Playtest to find enemy counter bug</w:t>
+        <w:t xml:space="preserve"> Time intro scene text to music beat</w:t>
       </w:r>
     </w:p>
     <w:p>
@@ -233,7 +277,7 @@
             <w:szCs w:val="24"/>
             <w:lang w:val="en-US"/>
           </w:rPr>
-          <w:id w:val="-1353796772"/>
+          <w:id w:val="1812679259"/>
           <w14:checkbox>
             <w14:checked w14:val="0"/>
             <w14:checkedState w14:val="00FE" w14:font="Wingdings"/>
@@ -258,7 +302,25 @@
           <w:szCs w:val="24"/>
           <w:lang w:val="en-US"/>
         </w:rPr>
-        <w:t xml:space="preserve"> Time intro scene text to music beat</w:t>
+        <w:t xml:space="preserve"> Figure out solution for enemy death </w:t>
+      </w:r>
+      <w:proofErr w:type="spellStart"/>
+      <w:r>
+        <w:rPr>
+          <w:rFonts w:cs="Times New Roman"/>
+          <w:szCs w:val="24"/>
+          <w:lang w:val="en-US"/>
+        </w:rPr>
+        <w:t>sfx</w:t>
+      </w:r>
+      <w:proofErr w:type="spellEnd"/>
+      <w:r>
+        <w:rPr>
+          <w:rFonts w:cs="Times New Roman"/>
+          <w:szCs w:val="24"/>
+          <w:lang w:val="en-US"/>
+        </w:rPr>
+        <w:t xml:space="preserve"> delay because of hammer hit hotbox active time is not 0</w:t>
       </w:r>
     </w:p>
     <w:p>
@@ -270,20 +332,31 @@
           <w:lang w:val="en-US"/>
         </w:rPr>
       </w:pPr>
-      <w:sdt>
-        <w:sdtPr>
-          <w:rPr>
-            <w:rFonts w:cs="Times New Roman"/>
-            <w:szCs w:val="24"/>
-            <w:lang w:val="en-US"/>
-          </w:rPr>
-          <w:id w:val="1812679259"/>
+    </w:p>
+    <w:p>
+      <w:pPr>
+        <w:rPr>
+          <w:rFonts w:cs="Times New Roman"/>
+          <w:b/>
+          <w:szCs w:val="24"/>
+          <w:lang w:val="en-US"/>
+        </w:rPr>
+      </w:pPr>
+      <w:sdt>
+        <w:sdtPr>
+          <w:rPr>
+            <w:rFonts w:cs="Times New Roman"/>
+            <w:szCs w:val="24"/>
+            <w:lang w:val="en-US"/>
+          </w:rPr>
+          <w:id w:val="-1889559783"/>
           <w14:checkbox>
             <w14:checked w14:val="0"/>
             <w14:checkedState w14:val="00FE" w14:font="Wingdings"/>
             <w14:uncheckedState w14:val="0070" w14:font="Wingdings"/>
           </w14:checkbox>
         </w:sdtPr>
+        <w:sdtEndPr/>
         <w:sdtContent>
           <w:r>
             <w:rPr>
@@ -301,25 +374,16 @@
           <w:szCs w:val="24"/>
           <w:lang w:val="en-US"/>
         </w:rPr>
-        <w:t xml:space="preserve"> Figure out solution for enemy death </w:t>
-      </w:r>
-      <w:proofErr w:type="spellStart"/>
-      <w:r>
-        <w:rPr>
-          <w:rFonts w:cs="Times New Roman"/>
-          <w:szCs w:val="24"/>
-          <w:lang w:val="en-US"/>
-        </w:rPr>
-        <w:t>sfx</w:t>
-      </w:r>
-      <w:proofErr w:type="spellEnd"/>
-      <w:r>
-        <w:rPr>
-          <w:rFonts w:cs="Times New Roman"/>
-          <w:szCs w:val="24"/>
-          <w:lang w:val="en-US"/>
-        </w:rPr>
-        <w:t xml:space="preserve"> delay because of hammer hit hotbox active time is not 0</w:t>
+        <w:t xml:space="preserve"> </w:t>
+      </w:r>
+      <w:r>
+        <w:rPr>
+          <w:rFonts w:cs="Times New Roman"/>
+          <w:b/>
+          <w:szCs w:val="24"/>
+          <w:lang w:val="en-US"/>
+        </w:rPr>
+        <w:t>Graphic</w:t>
       </w:r>
     </w:p>
     <w:p>
@@ -331,24 +395,134 @@
           <w:lang w:val="en-US"/>
         </w:rPr>
       </w:pPr>
-    </w:p>
-    <w:p>
-      <w:pPr>
-        <w:rPr>
-          <w:rFonts w:cs="Times New Roman"/>
-          <w:b/>
-          <w:szCs w:val="24"/>
-          <w:lang w:val="en-US"/>
-        </w:rPr>
-      </w:pPr>
-      <w:sdt>
-        <w:sdtPr>
-          <w:rPr>
-            <w:rFonts w:cs="Times New Roman"/>
-            <w:szCs w:val="24"/>
-            <w:lang w:val="en-US"/>
-          </w:rPr>
-          <w:id w:val="-1889559783"/>
+      <w:sdt>
+        <w:sdtPr>
+          <w:rPr>
+            <w:rFonts w:cs="Times New Roman"/>
+            <w:szCs w:val="24"/>
+            <w:lang w:val="en-US"/>
+          </w:rPr>
+          <w:id w:val="-1810081360"/>
+          <w14:checkbox>
+            <w14:checked w14:val="1"/>
+            <w14:checkedState w14:val="00FE" w14:font="Wingdings"/>
+            <w14:uncheckedState w14:val="0070" w14:font="Wingdings"/>
+          </w14:checkbox>
+        </w:sdtPr>
+        <w:sdtEndPr/>
+        <w:sdtContent>
+          <w:r>
+            <w:rPr>
+              <w:rFonts w:cs="Times New Roman"/>
+              <w:szCs w:val="24"/>
+              <w:lang w:val="en-US"/>
+            </w:rPr>
+            <w:sym w:font="Wingdings" w:char="F0FE"/>
+          </w:r>
+        </w:sdtContent>
+      </w:sdt>
+      <w:r>
+        <w:rPr>
+          <w:rFonts w:cs="Times New Roman"/>
+          <w:szCs w:val="24"/>
+          <w:lang w:val="en-US"/>
+        </w:rPr>
+        <w:t xml:space="preserve"> </w:t>
+      </w:r>
+      <w:r>
+        <w:rPr>
+          <w:rFonts w:cs="Times New Roman"/>
+          <w:szCs w:val="24"/>
+          <w:lang w:val="en-US"/>
+        </w:rPr>
+        <w:t>New exit sprite (</w:t>
+      </w:r>
+      <w:r>
+        <w:rPr>
+          <w:rFonts w:cs="Times New Roman"/>
+          <w:szCs w:val="24"/>
+          <w:lang w:val="en-US"/>
+        </w:rPr>
+        <w:t>door from side view barricaded with furniture</w:t>
+      </w:r>
+      <w:r>
+        <w:rPr>
+          <w:rFonts w:cs="Times New Roman"/>
+          <w:szCs w:val="24"/>
+          <w:lang w:val="en-US"/>
+        </w:rPr>
+        <w:t>)</w:t>
+      </w:r>
+    </w:p>
+    <w:p>
+      <w:pPr>
+        <w:ind w:left="708"/>
+        <w:rPr>
+          <w:rFonts w:cs="Times New Roman"/>
+          <w:szCs w:val="24"/>
+          <w:lang w:val="en-US"/>
+        </w:rPr>
+      </w:pPr>
+      <w:sdt>
+        <w:sdtPr>
+          <w:rPr>
+            <w:rFonts w:cs="Times New Roman"/>
+            <w:szCs w:val="24"/>
+            <w:lang w:val="en-US"/>
+          </w:rPr>
+          <w:id w:val="-1219588900"/>
+          <w14:checkbox>
+            <w14:checked w14:val="1"/>
+            <w14:checkedState w14:val="00FE" w14:font="Wingdings"/>
+            <w14:uncheckedState w14:val="0070" w14:font="Wingdings"/>
+          </w14:checkbox>
+        </w:sdtPr>
+        <w:sdtEndPr/>
+        <w:sdtContent>
+          <w:r>
+            <w:rPr>
+              <w:rFonts w:cs="Times New Roman"/>
+              <w:szCs w:val="24"/>
+              <w:lang w:val="en-US"/>
+            </w:rPr>
+            <w:sym w:font="Wingdings" w:char="F0FE"/>
+          </w:r>
+        </w:sdtContent>
+      </w:sdt>
+      <w:r>
+        <w:rPr>
+          <w:rFonts w:cs="Times New Roman"/>
+          <w:szCs w:val="24"/>
+          <w:lang w:val="en-US"/>
+        </w:rPr>
+        <w:t xml:space="preserve"> </w:t>
+      </w:r>
+      <w:r>
+        <w:rPr>
+          <w:rFonts w:cs="Times New Roman"/>
+          <w:szCs w:val="24"/>
+          <w:lang w:val="en-US"/>
+        </w:rPr>
+        <w:t>Support beams sprite rework</w:t>
+      </w:r>
+    </w:p>
+    <w:p>
+      <w:pPr>
+        <w:ind w:left="708"/>
+        <w:rPr>
+          <w:rFonts w:cs="Times New Roman"/>
+          <w:szCs w:val="24"/>
+          <w:lang w:val="en-US"/>
+        </w:rPr>
+      </w:pPr>
+      <w:sdt>
+        <w:sdtPr>
+          <w:rPr>
+            <w:rFonts w:cs="Times New Roman"/>
+            <w:szCs w:val="24"/>
+            <w:lang w:val="en-US"/>
+          </w:rPr>
+          <w:id w:val="1041477790"/>
           <w14:checkbox>
             <w14:checked w14:val="0"/>
             <w14:checkedState w14:val="00FE" w14:font="Wingdings"/>
@@ -378,30 +552,141 @@
       <w:r>
         <w:rPr>
           <w:rFonts w:cs="Times New Roman"/>
-          <w:b/>
-          <w:szCs w:val="24"/>
-          <w:lang w:val="en-US"/>
-        </w:rPr>
-        <w:t>Graphic</w:t>
-      </w:r>
-    </w:p>
-    <w:p>
-      <w:pPr>
-        <w:ind w:left="708"/>
-        <w:rPr>
-          <w:rFonts w:cs="Times New Roman"/>
-          <w:szCs w:val="24"/>
-          <w:lang w:val="en-US"/>
-        </w:rPr>
-      </w:pPr>
-      <w:sdt>
-        <w:sdtPr>
-          <w:rPr>
-            <w:rFonts w:cs="Times New Roman"/>
-            <w:szCs w:val="24"/>
-            <w:lang w:val="en-US"/>
-          </w:rPr>
-          <w:id w:val="-1810081360"/>
+          <w:szCs w:val="24"/>
+          <w:lang w:val="en-US"/>
+        </w:rPr>
+        <w:t>All sprites except background textures outlined</w:t>
+      </w:r>
+      <w:r>
+        <w:rPr>
+          <w:rFonts w:cs="Times New Roman"/>
+          <w:szCs w:val="24"/>
+          <w:lang w:val="en-US"/>
+        </w:rPr>
+        <w:t xml:space="preserve"> in correct color</w:t>
+      </w:r>
+    </w:p>
+    <w:p>
+      <w:pPr>
+        <w:ind w:left="1428"/>
+        <w:rPr>
+          <w:rFonts w:cs="Times New Roman"/>
+          <w:szCs w:val="24"/>
+          <w:lang w:val="en-US"/>
+        </w:rPr>
+      </w:pPr>
+      <w:sdt>
+        <w:sdtPr>
+          <w:rPr>
+            <w:rFonts w:cs="Times New Roman"/>
+            <w:szCs w:val="24"/>
+            <w:lang w:val="en-US"/>
+          </w:rPr>
+          <w:id w:val="87585029"/>
+          <w14:checkbox>
+            <w14:checked w14:val="1"/>
+            <w14:checkedState w14:val="00FE" w14:font="Wingdings"/>
+            <w14:uncheckedState w14:val="0070" w14:font="Wingdings"/>
+          </w14:checkbox>
+        </w:sdtPr>
+        <w:sdtEndPr/>
+        <w:sdtContent>
+          <w:r>
+            <w:rPr>
+              <w:rFonts w:cs="Times New Roman"/>
+              <w:szCs w:val="24"/>
+              <w:lang w:val="en-US"/>
+            </w:rPr>
+            <w:sym w:font="Wingdings" w:char="F0FE"/>
+          </w:r>
+        </w:sdtContent>
+      </w:sdt>
+      <w:r>
+        <w:rPr>
+          <w:rFonts w:cs="Times New Roman"/>
+          <w:szCs w:val="24"/>
+          <w:lang w:val="en-US"/>
+        </w:rPr>
+        <w:t xml:space="preserve"> </w:t>
+      </w:r>
+      <w:r>
+        <w:rPr>
+          <w:rFonts w:cs="Times New Roman"/>
+          <w:szCs w:val="24"/>
+          <w:lang w:val="en-US"/>
+        </w:rPr>
+        <w:t>Doors</w:t>
+      </w:r>
+    </w:p>
+    <w:p>
+      <w:pPr>
+        <w:ind w:left="1428"/>
+        <w:rPr>
+          <w:rFonts w:cs="Times New Roman"/>
+          <w:szCs w:val="24"/>
+          <w:lang w:val="en-US"/>
+        </w:rPr>
+      </w:pPr>
+      <w:sdt>
+        <w:sdtPr>
+          <w:rPr>
+            <w:rFonts w:cs="Times New Roman"/>
+            <w:szCs w:val="24"/>
+            <w:lang w:val="en-US"/>
+          </w:rPr>
+          <w:id w:val="-1612044640"/>
+          <w14:checkbox>
+            <w14:checked w14:val="1"/>
+            <w14:checkedState w14:val="00FE" w14:font="Wingdings"/>
+            <w14:uncheckedState w14:val="0070" w14:font="Wingdings"/>
+          </w14:checkbox>
+        </w:sdtPr>
+        <w:sdtEndPr/>
+        <w:sdtContent>
+          <w:r>
+            <w:rPr>
+              <w:rFonts w:cs="Times New Roman"/>
+              <w:szCs w:val="24"/>
+              <w:lang w:val="en-US"/>
+            </w:rPr>
+            <w:sym w:font="Wingdings" w:char="F0FE"/>
+          </w:r>
+        </w:sdtContent>
+      </w:sdt>
+      <w:r>
+        <w:rPr>
+          <w:rFonts w:cs="Times New Roman"/>
+          <w:szCs w:val="24"/>
+          <w:lang w:val="en-US"/>
+        </w:rPr>
+        <w:t xml:space="preserve"> </w:t>
+      </w:r>
+      <w:r>
+        <w:rPr>
+          <w:rFonts w:cs="Times New Roman"/>
+          <w:szCs w:val="24"/>
+          <w:lang w:val="en-US"/>
+        </w:rPr>
+        <w:t>Enemies</w:t>
+      </w:r>
+    </w:p>
+    <w:p>
+      <w:pPr>
+        <w:ind w:left="1416"/>
+        <w:rPr>
+          <w:rFonts w:cs="Times New Roman"/>
+          <w:szCs w:val="24"/>
+          <w:lang w:val="en-US"/>
+        </w:rPr>
+      </w:pPr>
+      <w:sdt>
+        <w:sdtPr>
+          <w:rPr>
+            <w:rFonts w:cs="Times New Roman"/>
+            <w:szCs w:val="24"/>
+            <w:lang w:val="en-US"/>
+          </w:rPr>
+          <w:id w:val="599071184"/>
           <w14:checkbox>
             <w14:checked w14:val="0"/>
             <w14:checkedState w14:val="00FE" w14:font="Wingdings"/>
@@ -434,15 +719,1059 @@
           <w:szCs w:val="24"/>
           <w:lang w:val="en-US"/>
         </w:rPr>
-        <w:t>New exit sprite (</w:t>
-      </w:r>
-      <w:r>
-        <w:rPr>
-          <w:rFonts w:cs="Times New Roman"/>
-          <w:szCs w:val="24"/>
-          <w:lang w:val="en-US"/>
-        </w:rPr>
-        <w:t>door from side view barricaded with furniture</w:t>
+        <w:t>Furniture</w:t>
+      </w:r>
+    </w:p>
+    <w:p>
+      <w:pPr>
+        <w:ind w:left="1416"/>
+        <w:rPr>
+          <w:rFonts w:cs="Times New Roman"/>
+          <w:szCs w:val="24"/>
+          <w:lang w:val="en-US"/>
+        </w:rPr>
+      </w:pPr>
+      <w:sdt>
+        <w:sdtPr>
+          <w:rPr>
+            <w:rFonts w:cs="Times New Roman"/>
+            <w:szCs w:val="24"/>
+            <w:lang w:val="en-US"/>
+          </w:rPr>
+          <w:id w:val="-1762442339"/>
+          <w14:checkbox>
+            <w14:checked w14:val="1"/>
+            <w14:checkedState w14:val="00FE" w14:font="Wingdings"/>
+            <w14:uncheckedState w14:val="0070" w14:font="Wingdings"/>
+          </w14:checkbox>
+        </w:sdtPr>
+        <w:sdtEndPr/>
+        <w:sdtContent>
+          <w:r>
+            <w:rPr>
+              <w:rFonts w:cs="Times New Roman"/>
+              <w:szCs w:val="24"/>
+              <w:lang w:val="en-US"/>
+            </w:rPr>
+            <w:sym w:font="Wingdings" w:char="F0FE"/>
+          </w:r>
+        </w:sdtContent>
+      </w:sdt>
+      <w:r>
+        <w:rPr>
+          <w:rFonts w:cs="Times New Roman"/>
+          <w:szCs w:val="24"/>
+          <w:lang w:val="en-US"/>
+        </w:rPr>
+        <w:t xml:space="preserve"> </w:t>
+      </w:r>
+      <w:r>
+        <w:rPr>
+          <w:rFonts w:cs="Times New Roman"/>
+          <w:szCs w:val="24"/>
+          <w:lang w:val="en-US"/>
+        </w:rPr>
+        <w:t>Ground tiles</w:t>
+      </w:r>
+    </w:p>
+    <w:p>
+      <w:pPr>
+        <w:ind w:left="1416"/>
+        <w:rPr>
+          <w:rFonts w:cs="Times New Roman"/>
+          <w:szCs w:val="24"/>
+          <w:lang w:val="en-US"/>
+        </w:rPr>
+      </w:pPr>
+      <w:sdt>
+        <w:sdtPr>
+          <w:rPr>
+            <w:rFonts w:cs="Times New Roman"/>
+            <w:szCs w:val="24"/>
+            <w:lang w:val="en-US"/>
+          </w:rPr>
+          <w:id w:val="-1397587256"/>
+          <w14:checkbox>
+            <w14:checked w14:val="1"/>
+            <w14:checkedState w14:val="00FE" w14:font="Wingdings"/>
+            <w14:uncheckedState w14:val="0070" w14:font="Wingdings"/>
+          </w14:checkbox>
+        </w:sdtPr>
+        <w:sdtEndPr/>
+        <w:sdtContent>
+          <w:r>
+            <w:rPr>
+              <w:rFonts w:cs="Times New Roman"/>
+              <w:szCs w:val="24"/>
+              <w:lang w:val="en-US"/>
+            </w:rPr>
+            <w:sym w:font="Wingdings" w:char="F0FE"/>
+          </w:r>
+        </w:sdtContent>
+      </w:sdt>
+      <w:r>
+        <w:rPr>
+          <w:rFonts w:cs="Times New Roman"/>
+          <w:szCs w:val="24"/>
+          <w:lang w:val="en-US"/>
+        </w:rPr>
+        <w:t xml:space="preserve"> </w:t>
+      </w:r>
+      <w:r>
+        <w:rPr>
+          <w:rFonts w:cs="Times New Roman"/>
+          <w:szCs w:val="24"/>
+          <w:lang w:val="en-US"/>
+        </w:rPr>
+        <w:t>Ladders</w:t>
+      </w:r>
+    </w:p>
+    <w:p>
+      <w:pPr>
+        <w:ind w:left="1416"/>
+        <w:rPr>
+          <w:rFonts w:cs="Times New Roman"/>
+          <w:szCs w:val="24"/>
+          <w:lang w:val="en-US"/>
+        </w:rPr>
+      </w:pPr>
+      <w:sdt>
+        <w:sdtPr>
+          <w:rPr>
+            <w:rFonts w:cs="Times New Roman"/>
+            <w:szCs w:val="24"/>
+            <w:lang w:val="en-US"/>
+          </w:rPr>
+          <w:id w:val="-727384089"/>
+          <w14:checkbox>
+            <w14:checked w14:val="0"/>
+            <w14:checkedState w14:val="00FE" w14:font="Wingdings"/>
+            <w14:uncheckedState w14:val="0070" w14:font="Wingdings"/>
+          </w14:checkbox>
+        </w:sdtPr>
+        <w:sdtEndPr/>
+        <w:sdtContent>
+          <w:r>
+            <w:rPr>
+              <w:rFonts w:cs="Times New Roman"/>
+              <w:szCs w:val="24"/>
+              <w:lang w:val="en-US"/>
+            </w:rPr>
+            <w:sym w:font="Wingdings" w:char="F070"/>
+          </w:r>
+        </w:sdtContent>
+      </w:sdt>
+      <w:r>
+        <w:rPr>
+          <w:rFonts w:cs="Times New Roman"/>
+          <w:szCs w:val="24"/>
+          <w:lang w:val="en-US"/>
+        </w:rPr>
+        <w:t xml:space="preserve"> </w:t>
+      </w:r>
+      <w:r>
+        <w:rPr>
+          <w:rFonts w:cs="Times New Roman"/>
+          <w:szCs w:val="24"/>
+          <w:lang w:val="en-US"/>
+        </w:rPr>
+        <w:t>Spawners</w:t>
+      </w:r>
+    </w:p>
+    <w:p>
+      <w:pPr>
+        <w:ind w:left="1416"/>
+        <w:rPr>
+          <w:rFonts w:cs="Times New Roman"/>
+          <w:szCs w:val="24"/>
+          <w:lang w:val="en-US"/>
+        </w:rPr>
+      </w:pPr>
+      <w:sdt>
+        <w:sdtPr>
+          <w:rPr>
+            <w:rFonts w:cs="Times New Roman"/>
+            <w:szCs w:val="24"/>
+            <w:lang w:val="en-US"/>
+          </w:rPr>
+          <w:id w:val="-1301917562"/>
+          <w14:checkbox>
+            <w14:checked w14:val="1"/>
+            <w14:checkedState w14:val="00FE" w14:font="Wingdings"/>
+            <w14:uncheckedState w14:val="0070" w14:font="Wingdings"/>
+          </w14:checkbox>
+        </w:sdtPr>
+        <w:sdtEndPr/>
+        <w:sdtContent>
+          <w:r>
+            <w:rPr>
+              <w:rFonts w:cs="Times New Roman"/>
+              <w:szCs w:val="24"/>
+              <w:lang w:val="en-US"/>
+            </w:rPr>
+            <w:sym w:font="Wingdings" w:char="F0FE"/>
+          </w:r>
+        </w:sdtContent>
+      </w:sdt>
+      <w:r>
+        <w:rPr>
+          <w:rFonts w:cs="Times New Roman"/>
+          <w:szCs w:val="24"/>
+          <w:lang w:val="en-US"/>
+        </w:rPr>
+        <w:t xml:space="preserve"> </w:t>
+      </w:r>
+      <w:r>
+        <w:rPr>
+          <w:rFonts w:cs="Times New Roman"/>
+          <w:szCs w:val="24"/>
+          <w:lang w:val="en-US"/>
+        </w:rPr>
+        <w:t>Walls</w:t>
+      </w:r>
+    </w:p>
+    <w:p>
+      <w:pPr>
+        <w:ind w:left="720"/>
+        <w:rPr>
+          <w:rFonts w:cs="Times New Roman"/>
+          <w:szCs w:val="24"/>
+          <w:lang w:val="en-US"/>
+        </w:rPr>
+      </w:pPr>
+    </w:p>
+    <w:p>
+      <w:pPr>
+        <w:ind w:left="360"/>
+        <w:rPr>
+          <w:rFonts w:cs="Times New Roman"/>
+          <w:szCs w:val="24"/>
+          <w:lang w:val="en-US"/>
+        </w:rPr>
+      </w:pPr>
+      <w:sdt>
+        <w:sdtPr>
+          <w:rPr>
+            <w:rFonts w:cs="Times New Roman"/>
+            <w:szCs w:val="24"/>
+            <w:lang w:val="en-US"/>
+          </w:rPr>
+          <w:id w:val="1880196279"/>
+          <w14:checkbox>
+            <w14:checked w14:val="1"/>
+            <w14:checkedState w14:val="00FE" w14:font="Wingdings"/>
+            <w14:uncheckedState w14:val="0070" w14:font="Wingdings"/>
+          </w14:checkbox>
+        </w:sdtPr>
+        <w:sdtEndPr/>
+        <w:sdtContent>
+          <w:r>
+            <w:rPr>
+              <w:rFonts w:cs="Times New Roman"/>
+              <w:szCs w:val="24"/>
+              <w:lang w:val="en-US"/>
+            </w:rPr>
+            <w:sym w:font="Wingdings" w:char="F0FE"/>
+          </w:r>
+        </w:sdtContent>
+      </w:sdt>
+      <w:r>
+        <w:rPr>
+          <w:rFonts w:cs="Times New Roman"/>
+          <w:szCs w:val="24"/>
+          <w:lang w:val="en-US"/>
+        </w:rPr>
+        <w:t xml:space="preserve"> </w:t>
+      </w:r>
+      <w:r>
+        <w:rPr>
+          <w:rFonts w:cs="Times New Roman"/>
+          <w:szCs w:val="24"/>
+          <w:lang w:val="en-US"/>
+        </w:rPr>
+        <w:t>Figure out the best background texture</w:t>
+      </w:r>
+    </w:p>
+    <w:p>
+      <w:pPr>
+        <w:ind w:left="360"/>
+        <w:rPr>
+          <w:rFonts w:cs="Times New Roman"/>
+          <w:szCs w:val="24"/>
+          <w:lang w:val="en-US"/>
+        </w:rPr>
+      </w:pPr>
+      <w:sdt>
+        <w:sdtPr>
+          <w:rPr>
+            <w:rFonts w:cs="Times New Roman"/>
+            <w:szCs w:val="24"/>
+            <w:lang w:val="en-US"/>
+          </w:rPr>
+          <w:id w:val="-860347478"/>
+          <w14:checkbox>
+            <w14:checked w14:val="0"/>
+            <w14:checkedState w14:val="00FE" w14:font="Wingdings"/>
+            <w14:uncheckedState w14:val="0070" w14:font="Wingdings"/>
+          </w14:checkbox>
+        </w:sdtPr>
+        <w:sdtEndPr/>
+        <w:sdtContent>
+          <w:r>
+            <w:rPr>
+              <w:rFonts w:cs="Times New Roman"/>
+              <w:szCs w:val="24"/>
+              <w:lang w:val="en-US"/>
+            </w:rPr>
+            <w:sym w:font="Wingdings" w:char="F070"/>
+          </w:r>
+        </w:sdtContent>
+      </w:sdt>
+      <w:r>
+        <w:rPr>
+          <w:rFonts w:cs="Times New Roman"/>
+          <w:szCs w:val="24"/>
+          <w:lang w:val="en-US"/>
+        </w:rPr>
+        <w:t xml:space="preserve"> </w:t>
+      </w:r>
+      <w:r>
+        <w:rPr>
+          <w:rFonts w:cs="Times New Roman"/>
+          <w:szCs w:val="24"/>
+          <w:lang w:val="en-US"/>
+        </w:rPr>
+        <w:t>Hammerjaeger</w:t>
+      </w:r>
+    </w:p>
+    <w:p>
+      <w:pPr>
+        <w:ind w:left="1080"/>
+        <w:rPr>
+          <w:rFonts w:cs="Times New Roman"/>
+          <w:szCs w:val="24"/>
+          <w:lang w:val="en-US"/>
+        </w:rPr>
+      </w:pPr>
+      <w:sdt>
+        <w:sdtPr>
+          <w:rPr>
+            <w:rFonts w:cs="Times New Roman"/>
+            <w:szCs w:val="24"/>
+            <w:lang w:val="en-US"/>
+          </w:rPr>
+          <w:id w:val="1787392752"/>
+          <w14:checkbox>
+            <w14:checked w14:val="0"/>
+            <w14:checkedState w14:val="00FE" w14:font="Wingdings"/>
+            <w14:uncheckedState w14:val="0070" w14:font="Wingdings"/>
+          </w14:checkbox>
+        </w:sdtPr>
+        <w:sdtEndPr/>
+        <w:sdtContent>
+          <w:r>
+            <w:rPr>
+              <w:rFonts w:cs="Times New Roman"/>
+              <w:szCs w:val="24"/>
+              <w:lang w:val="en-US"/>
+            </w:rPr>
+            <w:sym w:font="Wingdings" w:char="F070"/>
+          </w:r>
+        </w:sdtContent>
+      </w:sdt>
+      <w:r>
+        <w:rPr>
+          <w:rFonts w:cs="Times New Roman"/>
+          <w:szCs w:val="24"/>
+          <w:lang w:val="en-US"/>
+        </w:rPr>
+        <w:t xml:space="preserve"> </w:t>
+      </w:r>
+      <w:r>
+        <w:rPr>
+          <w:rFonts w:cs="Times New Roman"/>
+          <w:szCs w:val="24"/>
+          <w:lang w:val="en-US"/>
+        </w:rPr>
+        <w:t xml:space="preserve">Shrink Hammerjaeger from 72 </w:t>
+      </w:r>
+      <w:r>
+        <w:rPr>
+          <w:rFonts w:cs="Times New Roman"/>
+          <w:szCs w:val="24"/>
+          <w:lang w:val="en-US"/>
+        </w:rPr>
+        <w:t>pixels</w:t>
+      </w:r>
+      <w:r>
+        <w:rPr>
+          <w:rFonts w:cs="Times New Roman"/>
+          <w:szCs w:val="24"/>
+          <w:lang w:val="en-US"/>
+        </w:rPr>
+        <w:t xml:space="preserve"> to 64 pixel </w:t>
+      </w:r>
+      <w:r>
+        <w:rPr>
+          <w:rFonts w:cs="Times New Roman"/>
+          <w:szCs w:val="24"/>
+          <w:lang w:val="en-US"/>
+        </w:rPr>
+        <w:t>height</w:t>
+      </w:r>
+    </w:p>
+    <w:p>
+      <w:pPr>
+        <w:ind w:left="1080"/>
+        <w:rPr>
+          <w:rFonts w:cs="Times New Roman"/>
+          <w:szCs w:val="24"/>
+          <w:lang w:val="en-US"/>
+        </w:rPr>
+      </w:pPr>
+      <w:sdt>
+        <w:sdtPr>
+          <w:rPr>
+            <w:rFonts w:cs="Times New Roman"/>
+            <w:szCs w:val="24"/>
+            <w:lang w:val="en-US"/>
+          </w:rPr>
+          <w:id w:val="-1978369424"/>
+          <w14:checkbox>
+            <w14:checked w14:val="0"/>
+            <w14:checkedState w14:val="00FE" w14:font="Wingdings"/>
+            <w14:uncheckedState w14:val="0070" w14:font="Wingdings"/>
+          </w14:checkbox>
+        </w:sdtPr>
+        <w:sdtEndPr/>
+        <w:sdtContent>
+          <w:r>
+            <w:rPr>
+              <w:rFonts w:cs="Times New Roman"/>
+              <w:szCs w:val="24"/>
+              <w:lang w:val="en-US"/>
+            </w:rPr>
+            <w:sym w:font="Wingdings" w:char="F070"/>
+          </w:r>
+        </w:sdtContent>
+      </w:sdt>
+      <w:r>
+        <w:rPr>
+          <w:rFonts w:cs="Times New Roman"/>
+          <w:szCs w:val="24"/>
+          <w:lang w:val="en-US"/>
+        </w:rPr>
+        <w:t xml:space="preserve"> </w:t>
+      </w:r>
+      <w:r>
+        <w:rPr>
+          <w:rFonts w:cs="Times New Roman"/>
+          <w:szCs w:val="24"/>
+          <w:lang w:val="en-US"/>
+        </w:rPr>
+        <w:t>Outline Hammerjaeger</w:t>
+      </w:r>
+    </w:p>
+    <w:p>
+      <w:pPr>
+        <w:ind w:left="1080"/>
+        <w:rPr>
+          <w:rFonts w:cs="Times New Roman"/>
+          <w:szCs w:val="24"/>
+          <w:lang w:val="en-US"/>
+        </w:rPr>
+      </w:pPr>
+      <w:sdt>
+        <w:sdtPr>
+          <w:rPr>
+            <w:rFonts w:cs="Times New Roman"/>
+            <w:szCs w:val="24"/>
+            <w:lang w:val="en-US"/>
+          </w:rPr>
+          <w:id w:val="-579594470"/>
+          <w14:checkbox>
+            <w14:checked w14:val="0"/>
+            <w14:checkedState w14:val="00FE" w14:font="Wingdings"/>
+            <w14:uncheckedState w14:val="0070" w14:font="Wingdings"/>
+          </w14:checkbox>
+        </w:sdtPr>
+        <w:sdtEndPr/>
+        <w:sdtContent>
+          <w:r>
+            <w:rPr>
+              <w:rFonts w:cs="Times New Roman"/>
+              <w:szCs w:val="24"/>
+              <w:lang w:val="en-US"/>
+            </w:rPr>
+            <w:sym w:font="Wingdings" w:char="F070"/>
+          </w:r>
+        </w:sdtContent>
+      </w:sdt>
+      <w:r>
+        <w:rPr>
+          <w:rFonts w:cs="Times New Roman"/>
+          <w:szCs w:val="24"/>
+          <w:lang w:val="en-US"/>
+        </w:rPr>
+        <w:t xml:space="preserve"> </w:t>
+      </w:r>
+      <w:r>
+        <w:rPr>
+          <w:rFonts w:cs="Times New Roman"/>
+          <w:szCs w:val="24"/>
+          <w:lang w:val="en-US"/>
+        </w:rPr>
+        <w:t>Make shoes into more organic form</w:t>
+      </w:r>
+    </w:p>
+    <w:p>
+      <w:pPr>
+        <w:ind w:left="1080"/>
+        <w:rPr>
+          <w:rFonts w:cs="Times New Roman"/>
+          <w:szCs w:val="24"/>
+          <w:lang w:val="en-US"/>
+        </w:rPr>
+      </w:pPr>
+      <w:sdt>
+        <w:sdtPr>
+          <w:rPr>
+            <w:rFonts w:cs="Times New Roman"/>
+            <w:szCs w:val="24"/>
+            <w:lang w:val="en-US"/>
+          </w:rPr>
+          <w:id w:val="-1318715054"/>
+          <w14:checkbox>
+            <w14:checked w14:val="0"/>
+            <w14:checkedState w14:val="00FE" w14:font="Wingdings"/>
+            <w14:uncheckedState w14:val="0070" w14:font="Wingdings"/>
+          </w14:checkbox>
+        </w:sdtPr>
+        <w:sdtEndPr/>
+        <w:sdtContent>
+          <w:r>
+            <w:rPr>
+              <w:rFonts w:cs="Times New Roman"/>
+              <w:szCs w:val="24"/>
+              <w:lang w:val="en-US"/>
+            </w:rPr>
+            <w:sym w:font="Wingdings" w:char="F070"/>
+          </w:r>
+        </w:sdtContent>
+      </w:sdt>
+      <w:r>
+        <w:rPr>
+          <w:rFonts w:cs="Times New Roman"/>
+          <w:szCs w:val="24"/>
+          <w:lang w:val="en-US"/>
+        </w:rPr>
+        <w:t xml:space="preserve"> </w:t>
+      </w:r>
+      <w:r>
+        <w:rPr>
+          <w:rFonts w:cs="Times New Roman"/>
+          <w:szCs w:val="24"/>
+          <w:lang w:val="en-US"/>
+        </w:rPr>
+        <w:t>Take out</w:t>
+      </w:r>
+      <w:r>
+        <w:rPr>
+          <w:rFonts w:cs="Times New Roman"/>
+          <w:szCs w:val="24"/>
+          <w:lang w:val="en-US"/>
+        </w:rPr>
+        <w:t>/select</w:t>
+      </w:r>
+      <w:r>
+        <w:rPr>
+          <w:rFonts w:cs="Times New Roman"/>
+          <w:szCs w:val="24"/>
+          <w:lang w:val="en-US"/>
+        </w:rPr>
+        <w:t xml:space="preserve"> </w:t>
+      </w:r>
+      <w:r>
+        <w:rPr>
+          <w:rFonts w:cs="Times New Roman"/>
+          <w:szCs w:val="24"/>
+          <w:lang w:val="en-US"/>
+        </w:rPr>
+        <w:t>correct animation f</w:t>
+      </w:r>
+      <w:r>
+        <w:rPr>
+          <w:rFonts w:cs="Times New Roman"/>
+          <w:szCs w:val="24"/>
+          <w:lang w:val="en-US"/>
+        </w:rPr>
+        <w:t>rames: Hammer resting on shoulder, Hammer overhead, Hammer on ground</w:t>
+      </w:r>
+      <w:r>
+        <w:rPr>
+          <w:rFonts w:cs="Times New Roman"/>
+          <w:szCs w:val="24"/>
+          <w:lang w:val="en-US"/>
+        </w:rPr>
+        <w:t xml:space="preserve"> (with </w:t>
+      </w:r>
+      <w:r>
+        <w:rPr>
+          <w:rFonts w:cs="Times New Roman"/>
+          <w:szCs w:val="24"/>
+          <w:lang w:val="en-US"/>
+        </w:rPr>
+        <w:t>smear</w:t>
+      </w:r>
+      <w:r>
+        <w:rPr>
+          <w:rFonts w:cs="Times New Roman"/>
+          <w:szCs w:val="24"/>
+          <w:lang w:val="en-US"/>
+        </w:rPr>
+        <w:t xml:space="preserve"> frame), </w:t>
+      </w:r>
+    </w:p>
+    <w:p>
+      <w:pPr>
+        <w:ind w:left="1080"/>
+        <w:rPr>
+          <w:rFonts w:cs="Times New Roman"/>
+          <w:szCs w:val="24"/>
+          <w:lang w:val="en-US"/>
+        </w:rPr>
+      </w:pPr>
+      <w:sdt>
+        <w:sdtPr>
+          <w:rPr>
+            <w:rFonts w:cs="Times New Roman"/>
+            <w:szCs w:val="24"/>
+            <w:lang w:val="en-US"/>
+          </w:rPr>
+          <w:id w:val="-1269998185"/>
+          <w14:checkbox>
+            <w14:checked w14:val="0"/>
+            <w14:checkedState w14:val="00FE" w14:font="Wingdings"/>
+            <w14:uncheckedState w14:val="0070" w14:font="Wingdings"/>
+          </w14:checkbox>
+        </w:sdtPr>
+        <w:sdtEndPr/>
+        <w:sdtContent>
+          <w:r>
+            <w:rPr>
+              <w:rFonts w:cs="Times New Roman"/>
+              <w:szCs w:val="24"/>
+              <w:lang w:val="en-US"/>
+            </w:rPr>
+            <w:sym w:font="Wingdings" w:char="F070"/>
+          </w:r>
+        </w:sdtContent>
+      </w:sdt>
+      <w:r>
+        <w:rPr>
+          <w:rFonts w:cs="Times New Roman"/>
+          <w:szCs w:val="24"/>
+          <w:lang w:val="en-US"/>
+        </w:rPr>
+        <w:t xml:space="preserve"> </w:t>
+      </w:r>
+      <w:r>
+        <w:rPr>
+          <w:rFonts w:cs="Times New Roman"/>
+          <w:szCs w:val="24"/>
+          <w:lang w:val="en-US"/>
+        </w:rPr>
+        <w:t>Smear</w:t>
+      </w:r>
+      <w:r>
+        <w:rPr>
+          <w:rFonts w:cs="Times New Roman"/>
+          <w:szCs w:val="24"/>
+          <w:lang w:val="en-US"/>
+        </w:rPr>
+        <w:t xml:space="preserve"> frame only when hammer is going down (not up)</w:t>
+      </w:r>
+    </w:p>
+    <w:p>
+      <w:pPr>
+        <w:ind w:left="1080"/>
+        <w:rPr>
+          <w:rFonts w:cs="Times New Roman"/>
+          <w:szCs w:val="24"/>
+          <w:lang w:val="en-US"/>
+        </w:rPr>
+      </w:pPr>
+      <w:sdt>
+        <w:sdtPr>
+          <w:rPr>
+            <w:rFonts w:cs="Times New Roman"/>
+            <w:szCs w:val="24"/>
+            <w:lang w:val="en-US"/>
+          </w:rPr>
+          <w:id w:val="387388424"/>
+          <w14:checkbox>
+            <w14:checked w14:val="0"/>
+            <w14:checkedState w14:val="00FE" w14:font="Wingdings"/>
+            <w14:uncheckedState w14:val="0070" w14:font="Wingdings"/>
+          </w14:checkbox>
+        </w:sdtPr>
+        <w:sdtEndPr/>
+        <w:sdtContent>
+          <w:r>
+            <w:rPr>
+              <w:rFonts w:cs="Times New Roman"/>
+              <w:szCs w:val="24"/>
+              <w:lang w:val="en-US"/>
+            </w:rPr>
+            <w:sym w:font="Wingdings" w:char="F070"/>
+          </w:r>
+        </w:sdtContent>
+      </w:sdt>
+      <w:r>
+        <w:rPr>
+          <w:rFonts w:cs="Times New Roman"/>
+          <w:szCs w:val="24"/>
+          <w:lang w:val="en-US"/>
+        </w:rPr>
+        <w:t xml:space="preserve"> </w:t>
+      </w:r>
+      <w:r>
+        <w:rPr>
+          <w:rFonts w:cs="Times New Roman"/>
+          <w:szCs w:val="24"/>
+          <w:lang w:val="en-US"/>
+        </w:rPr>
+        <w:t>Fix hammer on ground sprite to prevent hammer from being cut off.</w:t>
+      </w:r>
+    </w:p>
+    <w:p>
+      <w:pPr>
+        <w:ind w:left="1080"/>
+        <w:rPr>
+          <w:rFonts w:cs="Times New Roman"/>
+          <w:szCs w:val="24"/>
+          <w:lang w:val="en-US"/>
+        </w:rPr>
+      </w:pPr>
+      <w:sdt>
+        <w:sdtPr>
+          <w:rPr>
+            <w:rFonts w:cs="Times New Roman"/>
+            <w:szCs w:val="24"/>
+            <w:lang w:val="en-US"/>
+          </w:rPr>
+          <w:id w:val="1868568570"/>
+          <w14:checkbox>
+            <w14:checked w14:val="0"/>
+            <w14:checkedState w14:val="00FE" w14:font="Wingdings"/>
+            <w14:uncheckedState w14:val="0070" w14:font="Wingdings"/>
+          </w14:checkbox>
+        </w:sdtPr>
+        <w:sdtEndPr/>
+        <w:sdtContent>
+          <w:r>
+            <w:rPr>
+              <w:rFonts w:cs="Times New Roman"/>
+              <w:szCs w:val="24"/>
+              <w:lang w:val="en-US"/>
+            </w:rPr>
+            <w:sym w:font="Wingdings" w:char="F070"/>
+          </w:r>
+        </w:sdtContent>
+      </w:sdt>
+      <w:r>
+        <w:rPr>
+          <w:rFonts w:cs="Times New Roman"/>
+          <w:szCs w:val="24"/>
+          <w:lang w:val="en-US"/>
+        </w:rPr>
+        <w:t xml:space="preserve"> </w:t>
+      </w:r>
+      <w:r>
+        <w:rPr>
+          <w:rFonts w:cs="Times New Roman"/>
+          <w:szCs w:val="24"/>
+          <w:lang w:val="en-US"/>
+        </w:rPr>
+        <w:t>Hammer on g</w:t>
+      </w:r>
+      <w:r>
+        <w:rPr>
+          <w:rFonts w:cs="Times New Roman"/>
+          <w:szCs w:val="24"/>
+          <w:lang w:val="en-US"/>
+        </w:rPr>
+        <w:t>r</w:t>
+      </w:r>
+      <w:r>
+        <w:rPr>
+          <w:rFonts w:cs="Times New Roman"/>
+          <w:szCs w:val="24"/>
+          <w:lang w:val="en-US"/>
+        </w:rPr>
+        <w:t xml:space="preserve">ound </w:t>
+      </w:r>
+      <w:r>
+        <w:rPr>
+          <w:rFonts w:cs="Times New Roman"/>
+          <w:szCs w:val="24"/>
+          <w:lang w:val="en-US"/>
+        </w:rPr>
+        <w:t xml:space="preserve">total </w:t>
+      </w:r>
+      <w:r>
+        <w:rPr>
+          <w:rFonts w:cs="Times New Roman"/>
+          <w:szCs w:val="24"/>
+          <w:lang w:val="en-US"/>
+        </w:rPr>
+        <w:t>sprite length</w:t>
+      </w:r>
+      <w:r>
+        <w:rPr>
+          <w:rFonts w:cs="Times New Roman"/>
+          <w:szCs w:val="24"/>
+          <w:lang w:val="en-US"/>
+        </w:rPr>
+        <w:t xml:space="preserve"> max.</w:t>
+      </w:r>
+      <w:r>
+        <w:rPr>
+          <w:rFonts w:cs="Times New Roman"/>
+          <w:szCs w:val="24"/>
+          <w:lang w:val="en-US"/>
+        </w:rPr>
+        <w:t xml:space="preserve"> 80 </w:t>
+      </w:r>
+      <w:r>
+        <w:rPr>
+          <w:rFonts w:cs="Times New Roman"/>
+          <w:szCs w:val="24"/>
+          <w:lang w:val="en-US"/>
+        </w:rPr>
+        <w:t>pixels</w:t>
+      </w:r>
+      <w:r>
+        <w:rPr>
+          <w:rFonts w:cs="Times New Roman"/>
+          <w:szCs w:val="24"/>
+          <w:lang w:val="en-US"/>
+        </w:rPr>
+        <w:t>!</w:t>
+      </w:r>
+    </w:p>
+    <w:p>
+      <w:pPr>
+        <w:ind w:left="1080"/>
+        <w:rPr>
+          <w:rFonts w:cs="Times New Roman"/>
+          <w:szCs w:val="24"/>
+          <w:lang w:val="en-US"/>
+        </w:rPr>
+      </w:pPr>
+    </w:p>
+    <w:p>
+      <w:pPr>
+        <w:ind w:left="360"/>
+        <w:rPr>
+          <w:rFonts w:cs="Times New Roman"/>
+          <w:szCs w:val="24"/>
+          <w:lang w:val="en-US"/>
+        </w:rPr>
+      </w:pPr>
+      <w:sdt>
+        <w:sdtPr>
+          <w:rPr>
+            <w:rFonts w:cs="Times New Roman"/>
+            <w:szCs w:val="24"/>
+            <w:lang w:val="en-US"/>
+          </w:rPr>
+          <w:id w:val="1728177107"/>
+          <w14:checkbox>
+            <w14:checked w14:val="0"/>
+            <w14:checkedState w14:val="00FE" w14:font="Wingdings"/>
+            <w14:uncheckedState w14:val="0070" w14:font="Wingdings"/>
+          </w14:checkbox>
+        </w:sdtPr>
+        <w:sdtEndPr/>
+        <w:sdtContent>
+          <w:r>
+            <w:rPr>
+              <w:rFonts w:cs="Times New Roman"/>
+              <w:szCs w:val="24"/>
+              <w:lang w:val="en-US"/>
+            </w:rPr>
+            <w:sym w:font="Wingdings" w:char="F070"/>
+          </w:r>
+        </w:sdtContent>
+      </w:sdt>
+      <w:r>
+        <w:rPr>
+          <w:rFonts w:cs="Times New Roman"/>
+          <w:szCs w:val="24"/>
+          <w:lang w:val="en-US"/>
+        </w:rPr>
+        <w:t xml:space="preserve"> </w:t>
+      </w:r>
+      <w:r>
+        <w:rPr>
+          <w:rFonts w:cs="Times New Roman"/>
+          <w:szCs w:val="24"/>
+          <w:lang w:val="en-US"/>
+        </w:rPr>
+        <w:t>Hammerjaeger add walking and hammering animation</w:t>
+      </w:r>
+    </w:p>
+    <w:p>
+      <w:pPr>
+        <w:ind w:left="1080"/>
+        <w:rPr>
+          <w:rFonts w:cs="Times New Roman"/>
+          <w:szCs w:val="24"/>
+          <w:lang w:val="en-US"/>
+        </w:rPr>
+      </w:pPr>
+      <w:sdt>
+        <w:sdtPr>
+          <w:rPr>
+            <w:rFonts w:cs="Times New Roman"/>
+            <w:szCs w:val="24"/>
+            <w:lang w:val="en-US"/>
+          </w:rPr>
+          <w:id w:val="-2018458732"/>
+          <w14:checkbox>
+            <w14:checked w14:val="0"/>
+            <w14:checkedState w14:val="00FE" w14:font="Wingdings"/>
+            <w14:uncheckedState w14:val="0070" w14:font="Wingdings"/>
+          </w14:checkbox>
+        </w:sdtPr>
+        <w:sdtEndPr/>
+        <w:sdtContent>
+          <w:r>
+            <w:rPr>
+              <w:rFonts w:cs="Times New Roman"/>
+              <w:szCs w:val="24"/>
+              <w:lang w:val="en-US"/>
+            </w:rPr>
+            <w:sym w:font="Wingdings" w:char="F070"/>
+          </w:r>
+        </w:sdtContent>
+      </w:sdt>
+      <w:r>
+        <w:rPr>
+          <w:rFonts w:cs="Times New Roman"/>
+          <w:szCs w:val="24"/>
+          <w:lang w:val="en-US"/>
+        </w:rPr>
+        <w:t xml:space="preserve"> </w:t>
+      </w:r>
+      <w:r>
+        <w:rPr>
+          <w:rFonts w:cs="Times New Roman"/>
+          <w:szCs w:val="24"/>
+          <w:lang w:val="en-US"/>
+        </w:rPr>
+        <w:t xml:space="preserve">Frames: </w:t>
+      </w:r>
+    </w:p>
+    <w:p>
+      <w:pPr>
+        <w:ind w:left="1800"/>
+        <w:rPr>
+          <w:rFonts w:cs="Times New Roman"/>
+          <w:szCs w:val="24"/>
+          <w:lang w:val="en-US"/>
+        </w:rPr>
+      </w:pPr>
+      <w:sdt>
+        <w:sdtPr>
+          <w:rPr>
+            <w:rFonts w:cs="Times New Roman"/>
+            <w:szCs w:val="24"/>
+            <w:lang w:val="en-US"/>
+          </w:rPr>
+          <w:id w:val="302667852"/>
+          <w14:checkbox>
+            <w14:checked w14:val="0"/>
+            <w14:checkedState w14:val="00FE" w14:font="Wingdings"/>
+            <w14:uncheckedState w14:val="0070" w14:font="Wingdings"/>
+          </w14:checkbox>
+        </w:sdtPr>
+        <w:sdtEndPr/>
+        <w:sdtContent>
+          <w:r>
+            <w:rPr>
+              <w:rFonts w:cs="Times New Roman"/>
+              <w:szCs w:val="24"/>
+              <w:lang w:val="en-US"/>
+            </w:rPr>
+            <w:sym w:font="Wingdings" w:char="F070"/>
+          </w:r>
+        </w:sdtContent>
+      </w:sdt>
+      <w:r>
+        <w:rPr>
+          <w:rFonts w:cs="Times New Roman"/>
+          <w:szCs w:val="24"/>
+          <w:lang w:val="en-US"/>
+        </w:rPr>
+        <w:t xml:space="preserve"> </w:t>
+      </w:r>
+      <w:r>
+        <w:rPr>
+          <w:rFonts w:cs="Times New Roman"/>
+          <w:szCs w:val="24"/>
+          <w:lang w:val="en-US"/>
+        </w:rPr>
+        <w:t>Hammer rests</w:t>
+      </w:r>
+      <w:r>
+        <w:rPr>
+          <w:rFonts w:cs="Times New Roman"/>
+          <w:szCs w:val="24"/>
+          <w:lang w:val="en-US"/>
+        </w:rPr>
+        <w:t xml:space="preserve"> on shoulder:</w:t>
+      </w:r>
+      <w:r>
+        <w:rPr>
+          <w:rFonts w:cs="Times New Roman"/>
+          <w:szCs w:val="24"/>
+          <w:lang w:val="en-US"/>
+        </w:rPr>
+        <w:tab/>
+      </w:r>
+      <w:r>
+        <w:rPr>
+          <w:rFonts w:cs="Times New Roman"/>
+          <w:szCs w:val="24"/>
+          <w:lang w:val="en-US"/>
+        </w:rPr>
+        <w:t>(</w:t>
+      </w:r>
+      <w:r>
+        <w:rPr>
+          <w:rFonts w:cs="Times New Roman"/>
+          <w:szCs w:val="24"/>
+          <w:lang w:val="en-US"/>
+        </w:rPr>
+        <w:t>left foot in front</w:t>
+      </w:r>
+      <w:r>
+        <w:rPr>
+          <w:rFonts w:cs="Times New Roman"/>
+          <w:szCs w:val="24"/>
+          <w:lang w:val="en-US"/>
+        </w:rPr>
+        <w:t xml:space="preserve">, </w:t>
+      </w:r>
+      <w:r>
+        <w:rPr>
+          <w:rFonts w:cs="Times New Roman"/>
+          <w:szCs w:val="24"/>
+          <w:lang w:val="en-US"/>
+        </w:rPr>
+        <w:t>contact with ground</w:t>
       </w:r>
       <w:r>
         <w:rPr>
@@ -455,21 +1784,21 @@
     </w:p>
     <w:p>
       <w:pPr>
-        <w:ind w:left="708"/>
-        <w:rPr>
-          <w:rFonts w:cs="Times New Roman"/>
-          <w:szCs w:val="24"/>
-          <w:lang w:val="en-US"/>
-        </w:rPr>
-      </w:pPr>
-      <w:sdt>
-        <w:sdtPr>
-          <w:rPr>
-            <w:rFonts w:cs="Times New Roman"/>
-            <w:szCs w:val="24"/>
-            <w:lang w:val="en-US"/>
-          </w:rPr>
-          <w:id w:val="-1219588900"/>
+        <w:ind w:left="1800"/>
+        <w:rPr>
+          <w:rFonts w:cs="Times New Roman"/>
+          <w:szCs w:val="24"/>
+          <w:lang w:val="en-US"/>
+        </w:rPr>
+      </w:pPr>
+      <w:sdt>
+        <w:sdtPr>
+          <w:rPr>
+            <w:rFonts w:cs="Times New Roman"/>
+            <w:szCs w:val="24"/>
+            <w:lang w:val="en-US"/>
+          </w:rPr>
+          <w:id w:val="-1158768724"/>
           <w14:checkbox>
             <w14:checked w14:val="0"/>
             <w14:checkedState w14:val="00FE" w14:font="Wingdings"/>
@@ -502,551 +1831,613 @@
           <w:szCs w:val="24"/>
           <w:lang w:val="en-US"/>
         </w:rPr>
-        <w:t>Support beams sprite rework</w:t>
+        <w:t xml:space="preserve">Hammer overhead: </w:t>
+      </w:r>
+      <w:r>
+        <w:rPr>
+          <w:rFonts w:cs="Times New Roman"/>
+          <w:szCs w:val="24"/>
+          <w:lang w:val="en-US"/>
+        </w:rPr>
+        <w:tab/>
+      </w:r>
+      <w:r>
+        <w:rPr>
+          <w:rFonts w:cs="Times New Roman"/>
+          <w:szCs w:val="24"/>
+          <w:lang w:val="en-US"/>
+        </w:rPr>
+        <w:tab/>
+      </w:r>
+      <w:r>
+        <w:rPr>
+          <w:rFonts w:cs="Times New Roman"/>
+          <w:szCs w:val="24"/>
+          <w:lang w:val="en-US"/>
+        </w:rPr>
+        <w:t>(</w:t>
+      </w:r>
+      <w:r>
+        <w:rPr>
+          <w:rFonts w:cs="Times New Roman"/>
+          <w:szCs w:val="24"/>
+          <w:lang w:val="en-US"/>
+        </w:rPr>
+        <w:t xml:space="preserve">right </w:t>
+      </w:r>
+      <w:r>
+        <w:rPr>
+          <w:rFonts w:cs="Times New Roman"/>
+          <w:szCs w:val="24"/>
+          <w:lang w:val="en-US"/>
+        </w:rPr>
+        <w:t xml:space="preserve">foot </w:t>
+      </w:r>
+      <w:r>
+        <w:rPr>
+          <w:rFonts w:cs="Times New Roman"/>
+          <w:szCs w:val="24"/>
+          <w:lang w:val="en-US"/>
+        </w:rPr>
+        <w:t>pass</w:t>
+      </w:r>
+      <w:r>
+        <w:rPr>
+          <w:rFonts w:cs="Times New Roman"/>
+          <w:szCs w:val="24"/>
+          <w:lang w:val="en-US"/>
+        </w:rPr>
+        <w:t>es</w:t>
+      </w:r>
+      <w:r>
+        <w:rPr>
+          <w:rFonts w:cs="Times New Roman"/>
+          <w:szCs w:val="24"/>
+          <w:lang w:val="en-US"/>
+        </w:rPr>
+        <w:t xml:space="preserve"> left</w:t>
+      </w:r>
+      <w:r>
+        <w:rPr>
+          <w:rFonts w:cs="Times New Roman"/>
+          <w:szCs w:val="24"/>
+          <w:lang w:val="en-US"/>
+        </w:rPr>
+        <w:t xml:space="preserve"> leg</w:t>
+      </w:r>
+      <w:r>
+        <w:rPr>
+          <w:rFonts w:cs="Times New Roman"/>
+          <w:szCs w:val="24"/>
+          <w:lang w:val="en-US"/>
+        </w:rPr>
+        <w:t>)</w:t>
+      </w:r>
+    </w:p>
+    <w:p>
+      <w:pPr>
+        <w:ind w:left="1800"/>
+        <w:rPr>
+          <w:rFonts w:cs="Times New Roman"/>
+          <w:szCs w:val="24"/>
+          <w:lang w:val="en-US"/>
+        </w:rPr>
+      </w:pPr>
+      <w:sdt>
+        <w:sdtPr>
+          <w:rPr>
+            <w:rFonts w:cs="Times New Roman"/>
+            <w:szCs w:val="24"/>
+            <w:lang w:val="en-US"/>
+          </w:rPr>
+          <w:id w:val="186491569"/>
+          <w14:checkbox>
+            <w14:checked w14:val="0"/>
+            <w14:checkedState w14:val="00FE" w14:font="Wingdings"/>
+            <w14:uncheckedState w14:val="0070" w14:font="Wingdings"/>
+          </w14:checkbox>
+        </w:sdtPr>
+        <w:sdtEndPr/>
+        <w:sdtContent>
+          <w:r>
+            <w:rPr>
+              <w:rFonts w:cs="Times New Roman"/>
+              <w:szCs w:val="24"/>
+              <w:lang w:val="en-US"/>
+            </w:rPr>
+            <w:sym w:font="Wingdings" w:char="F070"/>
+          </w:r>
+        </w:sdtContent>
+      </w:sdt>
+      <w:r>
+        <w:rPr>
+          <w:rFonts w:cs="Times New Roman"/>
+          <w:szCs w:val="24"/>
+          <w:lang w:val="en-US"/>
+        </w:rPr>
+        <w:t xml:space="preserve"> </w:t>
+      </w:r>
+      <w:r>
+        <w:rPr>
+          <w:rFonts w:cs="Times New Roman"/>
+          <w:szCs w:val="24"/>
+          <w:lang w:val="en-US"/>
+        </w:rPr>
+        <w:t xml:space="preserve">Hammer on ground: </w:t>
+      </w:r>
+      <w:r>
+        <w:rPr>
+          <w:rFonts w:cs="Times New Roman"/>
+          <w:szCs w:val="24"/>
+          <w:lang w:val="en-US"/>
+        </w:rPr>
+        <w:tab/>
+      </w:r>
+      <w:r>
+        <w:rPr>
+          <w:rFonts w:cs="Times New Roman"/>
+          <w:szCs w:val="24"/>
+          <w:lang w:val="en-US"/>
+        </w:rPr>
+        <w:tab/>
+      </w:r>
+      <w:r>
+        <w:rPr>
+          <w:rFonts w:cs="Times New Roman"/>
+          <w:szCs w:val="24"/>
+          <w:lang w:val="en-US"/>
+        </w:rPr>
+        <w:t>(</w:t>
+      </w:r>
+      <w:r>
+        <w:rPr>
+          <w:rFonts w:cs="Times New Roman"/>
+          <w:szCs w:val="24"/>
+          <w:lang w:val="en-US"/>
+        </w:rPr>
+        <w:t>right foot in front</w:t>
+      </w:r>
+      <w:r>
+        <w:rPr>
+          <w:rFonts w:cs="Times New Roman"/>
+          <w:szCs w:val="24"/>
+          <w:lang w:val="en-US"/>
+        </w:rPr>
+        <w:t xml:space="preserve">, </w:t>
+      </w:r>
+      <w:r>
+        <w:rPr>
+          <w:rFonts w:cs="Times New Roman"/>
+          <w:szCs w:val="24"/>
+          <w:lang w:val="en-US"/>
+        </w:rPr>
+        <w:t>contact with ground</w:t>
+      </w:r>
+      <w:r>
+        <w:rPr>
+          <w:rFonts w:cs="Times New Roman"/>
+          <w:szCs w:val="24"/>
+          <w:lang w:val="en-US"/>
+        </w:rPr>
+        <w:t>)</w:t>
+      </w:r>
+    </w:p>
+    <w:p>
+      <w:pPr>
+        <w:ind w:left="1800"/>
+        <w:rPr>
+          <w:rFonts w:cs="Times New Roman"/>
+          <w:szCs w:val="24"/>
+          <w:lang w:val="en-US"/>
+        </w:rPr>
+      </w:pPr>
+      <w:sdt>
+        <w:sdtPr>
+          <w:rPr>
+            <w:rFonts w:cs="Times New Roman"/>
+            <w:szCs w:val="24"/>
+            <w:lang w:val="en-US"/>
+          </w:rPr>
+          <w:id w:val="-1900586983"/>
+          <w14:checkbox>
+            <w14:checked w14:val="0"/>
+            <w14:checkedState w14:val="00FE" w14:font="Wingdings"/>
+            <w14:uncheckedState w14:val="0070" w14:font="Wingdings"/>
+          </w14:checkbox>
+        </w:sdtPr>
+        <w:sdtEndPr/>
+        <w:sdtContent>
+          <w:r>
+            <w:rPr>
+              <w:rFonts w:cs="Times New Roman"/>
+              <w:szCs w:val="24"/>
+              <w:lang w:val="en-US"/>
+            </w:rPr>
+            <w:sym w:font="Wingdings" w:char="F070"/>
+          </w:r>
+        </w:sdtContent>
+      </w:sdt>
+      <w:r>
+        <w:rPr>
+          <w:rFonts w:cs="Times New Roman"/>
+          <w:szCs w:val="24"/>
+          <w:lang w:val="en-US"/>
+        </w:rPr>
+        <w:t xml:space="preserve"> </w:t>
+      </w:r>
+      <w:r>
+        <w:rPr>
+          <w:rFonts w:cs="Times New Roman"/>
+          <w:szCs w:val="24"/>
+          <w:lang w:val="en-US"/>
+        </w:rPr>
+        <w:t xml:space="preserve">Hammer mid height: </w:t>
+      </w:r>
+      <w:r>
+        <w:rPr>
+          <w:rFonts w:cs="Times New Roman"/>
+          <w:szCs w:val="24"/>
+          <w:lang w:val="en-US"/>
+        </w:rPr>
+        <w:tab/>
+      </w:r>
+      <w:r>
+        <w:rPr>
+          <w:rFonts w:cs="Times New Roman"/>
+          <w:szCs w:val="24"/>
+          <w:lang w:val="en-US"/>
+        </w:rPr>
+        <w:tab/>
+      </w:r>
+      <w:r>
+        <w:rPr>
+          <w:rFonts w:cs="Times New Roman"/>
+          <w:szCs w:val="24"/>
+          <w:lang w:val="en-US"/>
+        </w:rPr>
+        <w:t>(</w:t>
+      </w:r>
+      <w:r>
+        <w:rPr>
+          <w:rFonts w:cs="Times New Roman"/>
+          <w:szCs w:val="24"/>
+          <w:lang w:val="en-US"/>
+        </w:rPr>
+        <w:t xml:space="preserve">left </w:t>
+      </w:r>
+      <w:r>
+        <w:rPr>
+          <w:rFonts w:cs="Times New Roman"/>
+          <w:szCs w:val="24"/>
+          <w:lang w:val="en-US"/>
+        </w:rPr>
+        <w:t xml:space="preserve">foot </w:t>
+      </w:r>
+      <w:r>
+        <w:rPr>
+          <w:rFonts w:cs="Times New Roman"/>
+          <w:szCs w:val="24"/>
+          <w:lang w:val="en-US"/>
+        </w:rPr>
+        <w:t xml:space="preserve">pass </w:t>
+      </w:r>
+      <w:r>
+        <w:rPr>
+          <w:rFonts w:cs="Times New Roman"/>
+          <w:szCs w:val="24"/>
+          <w:lang w:val="en-US"/>
+        </w:rPr>
+        <w:t>right leg</w:t>
+      </w:r>
+      <w:r>
+        <w:rPr>
+          <w:rFonts w:cs="Times New Roman"/>
+          <w:szCs w:val="24"/>
+          <w:lang w:val="en-US"/>
+        </w:rPr>
+        <w:t>)</w:t>
+      </w:r>
+    </w:p>
+    <w:p>
+      <w:pPr>
+        <w:ind w:left="1800"/>
+        <w:rPr>
+          <w:rFonts w:cs="Times New Roman"/>
+          <w:szCs w:val="24"/>
+          <w:lang w:val="en-US"/>
+        </w:rPr>
+      </w:pPr>
+    </w:p>
+    <w:p>
+      <w:pPr>
+        <w:ind w:left="360"/>
+        <w:rPr>
+          <w:rFonts w:cs="Times New Roman"/>
+          <w:szCs w:val="24"/>
+          <w:lang w:val="en-US"/>
+        </w:rPr>
+      </w:pPr>
+      <w:sdt>
+        <w:sdtPr>
+          <w:rPr>
+            <w:rFonts w:cs="Times New Roman"/>
+            <w:szCs w:val="24"/>
+            <w:lang w:val="en-US"/>
+          </w:rPr>
+          <w:id w:val="-1019313124"/>
+          <w14:checkbox>
+            <w14:checked w14:val="0"/>
+            <w14:checkedState w14:val="00FE" w14:font="Wingdings"/>
+            <w14:uncheckedState w14:val="0070" w14:font="Wingdings"/>
+          </w14:checkbox>
+        </w:sdtPr>
+        <w:sdtEndPr/>
+        <w:sdtContent>
+          <w:r>
+            <w:rPr>
+              <w:rFonts w:cs="Times New Roman"/>
+              <w:szCs w:val="24"/>
+              <w:lang w:val="en-US"/>
+            </w:rPr>
+            <w:sym w:font="Wingdings" w:char="F070"/>
+          </w:r>
+        </w:sdtContent>
+      </w:sdt>
+      <w:r>
+        <w:rPr>
+          <w:rFonts w:cs="Times New Roman"/>
+          <w:szCs w:val="24"/>
+          <w:lang w:val="en-US"/>
+        </w:rPr>
+        <w:t xml:space="preserve"> </w:t>
+      </w:r>
+      <w:r>
+        <w:rPr>
+          <w:rFonts w:cs="Times New Roman"/>
+          <w:szCs w:val="24"/>
+          <w:lang w:val="en-US"/>
+        </w:rPr>
+        <w:t>Enemy new sprites</w:t>
+      </w:r>
+      <w:r>
+        <w:rPr>
+          <w:rFonts w:cs="Times New Roman"/>
+          <w:szCs w:val="24"/>
+          <w:lang w:val="en-US"/>
+        </w:rPr>
+        <w:t xml:space="preserve"> for enemy types</w:t>
+      </w:r>
+      <w:r>
+        <w:rPr>
+          <w:rFonts w:cs="Times New Roman"/>
+          <w:szCs w:val="24"/>
+          <w:lang w:val="en-US"/>
+        </w:rPr>
+        <w:t xml:space="preserve"> (different silhouettes)</w:t>
+      </w:r>
+    </w:p>
+    <w:p>
+      <w:pPr>
+        <w:ind w:left="1080"/>
+        <w:rPr>
+          <w:rFonts w:cs="Times New Roman"/>
+          <w:szCs w:val="24"/>
+          <w:lang w:val="en-US"/>
+        </w:rPr>
+      </w:pPr>
+      <w:sdt>
+        <w:sdtPr>
+          <w:rPr>
+            <w:rFonts w:cs="Times New Roman"/>
+            <w:szCs w:val="24"/>
+            <w:lang w:val="en-US"/>
+          </w:rPr>
+          <w:id w:val="-795599617"/>
+          <w14:checkbox>
+            <w14:checked w14:val="0"/>
+            <w14:checkedState w14:val="00FE" w14:font="Wingdings"/>
+            <w14:uncheckedState w14:val="0070" w14:font="Wingdings"/>
+          </w14:checkbox>
+        </w:sdtPr>
+        <w:sdtEndPr/>
+        <w:sdtContent>
+          <w:r>
+            <w:rPr>
+              <w:rFonts w:cs="Times New Roman"/>
+              <w:szCs w:val="24"/>
+              <w:lang w:val="en-US"/>
+            </w:rPr>
+            <w:sym w:font="Wingdings" w:char="F070"/>
+          </w:r>
+        </w:sdtContent>
+      </w:sdt>
+      <w:r>
+        <w:rPr>
+          <w:rFonts w:cs="Times New Roman"/>
+          <w:szCs w:val="24"/>
+          <w:lang w:val="en-US"/>
+        </w:rPr>
+        <w:t xml:space="preserve"> </w:t>
+      </w:r>
+      <w:r>
+        <w:rPr>
+          <w:rFonts w:cs="Times New Roman"/>
+          <w:szCs w:val="24"/>
+          <w:lang w:val="en-US"/>
+        </w:rPr>
+        <w:t>Healing</w:t>
+      </w:r>
+    </w:p>
+    <w:p>
+      <w:pPr>
+        <w:ind w:left="1080"/>
+        <w:rPr>
+          <w:rFonts w:cs="Times New Roman"/>
+          <w:szCs w:val="24"/>
+          <w:lang w:val="en-US"/>
+        </w:rPr>
+      </w:pPr>
+      <w:sdt>
+        <w:sdtPr>
+          <w:rPr>
+            <w:rFonts w:cs="Times New Roman"/>
+            <w:szCs w:val="24"/>
+            <w:lang w:val="en-US"/>
+          </w:rPr>
+          <w:id w:val="-733927691"/>
+          <w14:checkbox>
+            <w14:checked w14:val="0"/>
+            <w14:checkedState w14:val="00FE" w14:font="Wingdings"/>
+            <w14:uncheckedState w14:val="0070" w14:font="Wingdings"/>
+          </w14:checkbox>
+        </w:sdtPr>
+        <w:sdtEndPr/>
+        <w:sdtContent>
+          <w:r>
+            <w:rPr>
+              <w:rFonts w:cs="Times New Roman"/>
+              <w:szCs w:val="24"/>
+              <w:lang w:val="en-US"/>
+            </w:rPr>
+            <w:sym w:font="Wingdings" w:char="F070"/>
+          </w:r>
+        </w:sdtContent>
+      </w:sdt>
+      <w:r>
+        <w:rPr>
+          <w:rFonts w:cs="Times New Roman"/>
+          <w:szCs w:val="24"/>
+          <w:lang w:val="en-US"/>
+        </w:rPr>
+        <w:t xml:space="preserve"> </w:t>
+      </w:r>
+      <w:r>
+        <w:rPr>
+          <w:rFonts w:cs="Times New Roman"/>
+          <w:szCs w:val="24"/>
+          <w:lang w:val="en-US"/>
+        </w:rPr>
+        <w:t>Shockwave</w:t>
+      </w:r>
+    </w:p>
+    <w:p>
+      <w:pPr>
+        <w:ind w:left="1080"/>
+        <w:rPr>
+          <w:rFonts w:cs="Times New Roman"/>
+          <w:szCs w:val="24"/>
+          <w:lang w:val="en-US"/>
+        </w:rPr>
+      </w:pPr>
+      <w:sdt>
+        <w:sdtPr>
+          <w:rPr>
+            <w:rFonts w:cs="Times New Roman"/>
+            <w:szCs w:val="24"/>
+            <w:lang w:val="en-US"/>
+          </w:rPr>
+          <w:id w:val="508951411"/>
+          <w14:checkbox>
+            <w14:checked w14:val="0"/>
+            <w14:checkedState w14:val="00FE" w14:font="Wingdings"/>
+            <w14:uncheckedState w14:val="0070" w14:font="Wingdings"/>
+          </w14:checkbox>
+        </w:sdtPr>
+        <w:sdtEndPr/>
+        <w:sdtContent>
+          <w:r>
+            <w:rPr>
+              <w:rFonts w:cs="Times New Roman"/>
+              <w:szCs w:val="24"/>
+              <w:lang w:val="en-US"/>
+            </w:rPr>
+            <w:sym w:font="Wingdings" w:char="F070"/>
+          </w:r>
+        </w:sdtContent>
+      </w:sdt>
+      <w:r>
+        <w:rPr>
+          <w:rFonts w:cs="Times New Roman"/>
+          <w:szCs w:val="24"/>
+          <w:lang w:val="en-US"/>
+        </w:rPr>
+        <w:t xml:space="preserve"> </w:t>
+      </w:r>
+      <w:r>
+        <w:rPr>
+          <w:rFonts w:cs="Times New Roman"/>
+          <w:szCs w:val="24"/>
+          <w:lang w:val="en-US"/>
+        </w:rPr>
+        <w:t>Spawning</w:t>
+      </w:r>
+    </w:p>
+    <w:p>
+      <w:pPr>
+        <w:ind w:left="1080"/>
+        <w:rPr>
+          <w:rFonts w:cs="Times New Roman"/>
+          <w:szCs w:val="24"/>
+          <w:lang w:val="en-US"/>
+        </w:rPr>
+      </w:pPr>
+    </w:p>
+    <w:p>
+      <w:pPr>
+        <w:ind w:left="360"/>
+        <w:rPr>
+          <w:rFonts w:cs="Times New Roman"/>
+          <w:szCs w:val="24"/>
+          <w:lang w:val="en-US"/>
+        </w:rPr>
+      </w:pPr>
+      <w:sdt>
+        <w:sdtPr>
+          <w:rPr>
+            <w:rFonts w:cs="Times New Roman"/>
+            <w:szCs w:val="24"/>
+            <w:lang w:val="en-US"/>
+          </w:rPr>
+          <w:id w:val="-1198930082"/>
+          <w14:checkbox>
+            <w14:checked w14:val="1"/>
+            <w14:checkedState w14:val="00FE" w14:font="Wingdings"/>
+            <w14:uncheckedState w14:val="0070" w14:font="Wingdings"/>
+          </w14:checkbox>
+        </w:sdtPr>
+        <w:sdtEndPr/>
+        <w:sdtContent>
+          <w:r>
+            <w:rPr>
+              <w:rFonts w:cs="Times New Roman"/>
+              <w:szCs w:val="24"/>
+              <w:lang w:val="en-US"/>
+            </w:rPr>
+            <w:sym w:font="Wingdings" w:char="F0FE"/>
+          </w:r>
+        </w:sdtContent>
+      </w:sdt>
+      <w:r>
+        <w:rPr>
+          <w:rFonts w:cs="Times New Roman"/>
+          <w:szCs w:val="24"/>
+          <w:lang w:val="en-US"/>
+        </w:rPr>
+        <w:t xml:space="preserve"> </w:t>
+      </w:r>
+      <w:r>
+        <w:rPr>
+          <w:rFonts w:cs="Times New Roman"/>
+          <w:szCs w:val="24"/>
+          <w:lang w:val="en-US"/>
+        </w:rPr>
+        <w:t>Logo: Hammer head with a cool shaped H letter on it</w:t>
       </w:r>
       <w:bookmarkStart w:id="0" w:name="_GoBack"/>
       <w:bookmarkEnd w:id="0"/>
     </w:p>
     <w:p>
       <w:pPr>
-        <w:ind w:left="708"/>
-        <w:rPr>
-          <w:rFonts w:cs="Times New Roman"/>
-          <w:szCs w:val="24"/>
-          <w:lang w:val="en-US"/>
-        </w:rPr>
-      </w:pPr>
-      <w:sdt>
-        <w:sdtPr>
-          <w:rPr>
-            <w:rFonts w:cs="Times New Roman"/>
-            <w:szCs w:val="24"/>
-            <w:lang w:val="en-US"/>
-          </w:rPr>
-          <w:id w:val="1041477790"/>
-          <w14:checkbox>
-            <w14:checked w14:val="0"/>
-            <w14:checkedState w14:val="00FE" w14:font="Wingdings"/>
-            <w14:uncheckedState w14:val="0070" w14:font="Wingdings"/>
-          </w14:checkbox>
-        </w:sdtPr>
-        <w:sdtEndPr/>
-        <w:sdtContent>
-          <w:r>
-            <w:rPr>
-              <w:rFonts w:cs="Times New Roman"/>
-              <w:szCs w:val="24"/>
-              <w:lang w:val="en-US"/>
-            </w:rPr>
-            <w:sym w:font="Wingdings" w:char="F070"/>
-          </w:r>
-        </w:sdtContent>
-      </w:sdt>
-      <w:r>
-        <w:rPr>
-          <w:rFonts w:cs="Times New Roman"/>
-          <w:szCs w:val="24"/>
-          <w:lang w:val="en-US"/>
-        </w:rPr>
-        <w:t xml:space="preserve"> </w:t>
-      </w:r>
-      <w:r>
-        <w:rPr>
-          <w:rFonts w:cs="Times New Roman"/>
-          <w:szCs w:val="24"/>
-          <w:lang w:val="en-US"/>
-        </w:rPr>
-        <w:t>All sprites except background textures outlined</w:t>
-      </w:r>
-      <w:r>
-        <w:rPr>
-          <w:rFonts w:cs="Times New Roman"/>
-          <w:szCs w:val="24"/>
-          <w:lang w:val="en-US"/>
-        </w:rPr>
-        <w:t xml:space="preserve"> in correct color</w:t>
-      </w:r>
-    </w:p>
-    <w:p>
-      <w:pPr>
-        <w:ind w:left="1428"/>
-        <w:rPr>
-          <w:rFonts w:cs="Times New Roman"/>
-          <w:szCs w:val="24"/>
-          <w:lang w:val="en-US"/>
-        </w:rPr>
-      </w:pPr>
-      <w:sdt>
-        <w:sdtPr>
-          <w:rPr>
-            <w:rFonts w:cs="Times New Roman"/>
-            <w:szCs w:val="24"/>
-            <w:lang w:val="en-US"/>
-          </w:rPr>
-          <w:id w:val="87585029"/>
-          <w14:checkbox>
-            <w14:checked w14:val="0"/>
-            <w14:checkedState w14:val="00FE" w14:font="Wingdings"/>
-            <w14:uncheckedState w14:val="0070" w14:font="Wingdings"/>
-          </w14:checkbox>
-        </w:sdtPr>
-        <w:sdtEndPr/>
-        <w:sdtContent>
-          <w:r>
-            <w:rPr>
-              <w:rFonts w:cs="Times New Roman"/>
-              <w:szCs w:val="24"/>
-              <w:lang w:val="en-US"/>
-            </w:rPr>
-            <w:sym w:font="Wingdings" w:char="F070"/>
-          </w:r>
-        </w:sdtContent>
-      </w:sdt>
-      <w:r>
-        <w:rPr>
-          <w:rFonts w:cs="Times New Roman"/>
-          <w:szCs w:val="24"/>
-          <w:lang w:val="en-US"/>
-        </w:rPr>
-        <w:t xml:space="preserve"> </w:t>
-      </w:r>
-      <w:r>
-        <w:rPr>
-          <w:rFonts w:cs="Times New Roman"/>
-          <w:szCs w:val="24"/>
-          <w:lang w:val="en-US"/>
-        </w:rPr>
-        <w:t>Doors</w:t>
-      </w:r>
-    </w:p>
-    <w:p>
-      <w:pPr>
-        <w:ind w:left="1428"/>
-        <w:rPr>
-          <w:rFonts w:cs="Times New Roman"/>
-          <w:szCs w:val="24"/>
-          <w:lang w:val="en-US"/>
-        </w:rPr>
-      </w:pPr>
-      <w:sdt>
-        <w:sdtPr>
-          <w:rPr>
-            <w:rFonts w:cs="Times New Roman"/>
-            <w:szCs w:val="24"/>
-            <w:lang w:val="en-US"/>
-          </w:rPr>
-          <w:id w:val="-1612044640"/>
-          <w14:checkbox>
-            <w14:checked w14:val="0"/>
-            <w14:checkedState w14:val="00FE" w14:font="Wingdings"/>
-            <w14:uncheckedState w14:val="0070" w14:font="Wingdings"/>
-          </w14:checkbox>
-        </w:sdtPr>
-        <w:sdtEndPr/>
-        <w:sdtContent>
-          <w:r>
-            <w:rPr>
-              <w:rFonts w:cs="Times New Roman"/>
-              <w:szCs w:val="24"/>
-              <w:lang w:val="en-US"/>
-            </w:rPr>
-            <w:sym w:font="Wingdings" w:char="F070"/>
-          </w:r>
-        </w:sdtContent>
-      </w:sdt>
-      <w:r>
-        <w:rPr>
-          <w:rFonts w:cs="Times New Roman"/>
-          <w:szCs w:val="24"/>
-          <w:lang w:val="en-US"/>
-        </w:rPr>
-        <w:t xml:space="preserve"> </w:t>
-      </w:r>
-      <w:r>
-        <w:rPr>
-          <w:rFonts w:cs="Times New Roman"/>
-          <w:szCs w:val="24"/>
-          <w:lang w:val="en-US"/>
-        </w:rPr>
-        <w:t>Enemies</w:t>
-      </w:r>
-    </w:p>
-    <w:p>
-      <w:pPr>
-        <w:ind w:left="1416"/>
-        <w:rPr>
-          <w:rFonts w:cs="Times New Roman"/>
-          <w:szCs w:val="24"/>
-          <w:lang w:val="en-US"/>
-        </w:rPr>
-      </w:pPr>
-      <w:sdt>
-        <w:sdtPr>
-          <w:rPr>
-            <w:rFonts w:cs="Times New Roman"/>
-            <w:szCs w:val="24"/>
-            <w:lang w:val="en-US"/>
-          </w:rPr>
-          <w:id w:val="599071184"/>
-          <w14:checkbox>
-            <w14:checked w14:val="0"/>
-            <w14:checkedState w14:val="00FE" w14:font="Wingdings"/>
-            <w14:uncheckedState w14:val="0070" w14:font="Wingdings"/>
-          </w14:checkbox>
-        </w:sdtPr>
-        <w:sdtEndPr/>
-        <w:sdtContent>
-          <w:r>
-            <w:rPr>
-              <w:rFonts w:cs="Times New Roman"/>
-              <w:szCs w:val="24"/>
-              <w:lang w:val="en-US"/>
-            </w:rPr>
-            <w:sym w:font="Wingdings" w:char="F070"/>
-          </w:r>
-        </w:sdtContent>
-      </w:sdt>
-      <w:r>
-        <w:rPr>
-          <w:rFonts w:cs="Times New Roman"/>
-          <w:szCs w:val="24"/>
-          <w:lang w:val="en-US"/>
-        </w:rPr>
-        <w:t xml:space="preserve"> </w:t>
-      </w:r>
-      <w:r>
-        <w:rPr>
-          <w:rFonts w:cs="Times New Roman"/>
-          <w:szCs w:val="24"/>
-          <w:lang w:val="en-US"/>
-        </w:rPr>
-        <w:t>Furniture</w:t>
-      </w:r>
-    </w:p>
-    <w:p>
-      <w:pPr>
-        <w:ind w:left="1416"/>
-        <w:rPr>
-          <w:rFonts w:cs="Times New Roman"/>
-          <w:szCs w:val="24"/>
-          <w:lang w:val="en-US"/>
-        </w:rPr>
-      </w:pPr>
-      <w:sdt>
-        <w:sdtPr>
-          <w:rPr>
-            <w:rFonts w:cs="Times New Roman"/>
-            <w:szCs w:val="24"/>
-            <w:lang w:val="en-US"/>
-          </w:rPr>
-          <w:id w:val="-1762442339"/>
-          <w14:checkbox>
-            <w14:checked w14:val="0"/>
-            <w14:checkedState w14:val="00FE" w14:font="Wingdings"/>
-            <w14:uncheckedState w14:val="0070" w14:font="Wingdings"/>
-          </w14:checkbox>
-        </w:sdtPr>
-        <w:sdtEndPr/>
-        <w:sdtContent>
-          <w:r>
-            <w:rPr>
-              <w:rFonts w:cs="Times New Roman"/>
-              <w:szCs w:val="24"/>
-              <w:lang w:val="en-US"/>
-            </w:rPr>
-            <w:sym w:font="Wingdings" w:char="F070"/>
-          </w:r>
-        </w:sdtContent>
-      </w:sdt>
-      <w:r>
-        <w:rPr>
-          <w:rFonts w:cs="Times New Roman"/>
-          <w:szCs w:val="24"/>
-          <w:lang w:val="en-US"/>
-        </w:rPr>
-        <w:t xml:space="preserve"> </w:t>
-      </w:r>
-      <w:r>
-        <w:rPr>
-          <w:rFonts w:cs="Times New Roman"/>
-          <w:szCs w:val="24"/>
-          <w:lang w:val="en-US"/>
-        </w:rPr>
-        <w:t>Ground tiles</w:t>
-      </w:r>
-    </w:p>
-    <w:p>
-      <w:pPr>
-        <w:ind w:left="1416"/>
-        <w:rPr>
-          <w:rFonts w:cs="Times New Roman"/>
-          <w:szCs w:val="24"/>
-          <w:lang w:val="en-US"/>
-        </w:rPr>
-      </w:pPr>
-      <w:sdt>
-        <w:sdtPr>
-          <w:rPr>
-            <w:rFonts w:cs="Times New Roman"/>
-            <w:szCs w:val="24"/>
-            <w:lang w:val="en-US"/>
-          </w:rPr>
-          <w:id w:val="-1397587256"/>
-          <w14:checkbox>
-            <w14:checked w14:val="0"/>
-            <w14:checkedState w14:val="00FE" w14:font="Wingdings"/>
-            <w14:uncheckedState w14:val="0070" w14:font="Wingdings"/>
-          </w14:checkbox>
-        </w:sdtPr>
-        <w:sdtEndPr/>
-        <w:sdtContent>
-          <w:r>
-            <w:rPr>
-              <w:rFonts w:cs="Times New Roman"/>
-              <w:szCs w:val="24"/>
-              <w:lang w:val="en-US"/>
-            </w:rPr>
-            <w:sym w:font="Wingdings" w:char="F070"/>
-          </w:r>
-        </w:sdtContent>
-      </w:sdt>
-      <w:r>
-        <w:rPr>
-          <w:rFonts w:cs="Times New Roman"/>
-          <w:szCs w:val="24"/>
-          <w:lang w:val="en-US"/>
-        </w:rPr>
-        <w:t xml:space="preserve"> </w:t>
-      </w:r>
-      <w:r>
-        <w:rPr>
-          <w:rFonts w:cs="Times New Roman"/>
-          <w:szCs w:val="24"/>
-          <w:lang w:val="en-US"/>
-        </w:rPr>
-        <w:t>Ladders</w:t>
-      </w:r>
-    </w:p>
-    <w:p>
-      <w:pPr>
-        <w:ind w:left="1416"/>
-        <w:rPr>
-          <w:rFonts w:cs="Times New Roman"/>
-          <w:szCs w:val="24"/>
-          <w:lang w:val="en-US"/>
-        </w:rPr>
-      </w:pPr>
-      <w:sdt>
-        <w:sdtPr>
-          <w:rPr>
-            <w:rFonts w:cs="Times New Roman"/>
-            <w:szCs w:val="24"/>
-            <w:lang w:val="en-US"/>
-          </w:rPr>
-          <w:id w:val="-727384089"/>
-          <w14:checkbox>
-            <w14:checked w14:val="0"/>
-            <w14:checkedState w14:val="00FE" w14:font="Wingdings"/>
-            <w14:uncheckedState w14:val="0070" w14:font="Wingdings"/>
-          </w14:checkbox>
-        </w:sdtPr>
-        <w:sdtEndPr/>
-        <w:sdtContent>
-          <w:r>
-            <w:rPr>
-              <w:rFonts w:cs="Times New Roman"/>
-              <w:szCs w:val="24"/>
-              <w:lang w:val="en-US"/>
-            </w:rPr>
-            <w:sym w:font="Wingdings" w:char="F070"/>
-          </w:r>
-        </w:sdtContent>
-      </w:sdt>
-      <w:r>
-        <w:rPr>
-          <w:rFonts w:cs="Times New Roman"/>
-          <w:szCs w:val="24"/>
-          <w:lang w:val="en-US"/>
-        </w:rPr>
-        <w:t xml:space="preserve"> </w:t>
-      </w:r>
-      <w:r>
-        <w:rPr>
-          <w:rFonts w:cs="Times New Roman"/>
-          <w:szCs w:val="24"/>
-          <w:lang w:val="en-US"/>
-        </w:rPr>
-        <w:t>Spawners</w:t>
-      </w:r>
-    </w:p>
-    <w:p>
-      <w:pPr>
-        <w:ind w:left="1416"/>
-        <w:rPr>
-          <w:rFonts w:cs="Times New Roman"/>
-          <w:szCs w:val="24"/>
-          <w:lang w:val="en-US"/>
-        </w:rPr>
-      </w:pPr>
-      <w:sdt>
-        <w:sdtPr>
-          <w:rPr>
-            <w:rFonts w:cs="Times New Roman"/>
-            <w:szCs w:val="24"/>
-            <w:lang w:val="en-US"/>
-          </w:rPr>
-          <w:id w:val="-1301917562"/>
-          <w14:checkbox>
-            <w14:checked w14:val="0"/>
-            <w14:checkedState w14:val="00FE" w14:font="Wingdings"/>
-            <w14:uncheckedState w14:val="0070" w14:font="Wingdings"/>
-          </w14:checkbox>
-        </w:sdtPr>
-        <w:sdtEndPr/>
-        <w:sdtContent>
-          <w:r>
-            <w:rPr>
-              <w:rFonts w:cs="Times New Roman"/>
-              <w:szCs w:val="24"/>
-              <w:lang w:val="en-US"/>
-            </w:rPr>
-            <w:sym w:font="Wingdings" w:char="F070"/>
-          </w:r>
-        </w:sdtContent>
-      </w:sdt>
-      <w:r>
-        <w:rPr>
-          <w:rFonts w:cs="Times New Roman"/>
-          <w:szCs w:val="24"/>
-          <w:lang w:val="en-US"/>
-        </w:rPr>
-        <w:t xml:space="preserve"> </w:t>
-      </w:r>
-      <w:r>
-        <w:rPr>
-          <w:rFonts w:cs="Times New Roman"/>
-          <w:szCs w:val="24"/>
-          <w:lang w:val="en-US"/>
-        </w:rPr>
-        <w:t>Walls</w:t>
-      </w:r>
-    </w:p>
-    <w:p>
-      <w:pPr>
-        <w:ind w:left="720"/>
-        <w:rPr>
-          <w:rFonts w:cs="Times New Roman"/>
-          <w:szCs w:val="24"/>
-          <w:lang w:val="en-US"/>
-        </w:rPr>
-      </w:pPr>
-    </w:p>
-    <w:p>
-      <w:pPr>
-        <w:ind w:left="360"/>
-        <w:rPr>
-          <w:rFonts w:cs="Times New Roman"/>
-          <w:szCs w:val="24"/>
-          <w:lang w:val="en-US"/>
-        </w:rPr>
-      </w:pPr>
-      <w:sdt>
-        <w:sdtPr>
-          <w:rPr>
-            <w:rFonts w:cs="Times New Roman"/>
-            <w:szCs w:val="24"/>
-            <w:lang w:val="en-US"/>
-          </w:rPr>
-          <w:id w:val="1880196279"/>
-          <w14:checkbox>
-            <w14:checked w14:val="0"/>
-            <w14:checkedState w14:val="00FE" w14:font="Wingdings"/>
-            <w14:uncheckedState w14:val="0070" w14:font="Wingdings"/>
-          </w14:checkbox>
-        </w:sdtPr>
-        <w:sdtEndPr/>
-        <w:sdtContent>
-          <w:r>
-            <w:rPr>
-              <w:rFonts w:cs="Times New Roman"/>
-              <w:szCs w:val="24"/>
-              <w:lang w:val="en-US"/>
-            </w:rPr>
-            <w:sym w:font="Wingdings" w:char="F070"/>
-          </w:r>
-        </w:sdtContent>
-      </w:sdt>
-      <w:r>
-        <w:rPr>
-          <w:rFonts w:cs="Times New Roman"/>
-          <w:szCs w:val="24"/>
-          <w:lang w:val="en-US"/>
-        </w:rPr>
-        <w:t xml:space="preserve"> </w:t>
-      </w:r>
-      <w:r>
-        <w:rPr>
-          <w:rFonts w:cs="Times New Roman"/>
-          <w:szCs w:val="24"/>
-          <w:lang w:val="en-US"/>
-        </w:rPr>
-        <w:t>Figure out the best background texture</w:t>
-      </w:r>
-    </w:p>
-    <w:p>
-      <w:pPr>
-        <w:ind w:left="360"/>
-        <w:rPr>
-          <w:rFonts w:cs="Times New Roman"/>
-          <w:szCs w:val="24"/>
-          <w:lang w:val="en-US"/>
-        </w:rPr>
-      </w:pPr>
-      <w:sdt>
-        <w:sdtPr>
-          <w:rPr>
-            <w:rFonts w:cs="Times New Roman"/>
-            <w:szCs w:val="24"/>
-            <w:lang w:val="en-US"/>
-          </w:rPr>
-          <w:id w:val="-860347478"/>
-          <w14:checkbox>
-            <w14:checked w14:val="0"/>
-            <w14:checkedState w14:val="00FE" w14:font="Wingdings"/>
-            <w14:uncheckedState w14:val="0070" w14:font="Wingdings"/>
-          </w14:checkbox>
-        </w:sdtPr>
-        <w:sdtEndPr/>
-        <w:sdtContent>
-          <w:r>
-            <w:rPr>
-              <w:rFonts w:cs="Times New Roman"/>
-              <w:szCs w:val="24"/>
-              <w:lang w:val="en-US"/>
-            </w:rPr>
-            <w:sym w:font="Wingdings" w:char="F070"/>
-          </w:r>
-        </w:sdtContent>
-      </w:sdt>
-      <w:r>
-        <w:rPr>
-          <w:rFonts w:cs="Times New Roman"/>
-          <w:szCs w:val="24"/>
-          <w:lang w:val="en-US"/>
-        </w:rPr>
-        <w:t xml:space="preserve"> </w:t>
-      </w:r>
-      <w:r>
-        <w:rPr>
-          <w:rFonts w:cs="Times New Roman"/>
-          <w:szCs w:val="24"/>
-          <w:lang w:val="en-US"/>
-        </w:rPr>
-        <w:t>Hammerjaeger</w:t>
-      </w:r>
-    </w:p>
-    <w:p>
-      <w:pPr>
         <w:ind w:left="1080"/>
         <w:rPr>
           <w:rFonts w:cs="Times New Roman"/>
@@ -1061,1412 +2452,22 @@
             <w:szCs w:val="24"/>
             <w:lang w:val="en-US"/>
           </w:rPr>
-          <w:id w:val="1787392752"/>
-          <w14:checkbox>
-            <w14:checked w14:val="0"/>
-            <w14:checkedState w14:val="00FE" w14:font="Wingdings"/>
-            <w14:uncheckedState w14:val="0070" w14:font="Wingdings"/>
-          </w14:checkbox>
-        </w:sdtPr>
-        <w:sdtEndPr/>
-        <w:sdtContent>
-          <w:r>
-            <w:rPr>
-              <w:rFonts w:cs="Times New Roman"/>
-              <w:szCs w:val="24"/>
-              <w:lang w:val="en-US"/>
-            </w:rPr>
-            <w:sym w:font="Wingdings" w:char="F070"/>
-          </w:r>
-        </w:sdtContent>
-      </w:sdt>
-      <w:r>
-        <w:rPr>
-          <w:rFonts w:cs="Times New Roman"/>
-          <w:szCs w:val="24"/>
-          <w:lang w:val="en-US"/>
-        </w:rPr>
-        <w:t xml:space="preserve"> </w:t>
-      </w:r>
-      <w:r>
-        <w:rPr>
-          <w:rFonts w:cs="Times New Roman"/>
-          <w:szCs w:val="24"/>
-          <w:lang w:val="en-US"/>
-        </w:rPr>
-        <w:t xml:space="preserve">Shrink Hammerjaeger from 72 </w:t>
-      </w:r>
-      <w:r>
-        <w:rPr>
-          <w:rFonts w:cs="Times New Roman"/>
-          <w:szCs w:val="24"/>
-          <w:lang w:val="en-US"/>
-        </w:rPr>
-        <w:t>pixels</w:t>
-      </w:r>
-      <w:r>
-        <w:rPr>
-          <w:rFonts w:cs="Times New Roman"/>
-          <w:szCs w:val="24"/>
-          <w:lang w:val="en-US"/>
-        </w:rPr>
-        <w:t xml:space="preserve"> to 64 pixel </w:t>
-      </w:r>
-      <w:r>
-        <w:rPr>
-          <w:rFonts w:cs="Times New Roman"/>
-          <w:szCs w:val="24"/>
-          <w:lang w:val="en-US"/>
-        </w:rPr>
-        <w:t>height</w:t>
-      </w:r>
-    </w:p>
-    <w:p>
-      <w:pPr>
-        <w:ind w:left="1080"/>
-        <w:rPr>
-          <w:rFonts w:cs="Times New Roman"/>
-          <w:szCs w:val="24"/>
-          <w:lang w:val="en-US"/>
-        </w:rPr>
-      </w:pPr>
-      <w:sdt>
-        <w:sdtPr>
-          <w:rPr>
-            <w:rFonts w:cs="Times New Roman"/>
-            <w:szCs w:val="24"/>
-            <w:lang w:val="en-US"/>
-          </w:rPr>
-          <w:id w:val="-1978369424"/>
-          <w14:checkbox>
-            <w14:checked w14:val="0"/>
-            <w14:checkedState w14:val="00FE" w14:font="Wingdings"/>
-            <w14:uncheckedState w14:val="0070" w14:font="Wingdings"/>
-          </w14:checkbox>
-        </w:sdtPr>
-        <w:sdtEndPr/>
-        <w:sdtContent>
-          <w:r>
-            <w:rPr>
-              <w:rFonts w:cs="Times New Roman"/>
-              <w:szCs w:val="24"/>
-              <w:lang w:val="en-US"/>
-            </w:rPr>
-            <w:sym w:font="Wingdings" w:char="F070"/>
-          </w:r>
-        </w:sdtContent>
-      </w:sdt>
-      <w:r>
-        <w:rPr>
-          <w:rFonts w:cs="Times New Roman"/>
-          <w:szCs w:val="24"/>
-          <w:lang w:val="en-US"/>
-        </w:rPr>
-        <w:t xml:space="preserve"> </w:t>
-      </w:r>
-      <w:r>
-        <w:rPr>
-          <w:rFonts w:cs="Times New Roman"/>
-          <w:szCs w:val="24"/>
-          <w:lang w:val="en-US"/>
-        </w:rPr>
-        <w:t>Outline Hammerjaeger</w:t>
-      </w:r>
-    </w:p>
-    <w:p>
-      <w:pPr>
-        <w:ind w:left="1080"/>
-        <w:rPr>
-          <w:rFonts w:cs="Times New Roman"/>
-          <w:szCs w:val="24"/>
-          <w:lang w:val="en-US"/>
-        </w:rPr>
-      </w:pPr>
-      <w:sdt>
-        <w:sdtPr>
-          <w:rPr>
-            <w:rFonts w:cs="Times New Roman"/>
-            <w:szCs w:val="24"/>
-            <w:lang w:val="en-US"/>
-          </w:rPr>
-          <w:id w:val="-579594470"/>
-          <w14:checkbox>
-            <w14:checked w14:val="0"/>
-            <w14:checkedState w14:val="00FE" w14:font="Wingdings"/>
-            <w14:uncheckedState w14:val="0070" w14:font="Wingdings"/>
-          </w14:checkbox>
-        </w:sdtPr>
-        <w:sdtEndPr/>
-        <w:sdtContent>
-          <w:r>
-            <w:rPr>
-              <w:rFonts w:cs="Times New Roman"/>
-              <w:szCs w:val="24"/>
-              <w:lang w:val="en-US"/>
-            </w:rPr>
-            <w:sym w:font="Wingdings" w:char="F070"/>
-          </w:r>
-        </w:sdtContent>
-      </w:sdt>
-      <w:r>
-        <w:rPr>
-          <w:rFonts w:cs="Times New Roman"/>
-          <w:szCs w:val="24"/>
-          <w:lang w:val="en-US"/>
-        </w:rPr>
-        <w:t xml:space="preserve"> </w:t>
-      </w:r>
-      <w:r>
-        <w:rPr>
-          <w:rFonts w:cs="Times New Roman"/>
-          <w:szCs w:val="24"/>
-          <w:lang w:val="en-US"/>
-        </w:rPr>
-        <w:t>Make shoes into more organic form</w:t>
-      </w:r>
-    </w:p>
-    <w:p>
-      <w:pPr>
-        <w:ind w:left="1080"/>
-        <w:rPr>
-          <w:rFonts w:cs="Times New Roman"/>
-          <w:szCs w:val="24"/>
-          <w:lang w:val="en-US"/>
-        </w:rPr>
-      </w:pPr>
-      <w:sdt>
-        <w:sdtPr>
-          <w:rPr>
-            <w:rFonts w:cs="Times New Roman"/>
-            <w:szCs w:val="24"/>
-            <w:lang w:val="en-US"/>
-          </w:rPr>
-          <w:id w:val="-1318715054"/>
-          <w14:checkbox>
-            <w14:checked w14:val="0"/>
-            <w14:checkedState w14:val="00FE" w14:font="Wingdings"/>
-            <w14:uncheckedState w14:val="0070" w14:font="Wingdings"/>
-          </w14:checkbox>
-        </w:sdtPr>
-        <w:sdtEndPr/>
-        <w:sdtContent>
-          <w:r>
-            <w:rPr>
-              <w:rFonts w:cs="Times New Roman"/>
-              <w:szCs w:val="24"/>
-              <w:lang w:val="en-US"/>
-            </w:rPr>
-            <w:sym w:font="Wingdings" w:char="F070"/>
-          </w:r>
-        </w:sdtContent>
-      </w:sdt>
-      <w:r>
-        <w:rPr>
-          <w:rFonts w:cs="Times New Roman"/>
-          <w:szCs w:val="24"/>
-          <w:lang w:val="en-US"/>
-        </w:rPr>
-        <w:t xml:space="preserve"> </w:t>
-      </w:r>
-      <w:r>
-        <w:rPr>
-          <w:rFonts w:cs="Times New Roman"/>
-          <w:szCs w:val="24"/>
-          <w:lang w:val="en-US"/>
-        </w:rPr>
-        <w:t>Take out</w:t>
-      </w:r>
-      <w:r>
-        <w:rPr>
-          <w:rFonts w:cs="Times New Roman"/>
-          <w:szCs w:val="24"/>
-          <w:lang w:val="en-US"/>
-        </w:rPr>
-        <w:t>/select</w:t>
-      </w:r>
-      <w:r>
-        <w:rPr>
-          <w:rFonts w:cs="Times New Roman"/>
-          <w:szCs w:val="24"/>
-          <w:lang w:val="en-US"/>
-        </w:rPr>
-        <w:t xml:space="preserve"> </w:t>
-      </w:r>
-      <w:r>
-        <w:rPr>
-          <w:rFonts w:cs="Times New Roman"/>
-          <w:szCs w:val="24"/>
-          <w:lang w:val="en-US"/>
-        </w:rPr>
-        <w:t>correct animation f</w:t>
-      </w:r>
-      <w:r>
-        <w:rPr>
-          <w:rFonts w:cs="Times New Roman"/>
-          <w:szCs w:val="24"/>
-          <w:lang w:val="en-US"/>
-        </w:rPr>
-        <w:t>rames: Hammer resting on shoulder, Hammer overhead, Hammer on ground</w:t>
-      </w:r>
-      <w:r>
-        <w:rPr>
-          <w:rFonts w:cs="Times New Roman"/>
-          <w:szCs w:val="24"/>
-          <w:lang w:val="en-US"/>
-        </w:rPr>
-        <w:t xml:space="preserve"> (with </w:t>
-      </w:r>
-      <w:r>
-        <w:rPr>
-          <w:rFonts w:cs="Times New Roman"/>
-          <w:szCs w:val="24"/>
-          <w:lang w:val="en-US"/>
-        </w:rPr>
-        <w:t>smear</w:t>
-      </w:r>
-      <w:r>
-        <w:rPr>
-          <w:rFonts w:cs="Times New Roman"/>
-          <w:szCs w:val="24"/>
-          <w:lang w:val="en-US"/>
-        </w:rPr>
-        <w:t xml:space="preserve"> frame), </w:t>
-      </w:r>
-    </w:p>
-    <w:p>
-      <w:pPr>
-        <w:ind w:left="1080"/>
-        <w:rPr>
-          <w:rFonts w:cs="Times New Roman"/>
-          <w:szCs w:val="24"/>
-          <w:lang w:val="en-US"/>
-        </w:rPr>
-      </w:pPr>
-      <w:sdt>
-        <w:sdtPr>
-          <w:rPr>
-            <w:rFonts w:cs="Times New Roman"/>
-            <w:szCs w:val="24"/>
-            <w:lang w:val="en-US"/>
-          </w:rPr>
-          <w:id w:val="-1269998185"/>
-          <w14:checkbox>
-            <w14:checked w14:val="0"/>
-            <w14:checkedState w14:val="00FE" w14:font="Wingdings"/>
-            <w14:uncheckedState w14:val="0070" w14:font="Wingdings"/>
-          </w14:checkbox>
-        </w:sdtPr>
-        <w:sdtEndPr/>
-        <w:sdtContent>
-          <w:r>
-            <w:rPr>
-              <w:rFonts w:cs="Times New Roman"/>
-              <w:szCs w:val="24"/>
-              <w:lang w:val="en-US"/>
-            </w:rPr>
-            <w:sym w:font="Wingdings" w:char="F070"/>
-          </w:r>
-        </w:sdtContent>
-      </w:sdt>
-      <w:r>
-        <w:rPr>
-          <w:rFonts w:cs="Times New Roman"/>
-          <w:szCs w:val="24"/>
-          <w:lang w:val="en-US"/>
-        </w:rPr>
-        <w:t xml:space="preserve"> </w:t>
-      </w:r>
-      <w:r>
-        <w:rPr>
-          <w:rFonts w:cs="Times New Roman"/>
-          <w:szCs w:val="24"/>
-          <w:lang w:val="en-US"/>
-        </w:rPr>
-        <w:t>Smear</w:t>
-      </w:r>
-      <w:r>
-        <w:rPr>
-          <w:rFonts w:cs="Times New Roman"/>
-          <w:szCs w:val="24"/>
-          <w:lang w:val="en-US"/>
-        </w:rPr>
-        <w:t xml:space="preserve"> frame only when hammer is going down (not up)</w:t>
-      </w:r>
-    </w:p>
-    <w:p>
-      <w:pPr>
-        <w:ind w:left="1080"/>
-        <w:rPr>
-          <w:rFonts w:cs="Times New Roman"/>
-          <w:szCs w:val="24"/>
-          <w:lang w:val="en-US"/>
-        </w:rPr>
-      </w:pPr>
-      <w:sdt>
-        <w:sdtPr>
-          <w:rPr>
-            <w:rFonts w:cs="Times New Roman"/>
-            <w:szCs w:val="24"/>
-            <w:lang w:val="en-US"/>
-          </w:rPr>
-          <w:id w:val="387388424"/>
-          <w14:checkbox>
-            <w14:checked w14:val="0"/>
-            <w14:checkedState w14:val="00FE" w14:font="Wingdings"/>
-            <w14:uncheckedState w14:val="0070" w14:font="Wingdings"/>
-          </w14:checkbox>
-        </w:sdtPr>
-        <w:sdtEndPr/>
-        <w:sdtContent>
-          <w:r>
-            <w:rPr>
-              <w:rFonts w:cs="Times New Roman"/>
-              <w:szCs w:val="24"/>
-              <w:lang w:val="en-US"/>
-            </w:rPr>
-            <w:sym w:font="Wingdings" w:char="F070"/>
-          </w:r>
-        </w:sdtContent>
-      </w:sdt>
-      <w:r>
-        <w:rPr>
-          <w:rFonts w:cs="Times New Roman"/>
-          <w:szCs w:val="24"/>
-          <w:lang w:val="en-US"/>
-        </w:rPr>
-        <w:t xml:space="preserve"> </w:t>
-      </w:r>
-      <w:r>
-        <w:rPr>
-          <w:rFonts w:cs="Times New Roman"/>
-          <w:szCs w:val="24"/>
-          <w:lang w:val="en-US"/>
-        </w:rPr>
-        <w:t>Fix hammer on ground sprite to prevent hammer from being cut off.</w:t>
-      </w:r>
-    </w:p>
-    <w:p>
-      <w:pPr>
-        <w:ind w:left="1080"/>
-        <w:rPr>
-          <w:rFonts w:cs="Times New Roman"/>
-          <w:szCs w:val="24"/>
-          <w:lang w:val="en-US"/>
-        </w:rPr>
-      </w:pPr>
-      <w:sdt>
-        <w:sdtPr>
-          <w:rPr>
-            <w:rFonts w:cs="Times New Roman"/>
-            <w:szCs w:val="24"/>
-            <w:lang w:val="en-US"/>
-          </w:rPr>
-          <w:id w:val="1868568570"/>
-          <w14:checkbox>
-            <w14:checked w14:val="0"/>
-            <w14:checkedState w14:val="00FE" w14:font="Wingdings"/>
-            <w14:uncheckedState w14:val="0070" w14:font="Wingdings"/>
-          </w14:checkbox>
-        </w:sdtPr>
-        <w:sdtEndPr/>
-        <w:sdtContent>
-          <w:r>
-            <w:rPr>
-              <w:rFonts w:cs="Times New Roman"/>
-              <w:szCs w:val="24"/>
-              <w:lang w:val="en-US"/>
-            </w:rPr>
-            <w:sym w:font="Wingdings" w:char="F070"/>
-          </w:r>
-        </w:sdtContent>
-      </w:sdt>
-      <w:r>
-        <w:rPr>
-          <w:rFonts w:cs="Times New Roman"/>
-          <w:szCs w:val="24"/>
-          <w:lang w:val="en-US"/>
-        </w:rPr>
-        <w:t xml:space="preserve"> </w:t>
-      </w:r>
-      <w:r>
-        <w:rPr>
-          <w:rFonts w:cs="Times New Roman"/>
-          <w:szCs w:val="24"/>
-          <w:lang w:val="en-US"/>
-        </w:rPr>
-        <w:t>Hammer on g</w:t>
-      </w:r>
-      <w:r>
-        <w:rPr>
-          <w:rFonts w:cs="Times New Roman"/>
-          <w:szCs w:val="24"/>
-          <w:lang w:val="en-US"/>
-        </w:rPr>
-        <w:t>r</w:t>
-      </w:r>
-      <w:r>
-        <w:rPr>
-          <w:rFonts w:cs="Times New Roman"/>
-          <w:szCs w:val="24"/>
-          <w:lang w:val="en-US"/>
-        </w:rPr>
-        <w:t xml:space="preserve">ound </w:t>
-      </w:r>
-      <w:r>
-        <w:rPr>
-          <w:rFonts w:cs="Times New Roman"/>
-          <w:szCs w:val="24"/>
-          <w:lang w:val="en-US"/>
-        </w:rPr>
-        <w:t xml:space="preserve">total </w:t>
-      </w:r>
-      <w:r>
-        <w:rPr>
-          <w:rFonts w:cs="Times New Roman"/>
-          <w:szCs w:val="24"/>
-          <w:lang w:val="en-US"/>
-        </w:rPr>
-        <w:t>sprite length</w:t>
-      </w:r>
-      <w:r>
-        <w:rPr>
-          <w:rFonts w:cs="Times New Roman"/>
-          <w:szCs w:val="24"/>
-          <w:lang w:val="en-US"/>
-        </w:rPr>
-        <w:t xml:space="preserve"> max.</w:t>
-      </w:r>
-      <w:r>
-        <w:rPr>
-          <w:rFonts w:cs="Times New Roman"/>
-          <w:szCs w:val="24"/>
-          <w:lang w:val="en-US"/>
-        </w:rPr>
-        <w:t xml:space="preserve"> 80 </w:t>
-      </w:r>
-      <w:r>
-        <w:rPr>
-          <w:rFonts w:cs="Times New Roman"/>
-          <w:szCs w:val="24"/>
-          <w:lang w:val="en-US"/>
-        </w:rPr>
-        <w:t>pixels</w:t>
-      </w:r>
-      <w:r>
-        <w:rPr>
-          <w:rFonts w:cs="Times New Roman"/>
-          <w:szCs w:val="24"/>
-          <w:lang w:val="en-US"/>
-        </w:rPr>
-        <w:t>!</w:t>
-      </w:r>
-    </w:p>
-    <w:p>
-      <w:pPr>
-        <w:ind w:left="1080"/>
-        <w:rPr>
-          <w:rFonts w:cs="Times New Roman"/>
-          <w:szCs w:val="24"/>
-          <w:lang w:val="en-US"/>
-        </w:rPr>
-      </w:pPr>
-    </w:p>
-    <w:p>
-      <w:pPr>
-        <w:ind w:left="360"/>
-        <w:rPr>
-          <w:rFonts w:cs="Times New Roman"/>
-          <w:szCs w:val="24"/>
-          <w:lang w:val="en-US"/>
-        </w:rPr>
-      </w:pPr>
-      <w:sdt>
-        <w:sdtPr>
-          <w:rPr>
-            <w:rFonts w:cs="Times New Roman"/>
-            <w:szCs w:val="24"/>
-            <w:lang w:val="en-US"/>
-          </w:rPr>
-          <w:id w:val="1728177107"/>
-          <w14:checkbox>
-            <w14:checked w14:val="0"/>
-            <w14:checkedState w14:val="00FE" w14:font="Wingdings"/>
-            <w14:uncheckedState w14:val="0070" w14:font="Wingdings"/>
-          </w14:checkbox>
-        </w:sdtPr>
-        <w:sdtEndPr/>
-        <w:sdtContent>
-          <w:r>
-            <w:rPr>
-              <w:rFonts w:cs="Times New Roman"/>
-              <w:szCs w:val="24"/>
-              <w:lang w:val="en-US"/>
-            </w:rPr>
-            <w:sym w:font="Wingdings" w:char="F070"/>
-          </w:r>
-        </w:sdtContent>
-      </w:sdt>
-      <w:r>
-        <w:rPr>
-          <w:rFonts w:cs="Times New Roman"/>
-          <w:szCs w:val="24"/>
-          <w:lang w:val="en-US"/>
-        </w:rPr>
-        <w:t xml:space="preserve"> </w:t>
-      </w:r>
-      <w:r>
-        <w:rPr>
-          <w:rFonts w:cs="Times New Roman"/>
-          <w:szCs w:val="24"/>
-          <w:lang w:val="en-US"/>
-        </w:rPr>
-        <w:t>Hammerjaeger add walking and hammering animation</w:t>
-      </w:r>
-    </w:p>
-    <w:p>
-      <w:pPr>
-        <w:ind w:left="1080"/>
-        <w:rPr>
-          <w:rFonts w:cs="Times New Roman"/>
-          <w:szCs w:val="24"/>
-          <w:lang w:val="en-US"/>
-        </w:rPr>
-      </w:pPr>
-      <w:sdt>
-        <w:sdtPr>
-          <w:rPr>
-            <w:rFonts w:cs="Times New Roman"/>
-            <w:szCs w:val="24"/>
-            <w:lang w:val="en-US"/>
-          </w:rPr>
-          <w:id w:val="-2018458732"/>
-          <w14:checkbox>
-            <w14:checked w14:val="0"/>
-            <w14:checkedState w14:val="00FE" w14:font="Wingdings"/>
-            <w14:uncheckedState w14:val="0070" w14:font="Wingdings"/>
-          </w14:checkbox>
-        </w:sdtPr>
-        <w:sdtEndPr/>
-        <w:sdtContent>
-          <w:r>
-            <w:rPr>
-              <w:rFonts w:cs="Times New Roman"/>
-              <w:szCs w:val="24"/>
-              <w:lang w:val="en-US"/>
-            </w:rPr>
-            <w:sym w:font="Wingdings" w:char="F070"/>
-          </w:r>
-        </w:sdtContent>
-      </w:sdt>
-      <w:r>
-        <w:rPr>
-          <w:rFonts w:cs="Times New Roman"/>
-          <w:szCs w:val="24"/>
-          <w:lang w:val="en-US"/>
-        </w:rPr>
-        <w:t xml:space="preserve"> </w:t>
-      </w:r>
-      <w:r>
-        <w:rPr>
-          <w:rFonts w:cs="Times New Roman"/>
-          <w:szCs w:val="24"/>
-          <w:lang w:val="en-US"/>
-        </w:rPr>
-        <w:t xml:space="preserve">Frames: </w:t>
-      </w:r>
-    </w:p>
-    <w:p>
-      <w:pPr>
-        <w:ind w:left="1800"/>
-        <w:rPr>
-          <w:rFonts w:cs="Times New Roman"/>
-          <w:szCs w:val="24"/>
-          <w:lang w:val="en-US"/>
-        </w:rPr>
-      </w:pPr>
-      <w:sdt>
-        <w:sdtPr>
-          <w:rPr>
-            <w:rFonts w:cs="Times New Roman"/>
-            <w:szCs w:val="24"/>
-            <w:lang w:val="en-US"/>
-          </w:rPr>
-          <w:id w:val="302667852"/>
-          <w14:checkbox>
-            <w14:checked w14:val="0"/>
-            <w14:checkedState w14:val="00FE" w14:font="Wingdings"/>
-            <w14:uncheckedState w14:val="0070" w14:font="Wingdings"/>
-          </w14:checkbox>
-        </w:sdtPr>
-        <w:sdtEndPr/>
-        <w:sdtContent>
-          <w:r>
-            <w:rPr>
-              <w:rFonts w:cs="Times New Roman"/>
-              <w:szCs w:val="24"/>
-              <w:lang w:val="en-US"/>
-            </w:rPr>
-            <w:sym w:font="Wingdings" w:char="F070"/>
-          </w:r>
-        </w:sdtContent>
-      </w:sdt>
-      <w:r>
-        <w:rPr>
-          <w:rFonts w:cs="Times New Roman"/>
-          <w:szCs w:val="24"/>
-          <w:lang w:val="en-US"/>
-        </w:rPr>
-        <w:t xml:space="preserve"> </w:t>
-      </w:r>
-      <w:r>
-        <w:rPr>
-          <w:rFonts w:cs="Times New Roman"/>
-          <w:szCs w:val="24"/>
-          <w:lang w:val="en-US"/>
-        </w:rPr>
-        <w:t>Hammer rests</w:t>
-      </w:r>
-      <w:r>
-        <w:rPr>
-          <w:rFonts w:cs="Times New Roman"/>
-          <w:szCs w:val="24"/>
-          <w:lang w:val="en-US"/>
-        </w:rPr>
-        <w:t xml:space="preserve"> on shoulder:</w:t>
-      </w:r>
-      <w:r>
-        <w:rPr>
-          <w:rFonts w:cs="Times New Roman"/>
-          <w:szCs w:val="24"/>
-          <w:lang w:val="en-US"/>
-        </w:rPr>
-        <w:tab/>
-      </w:r>
-      <w:r>
-        <w:rPr>
-          <w:rFonts w:cs="Times New Roman"/>
-          <w:szCs w:val="24"/>
-          <w:lang w:val="en-US"/>
-        </w:rPr>
-        <w:t>(</w:t>
-      </w:r>
-      <w:r>
-        <w:rPr>
-          <w:rFonts w:cs="Times New Roman"/>
-          <w:szCs w:val="24"/>
-          <w:lang w:val="en-US"/>
-        </w:rPr>
-        <w:t>left foot in front</w:t>
-      </w:r>
-      <w:r>
-        <w:rPr>
-          <w:rFonts w:cs="Times New Roman"/>
-          <w:szCs w:val="24"/>
-          <w:lang w:val="en-US"/>
-        </w:rPr>
-        <w:t xml:space="preserve">, </w:t>
-      </w:r>
-      <w:r>
-        <w:rPr>
-          <w:rFonts w:cs="Times New Roman"/>
-          <w:szCs w:val="24"/>
-          <w:lang w:val="en-US"/>
-        </w:rPr>
-        <w:t>contact with ground</w:t>
-      </w:r>
-      <w:r>
-        <w:rPr>
-          <w:rFonts w:cs="Times New Roman"/>
-          <w:szCs w:val="24"/>
-          <w:lang w:val="en-US"/>
-        </w:rPr>
-        <w:t>)</w:t>
-      </w:r>
-    </w:p>
-    <w:p>
-      <w:pPr>
-        <w:ind w:left="1800"/>
-        <w:rPr>
-          <w:rFonts w:cs="Times New Roman"/>
-          <w:szCs w:val="24"/>
-          <w:lang w:val="en-US"/>
-        </w:rPr>
-      </w:pPr>
-      <w:sdt>
-        <w:sdtPr>
-          <w:rPr>
-            <w:rFonts w:cs="Times New Roman"/>
-            <w:szCs w:val="24"/>
-            <w:lang w:val="en-US"/>
-          </w:rPr>
-          <w:id w:val="-1158768724"/>
-          <w14:checkbox>
-            <w14:checked w14:val="0"/>
-            <w14:checkedState w14:val="00FE" w14:font="Wingdings"/>
-            <w14:uncheckedState w14:val="0070" w14:font="Wingdings"/>
-          </w14:checkbox>
-        </w:sdtPr>
-        <w:sdtEndPr/>
-        <w:sdtContent>
-          <w:r>
-            <w:rPr>
-              <w:rFonts w:cs="Times New Roman"/>
-              <w:szCs w:val="24"/>
-              <w:lang w:val="en-US"/>
-            </w:rPr>
-            <w:sym w:font="Wingdings" w:char="F070"/>
-          </w:r>
-        </w:sdtContent>
-      </w:sdt>
-      <w:r>
-        <w:rPr>
-          <w:rFonts w:cs="Times New Roman"/>
-          <w:szCs w:val="24"/>
-          <w:lang w:val="en-US"/>
-        </w:rPr>
-        <w:t xml:space="preserve"> </w:t>
-      </w:r>
-      <w:r>
-        <w:rPr>
-          <w:rFonts w:cs="Times New Roman"/>
-          <w:szCs w:val="24"/>
-          <w:lang w:val="en-US"/>
-        </w:rPr>
-        <w:t xml:space="preserve">Hammer overhead: </w:t>
-      </w:r>
-      <w:r>
-        <w:rPr>
-          <w:rFonts w:cs="Times New Roman"/>
-          <w:szCs w:val="24"/>
-          <w:lang w:val="en-US"/>
-        </w:rPr>
-        <w:tab/>
-      </w:r>
-      <w:r>
-        <w:rPr>
-          <w:rFonts w:cs="Times New Roman"/>
-          <w:szCs w:val="24"/>
-          <w:lang w:val="en-US"/>
-        </w:rPr>
-        <w:tab/>
-      </w:r>
-      <w:r>
-        <w:rPr>
-          <w:rFonts w:cs="Times New Roman"/>
-          <w:szCs w:val="24"/>
-          <w:lang w:val="en-US"/>
-        </w:rPr>
-        <w:t>(</w:t>
-      </w:r>
-      <w:r>
-        <w:rPr>
-          <w:rFonts w:cs="Times New Roman"/>
-          <w:szCs w:val="24"/>
-          <w:lang w:val="en-US"/>
-        </w:rPr>
-        <w:t xml:space="preserve">right </w:t>
-      </w:r>
-      <w:r>
-        <w:rPr>
-          <w:rFonts w:cs="Times New Roman"/>
-          <w:szCs w:val="24"/>
-          <w:lang w:val="en-US"/>
-        </w:rPr>
-        <w:t xml:space="preserve">foot </w:t>
-      </w:r>
-      <w:r>
-        <w:rPr>
-          <w:rFonts w:cs="Times New Roman"/>
-          <w:szCs w:val="24"/>
-          <w:lang w:val="en-US"/>
-        </w:rPr>
-        <w:t>pass</w:t>
-      </w:r>
-      <w:r>
-        <w:rPr>
-          <w:rFonts w:cs="Times New Roman"/>
-          <w:szCs w:val="24"/>
-          <w:lang w:val="en-US"/>
-        </w:rPr>
-        <w:t>es</w:t>
-      </w:r>
-      <w:r>
-        <w:rPr>
-          <w:rFonts w:cs="Times New Roman"/>
-          <w:szCs w:val="24"/>
-          <w:lang w:val="en-US"/>
-        </w:rPr>
-        <w:t xml:space="preserve"> left</w:t>
-      </w:r>
-      <w:r>
-        <w:rPr>
-          <w:rFonts w:cs="Times New Roman"/>
-          <w:szCs w:val="24"/>
-          <w:lang w:val="en-US"/>
-        </w:rPr>
-        <w:t xml:space="preserve"> leg</w:t>
-      </w:r>
-      <w:r>
-        <w:rPr>
-          <w:rFonts w:cs="Times New Roman"/>
-          <w:szCs w:val="24"/>
-          <w:lang w:val="en-US"/>
-        </w:rPr>
-        <w:t>)</w:t>
-      </w:r>
-    </w:p>
-    <w:p>
-      <w:pPr>
-        <w:ind w:left="1800"/>
-        <w:rPr>
-          <w:rFonts w:cs="Times New Roman"/>
-          <w:szCs w:val="24"/>
-          <w:lang w:val="en-US"/>
-        </w:rPr>
-      </w:pPr>
-      <w:sdt>
-        <w:sdtPr>
-          <w:rPr>
-            <w:rFonts w:cs="Times New Roman"/>
-            <w:szCs w:val="24"/>
-            <w:lang w:val="en-US"/>
-          </w:rPr>
-          <w:id w:val="186491569"/>
-          <w14:checkbox>
-            <w14:checked w14:val="0"/>
-            <w14:checkedState w14:val="00FE" w14:font="Wingdings"/>
-            <w14:uncheckedState w14:val="0070" w14:font="Wingdings"/>
-          </w14:checkbox>
-        </w:sdtPr>
-        <w:sdtEndPr/>
-        <w:sdtContent>
-          <w:r>
-            <w:rPr>
-              <w:rFonts w:cs="Times New Roman"/>
-              <w:szCs w:val="24"/>
-              <w:lang w:val="en-US"/>
-            </w:rPr>
-            <w:sym w:font="Wingdings" w:char="F070"/>
-          </w:r>
-        </w:sdtContent>
-      </w:sdt>
-      <w:r>
-        <w:rPr>
-          <w:rFonts w:cs="Times New Roman"/>
-          <w:szCs w:val="24"/>
-          <w:lang w:val="en-US"/>
-        </w:rPr>
-        <w:t xml:space="preserve"> </w:t>
-      </w:r>
-      <w:r>
-        <w:rPr>
-          <w:rFonts w:cs="Times New Roman"/>
-          <w:szCs w:val="24"/>
-          <w:lang w:val="en-US"/>
-        </w:rPr>
-        <w:t xml:space="preserve">Hammer on ground: </w:t>
-      </w:r>
-      <w:r>
-        <w:rPr>
-          <w:rFonts w:cs="Times New Roman"/>
-          <w:szCs w:val="24"/>
-          <w:lang w:val="en-US"/>
-        </w:rPr>
-        <w:tab/>
-      </w:r>
-      <w:r>
-        <w:rPr>
-          <w:rFonts w:cs="Times New Roman"/>
-          <w:szCs w:val="24"/>
-          <w:lang w:val="en-US"/>
-        </w:rPr>
-        <w:tab/>
-      </w:r>
-      <w:r>
-        <w:rPr>
-          <w:rFonts w:cs="Times New Roman"/>
-          <w:szCs w:val="24"/>
-          <w:lang w:val="en-US"/>
-        </w:rPr>
-        <w:t>(</w:t>
-      </w:r>
-      <w:r>
-        <w:rPr>
-          <w:rFonts w:cs="Times New Roman"/>
-          <w:szCs w:val="24"/>
-          <w:lang w:val="en-US"/>
-        </w:rPr>
-        <w:t>right foot in front</w:t>
-      </w:r>
-      <w:r>
-        <w:rPr>
-          <w:rFonts w:cs="Times New Roman"/>
-          <w:szCs w:val="24"/>
-          <w:lang w:val="en-US"/>
-        </w:rPr>
-        <w:t xml:space="preserve">, </w:t>
-      </w:r>
-      <w:r>
-        <w:rPr>
-          <w:rFonts w:cs="Times New Roman"/>
-          <w:szCs w:val="24"/>
-          <w:lang w:val="en-US"/>
-        </w:rPr>
-        <w:t>contact with ground</w:t>
-      </w:r>
-      <w:r>
-        <w:rPr>
-          <w:rFonts w:cs="Times New Roman"/>
-          <w:szCs w:val="24"/>
-          <w:lang w:val="en-US"/>
-        </w:rPr>
-        <w:t>)</w:t>
-      </w:r>
-    </w:p>
-    <w:p>
-      <w:pPr>
-        <w:ind w:left="1800"/>
-        <w:rPr>
-          <w:rFonts w:cs="Times New Roman"/>
-          <w:szCs w:val="24"/>
-          <w:lang w:val="en-US"/>
-        </w:rPr>
-      </w:pPr>
-      <w:sdt>
-        <w:sdtPr>
-          <w:rPr>
-            <w:rFonts w:cs="Times New Roman"/>
-            <w:szCs w:val="24"/>
-            <w:lang w:val="en-US"/>
-          </w:rPr>
-          <w:id w:val="-1900586983"/>
-          <w14:checkbox>
-            <w14:checked w14:val="0"/>
-            <w14:checkedState w14:val="00FE" w14:font="Wingdings"/>
-            <w14:uncheckedState w14:val="0070" w14:font="Wingdings"/>
-          </w14:checkbox>
-        </w:sdtPr>
-        <w:sdtEndPr/>
-        <w:sdtContent>
-          <w:r>
-            <w:rPr>
-              <w:rFonts w:cs="Times New Roman"/>
-              <w:szCs w:val="24"/>
-              <w:lang w:val="en-US"/>
-            </w:rPr>
-            <w:sym w:font="Wingdings" w:char="F070"/>
-          </w:r>
-        </w:sdtContent>
-      </w:sdt>
-      <w:r>
-        <w:rPr>
-          <w:rFonts w:cs="Times New Roman"/>
-          <w:szCs w:val="24"/>
-          <w:lang w:val="en-US"/>
-        </w:rPr>
-        <w:t xml:space="preserve"> </w:t>
-      </w:r>
-      <w:r>
-        <w:rPr>
-          <w:rFonts w:cs="Times New Roman"/>
-          <w:szCs w:val="24"/>
-          <w:lang w:val="en-US"/>
-        </w:rPr>
-        <w:t xml:space="preserve">Hammer mid height: </w:t>
-      </w:r>
-      <w:r>
-        <w:rPr>
-          <w:rFonts w:cs="Times New Roman"/>
-          <w:szCs w:val="24"/>
-          <w:lang w:val="en-US"/>
-        </w:rPr>
-        <w:tab/>
-      </w:r>
-      <w:r>
-        <w:rPr>
-          <w:rFonts w:cs="Times New Roman"/>
-          <w:szCs w:val="24"/>
-          <w:lang w:val="en-US"/>
-        </w:rPr>
-        <w:tab/>
-      </w:r>
-      <w:r>
-        <w:rPr>
-          <w:rFonts w:cs="Times New Roman"/>
-          <w:szCs w:val="24"/>
-          <w:lang w:val="en-US"/>
-        </w:rPr>
-        <w:t>(</w:t>
-      </w:r>
-      <w:r>
-        <w:rPr>
-          <w:rFonts w:cs="Times New Roman"/>
-          <w:szCs w:val="24"/>
-          <w:lang w:val="en-US"/>
-        </w:rPr>
-        <w:t xml:space="preserve">left </w:t>
-      </w:r>
-      <w:r>
-        <w:rPr>
-          <w:rFonts w:cs="Times New Roman"/>
-          <w:szCs w:val="24"/>
-          <w:lang w:val="en-US"/>
-        </w:rPr>
-        <w:t xml:space="preserve">foot </w:t>
-      </w:r>
-      <w:r>
-        <w:rPr>
-          <w:rFonts w:cs="Times New Roman"/>
-          <w:szCs w:val="24"/>
-          <w:lang w:val="en-US"/>
-        </w:rPr>
-        <w:t xml:space="preserve">pass </w:t>
-      </w:r>
-      <w:r>
-        <w:rPr>
-          <w:rFonts w:cs="Times New Roman"/>
-          <w:szCs w:val="24"/>
-          <w:lang w:val="en-US"/>
-        </w:rPr>
-        <w:t>right leg</w:t>
-      </w:r>
-      <w:r>
-        <w:rPr>
-          <w:rFonts w:cs="Times New Roman"/>
-          <w:szCs w:val="24"/>
-          <w:lang w:val="en-US"/>
-        </w:rPr>
-        <w:t>)</w:t>
-      </w:r>
-    </w:p>
-    <w:p>
-      <w:pPr>
-        <w:ind w:left="1800"/>
-        <w:rPr>
-          <w:rFonts w:cs="Times New Roman"/>
-          <w:szCs w:val="24"/>
-          <w:lang w:val="en-US"/>
-        </w:rPr>
-      </w:pPr>
-    </w:p>
-    <w:p>
-      <w:pPr>
-        <w:ind w:left="360"/>
-        <w:rPr>
-          <w:rFonts w:cs="Times New Roman"/>
-          <w:szCs w:val="24"/>
-          <w:lang w:val="en-US"/>
-        </w:rPr>
-      </w:pPr>
-      <w:sdt>
-        <w:sdtPr>
-          <w:rPr>
-            <w:rFonts w:cs="Times New Roman"/>
-            <w:szCs w:val="24"/>
-            <w:lang w:val="en-US"/>
-          </w:rPr>
-          <w:id w:val="-1019313124"/>
-          <w14:checkbox>
-            <w14:checked w14:val="0"/>
-            <w14:checkedState w14:val="00FE" w14:font="Wingdings"/>
-            <w14:uncheckedState w14:val="0070" w14:font="Wingdings"/>
-          </w14:checkbox>
-        </w:sdtPr>
-        <w:sdtEndPr/>
-        <w:sdtContent>
-          <w:r>
-            <w:rPr>
-              <w:rFonts w:cs="Times New Roman"/>
-              <w:szCs w:val="24"/>
-              <w:lang w:val="en-US"/>
-            </w:rPr>
-            <w:sym w:font="Wingdings" w:char="F070"/>
-          </w:r>
-        </w:sdtContent>
-      </w:sdt>
-      <w:r>
-        <w:rPr>
-          <w:rFonts w:cs="Times New Roman"/>
-          <w:szCs w:val="24"/>
-          <w:lang w:val="en-US"/>
-        </w:rPr>
-        <w:t xml:space="preserve"> </w:t>
-      </w:r>
-      <w:r>
-        <w:rPr>
-          <w:rFonts w:cs="Times New Roman"/>
-          <w:szCs w:val="24"/>
-          <w:lang w:val="en-US"/>
-        </w:rPr>
-        <w:t>Enemy new sprites</w:t>
-      </w:r>
-      <w:r>
-        <w:rPr>
-          <w:rFonts w:cs="Times New Roman"/>
-          <w:szCs w:val="24"/>
-          <w:lang w:val="en-US"/>
-        </w:rPr>
-        <w:t xml:space="preserve"> for enemy types</w:t>
-      </w:r>
-      <w:r>
-        <w:rPr>
-          <w:rFonts w:cs="Times New Roman"/>
-          <w:szCs w:val="24"/>
-          <w:lang w:val="en-US"/>
-        </w:rPr>
-        <w:t xml:space="preserve"> (different silhouettes)</w:t>
-      </w:r>
-    </w:p>
-    <w:p>
-      <w:pPr>
-        <w:ind w:left="1080"/>
-        <w:rPr>
-          <w:rFonts w:cs="Times New Roman"/>
-          <w:szCs w:val="24"/>
-          <w:lang w:val="en-US"/>
-        </w:rPr>
-      </w:pPr>
-      <w:sdt>
-        <w:sdtPr>
-          <w:rPr>
-            <w:rFonts w:cs="Times New Roman"/>
-            <w:szCs w:val="24"/>
-            <w:lang w:val="en-US"/>
-          </w:rPr>
-          <w:id w:val="-795599617"/>
-          <w14:checkbox>
-            <w14:checked w14:val="0"/>
-            <w14:checkedState w14:val="00FE" w14:font="Wingdings"/>
-            <w14:uncheckedState w14:val="0070" w14:font="Wingdings"/>
-          </w14:checkbox>
-        </w:sdtPr>
-        <w:sdtEndPr/>
-        <w:sdtContent>
-          <w:r>
-            <w:rPr>
-              <w:rFonts w:cs="Times New Roman"/>
-              <w:szCs w:val="24"/>
-              <w:lang w:val="en-US"/>
-            </w:rPr>
-            <w:sym w:font="Wingdings" w:char="F070"/>
-          </w:r>
-        </w:sdtContent>
-      </w:sdt>
-      <w:r>
-        <w:rPr>
-          <w:rFonts w:cs="Times New Roman"/>
-          <w:szCs w:val="24"/>
-          <w:lang w:val="en-US"/>
-        </w:rPr>
-        <w:t xml:space="preserve"> </w:t>
-      </w:r>
-      <w:r>
-        <w:rPr>
-          <w:rFonts w:cs="Times New Roman"/>
-          <w:szCs w:val="24"/>
-          <w:lang w:val="en-US"/>
-        </w:rPr>
-        <w:t>Healing</w:t>
-      </w:r>
-    </w:p>
-    <w:p>
-      <w:pPr>
-        <w:ind w:left="1080"/>
-        <w:rPr>
-          <w:rFonts w:cs="Times New Roman"/>
-          <w:szCs w:val="24"/>
-          <w:lang w:val="en-US"/>
-        </w:rPr>
-      </w:pPr>
-      <w:sdt>
-        <w:sdtPr>
-          <w:rPr>
-            <w:rFonts w:cs="Times New Roman"/>
-            <w:szCs w:val="24"/>
-            <w:lang w:val="en-US"/>
-          </w:rPr>
-          <w:id w:val="-733927691"/>
-          <w14:checkbox>
-            <w14:checked w14:val="0"/>
-            <w14:checkedState w14:val="00FE" w14:font="Wingdings"/>
-            <w14:uncheckedState w14:val="0070" w14:font="Wingdings"/>
-          </w14:checkbox>
-        </w:sdtPr>
-        <w:sdtEndPr/>
-        <w:sdtContent>
-          <w:r>
-            <w:rPr>
-              <w:rFonts w:cs="Times New Roman"/>
-              <w:szCs w:val="24"/>
-              <w:lang w:val="en-US"/>
-            </w:rPr>
-            <w:sym w:font="Wingdings" w:char="F070"/>
-          </w:r>
-        </w:sdtContent>
-      </w:sdt>
-      <w:r>
-        <w:rPr>
-          <w:rFonts w:cs="Times New Roman"/>
-          <w:szCs w:val="24"/>
-          <w:lang w:val="en-US"/>
-        </w:rPr>
-        <w:t xml:space="preserve"> </w:t>
-      </w:r>
-      <w:r>
-        <w:rPr>
-          <w:rFonts w:cs="Times New Roman"/>
-          <w:szCs w:val="24"/>
-          <w:lang w:val="en-US"/>
-        </w:rPr>
-        <w:t>Shockwave</w:t>
-      </w:r>
-    </w:p>
-    <w:p>
-      <w:pPr>
-        <w:ind w:left="1080"/>
-        <w:rPr>
-          <w:rFonts w:cs="Times New Roman"/>
-          <w:szCs w:val="24"/>
-          <w:lang w:val="en-US"/>
-        </w:rPr>
-      </w:pPr>
-      <w:sdt>
-        <w:sdtPr>
-          <w:rPr>
-            <w:rFonts w:cs="Times New Roman"/>
-            <w:szCs w:val="24"/>
-            <w:lang w:val="en-US"/>
-          </w:rPr>
-          <w:id w:val="508951411"/>
-          <w14:checkbox>
-            <w14:checked w14:val="0"/>
-            <w14:checkedState w14:val="00FE" w14:font="Wingdings"/>
-            <w14:uncheckedState w14:val="0070" w14:font="Wingdings"/>
-          </w14:checkbox>
-        </w:sdtPr>
-        <w:sdtEndPr/>
-        <w:sdtContent>
-          <w:r>
-            <w:rPr>
-              <w:rFonts w:cs="Times New Roman"/>
-              <w:szCs w:val="24"/>
-              <w:lang w:val="en-US"/>
-            </w:rPr>
-            <w:sym w:font="Wingdings" w:char="F070"/>
-          </w:r>
-        </w:sdtContent>
-      </w:sdt>
-      <w:r>
-        <w:rPr>
-          <w:rFonts w:cs="Times New Roman"/>
-          <w:szCs w:val="24"/>
-          <w:lang w:val="en-US"/>
-        </w:rPr>
-        <w:t xml:space="preserve"> </w:t>
-      </w:r>
-      <w:r>
-        <w:rPr>
-          <w:rFonts w:cs="Times New Roman"/>
-          <w:szCs w:val="24"/>
-          <w:lang w:val="en-US"/>
-        </w:rPr>
-        <w:t>Spawning</w:t>
-      </w:r>
-    </w:p>
-    <w:p>
-      <w:pPr>
-        <w:ind w:left="1080"/>
-        <w:rPr>
-          <w:rFonts w:cs="Times New Roman"/>
-          <w:szCs w:val="24"/>
-          <w:lang w:val="en-US"/>
-        </w:rPr>
-      </w:pPr>
-    </w:p>
-    <w:p>
-      <w:pPr>
-        <w:ind w:left="360"/>
-        <w:rPr>
-          <w:rFonts w:cs="Times New Roman"/>
-          <w:szCs w:val="24"/>
-          <w:lang w:val="en-US"/>
-        </w:rPr>
-      </w:pPr>
-      <w:sdt>
-        <w:sdtPr>
-          <w:rPr>
-            <w:rFonts w:cs="Times New Roman"/>
-            <w:szCs w:val="24"/>
-            <w:lang w:val="en-US"/>
-          </w:rPr>
-          <w:id w:val="-1198930082"/>
-          <w14:checkbox>
-            <w14:checked w14:val="0"/>
-            <w14:checkedState w14:val="00FE" w14:font="Wingdings"/>
-            <w14:uncheckedState w14:val="0070" w14:font="Wingdings"/>
-          </w14:checkbox>
-        </w:sdtPr>
-        <w:sdtEndPr/>
-        <w:sdtContent>
-          <w:r>
-            <w:rPr>
-              <w:rFonts w:cs="Times New Roman"/>
-              <w:szCs w:val="24"/>
-              <w:lang w:val="en-US"/>
-            </w:rPr>
-            <w:sym w:font="Wingdings" w:char="F070"/>
-          </w:r>
-        </w:sdtContent>
-      </w:sdt>
-      <w:r>
-        <w:rPr>
-          <w:rFonts w:cs="Times New Roman"/>
-          <w:szCs w:val="24"/>
-          <w:lang w:val="en-US"/>
-        </w:rPr>
-        <w:t xml:space="preserve"> </w:t>
-      </w:r>
-      <w:r>
-        <w:rPr>
-          <w:rFonts w:cs="Times New Roman"/>
-          <w:szCs w:val="24"/>
-          <w:lang w:val="en-US"/>
-        </w:rPr>
-        <w:t>Logo: Hammer head with a cool shaped H letter on it</w:t>
-      </w:r>
-    </w:p>
-    <w:p>
-      <w:pPr>
-        <w:ind w:left="1080"/>
-        <w:rPr>
-          <w:rFonts w:cs="Times New Roman"/>
-          <w:szCs w:val="24"/>
-          <w:lang w:val="en-US"/>
-        </w:rPr>
-      </w:pPr>
-      <w:sdt>
-        <w:sdtPr>
-          <w:rPr>
-            <w:rFonts w:cs="Times New Roman"/>
-            <w:szCs w:val="24"/>
-            <w:lang w:val="en-US"/>
-          </w:rPr>
           <w:id w:val="1984195754"/>
           <w14:checkbox>
-            <w14:checked w14:val="0"/>
-            <w14:checkedState w14:val="00FE" w14:font="Wingdings"/>
-            <w14:uncheckedState w14:val="0070" w14:font="Wingdings"/>
-          </w14:checkbox>
-        </w:sdtPr>
-        <w:sdtEndPr/>
-        <w:sdtContent>
-          <w:r>
-            <w:rPr>
-              <w:rFonts w:cs="Times New Roman"/>
-              <w:szCs w:val="24"/>
-              <w:lang w:val="en-US"/>
-            </w:rPr>
-            <w:sym w:font="Wingdings" w:char="F070"/>
+            <w14:checked w14:val="1"/>
+            <w14:checkedState w14:val="00FE" w14:font="Wingdings"/>
+            <w14:uncheckedState w14:val="0070" w14:font="Wingdings"/>
+          </w14:checkbox>
+        </w:sdtPr>
+        <w:sdtEndPr/>
+        <w:sdtContent>
+          <w:r>
+            <w:rPr>
+              <w:rFonts w:cs="Times New Roman"/>
+              <w:szCs w:val="24"/>
+              <w:lang w:val="en-US"/>
+            </w:rPr>
+            <w:sym w:font="Wingdings" w:char="F0FE"/>
           </w:r>
         </w:sdtContent>
       </w:sdt>

</xml_diff>

<commit_message>
Added task: Code: "Rewrite code architecture for synchronization to music"
</commit_message>
<xml_diff>
--- a/Documentation/WBS/WBSGate02.docx
+++ b/Documentation/WBS/WBSGate02.docx
@@ -2433,8 +2433,6 @@
         </w:rPr>
         <w:t>Logo: Hammer head with a cool shaped H letter on it</w:t>
       </w:r>
-      <w:bookmarkStart w:id="0" w:name="_GoBack"/>
-      <w:bookmarkEnd w:id="0"/>
     </w:p>
     <w:p>
       <w:pPr>
@@ -2789,6 +2787,59 @@
           </w:rPr>
           <w:id w:val="-65645232"/>
           <w14:checkbox>
+            <w14:checked w14:val="0"/>
+            <w14:checkedState w14:val="00FE" w14:font="Wingdings"/>
+            <w14:uncheckedState w14:val="0070" w14:font="Wingdings"/>
+          </w14:checkbox>
+        </w:sdtPr>
+        <w:sdtEndPr/>
+        <w:sdtContent>
+          <w:r>
+            <w:rPr>
+              <w:rFonts w:cs="Times New Roman"/>
+              <w:szCs w:val="24"/>
+              <w:lang w:val="en-US"/>
+            </w:rPr>
+            <w:sym w:font="Wingdings" w:char="F070"/>
+          </w:r>
+        </w:sdtContent>
+      </w:sdt>
+      <w:r>
+        <w:rPr>
+          <w:rFonts w:cs="Times New Roman"/>
+          <w:szCs w:val="24"/>
+          <w:lang w:val="en-US"/>
+        </w:rPr>
+        <w:t xml:space="preserve"> </w:t>
+      </w:r>
+      <w:r>
+        <w:rPr>
+          <w:rFonts w:cs="Times New Roman"/>
+          <w:b/>
+          <w:szCs w:val="24"/>
+          <w:lang w:val="en-US"/>
+        </w:rPr>
+        <w:t>Code</w:t>
+      </w:r>
+    </w:p>
+    <w:p>
+      <w:pPr>
+        <w:ind w:left="360"/>
+        <w:rPr>
+          <w:rFonts w:cs="Times New Roman"/>
+          <w:szCs w:val="24"/>
+          <w:lang w:val="en-US"/>
+        </w:rPr>
+      </w:pPr>
+      <w:sdt>
+        <w:sdtPr>
+          <w:rPr>
+            <w:rFonts w:cs="Times New Roman"/>
+            <w:szCs w:val="24"/>
+            <w:lang w:val="en-US"/>
+          </w:rPr>
+          <w:id w:val="317472013"/>
+          <w14:checkbox>
             <w14:checked w14:val="1"/>
             <w14:checkedState w14:val="00FE" w14:font="Wingdings"/>
             <w14:uncheckedState w14:val="0070" w14:font="Wingdings"/>
@@ -2817,12 +2868,21 @@
       <w:r>
         <w:rPr>
           <w:rFonts w:cs="Times New Roman"/>
-          <w:b/>
-          <w:szCs w:val="24"/>
-          <w:lang w:val="en-US"/>
-        </w:rPr>
-        <w:t>Code</w:t>
-      </w:r>
+          <w:szCs w:val="24"/>
+          <w:lang w:val="en-US"/>
+        </w:rPr>
+        <w:t xml:space="preserve">Implement rhythmic hammer beat </w:t>
+      </w:r>
+      <w:proofErr w:type="spellStart"/>
+      <w:r>
+        <w:rPr>
+          <w:rFonts w:cs="Times New Roman"/>
+          <w:szCs w:val="24"/>
+          <w:lang w:val="en-US"/>
+        </w:rPr>
+        <w:t>sfx</w:t>
+      </w:r>
+      <w:proofErr w:type="spellEnd"/>
     </w:p>
     <w:p>
       <w:pPr>
@@ -2840,7 +2900,7 @@
             <w:szCs w:val="24"/>
             <w:lang w:val="en-US"/>
           </w:rPr>
-          <w:id w:val="317472013"/>
+          <w:id w:val="119501694"/>
           <w14:checkbox>
             <w14:checked w14:val="1"/>
             <w14:checkedState w14:val="00FE" w14:font="Wingdings"/>
@@ -2873,18 +2933,8 @@
           <w:szCs w:val="24"/>
           <w:lang w:val="en-US"/>
         </w:rPr>
-        <w:t xml:space="preserve">Implement rhythmic hammer beat </w:t>
-      </w:r>
-      <w:proofErr w:type="spellStart"/>
-      <w:r>
-        <w:rPr>
-          <w:rFonts w:cs="Times New Roman"/>
-          <w:szCs w:val="24"/>
-          <w:lang w:val="en-US"/>
-        </w:rPr>
-        <w:t>sfx</w:t>
-      </w:r>
-      <w:proofErr w:type="spellEnd"/>
+        <w:t>Synchronize hammer beat to music beat</w:t>
+      </w:r>
     </w:p>
     <w:p>
       <w:pPr>
@@ -2902,7 +2952,7 @@
             <w:szCs w:val="24"/>
             <w:lang w:val="en-US"/>
           </w:rPr>
-          <w:id w:val="119501694"/>
+          <w:id w:val="969321807"/>
           <w14:checkbox>
             <w14:checked w14:val="1"/>
             <w14:checkedState w14:val="00FE" w14:font="Wingdings"/>
@@ -2927,15 +2977,7 @@
           <w:szCs w:val="24"/>
           <w:lang w:val="en-US"/>
         </w:rPr>
-        <w:t xml:space="preserve"> </w:t>
-      </w:r>
-      <w:r>
-        <w:rPr>
-          <w:rFonts w:cs="Times New Roman"/>
-          <w:szCs w:val="24"/>
-          <w:lang w:val="en-US"/>
-        </w:rPr>
-        <w:t>Synchronize hammer beat to music beat</w:t>
+        <w:t xml:space="preserve"> Synchronize first beat after into in music to first hammer hit in game after cut scene </w:t>
       </w:r>
     </w:p>
     <w:p>
@@ -2954,7 +2996,7 @@
             <w:szCs w:val="24"/>
             <w:lang w:val="en-US"/>
           </w:rPr>
-          <w:id w:val="969321807"/>
+          <w:id w:val="-342100071"/>
           <w14:checkbox>
             <w14:checked w14:val="1"/>
             <w14:checkedState w14:val="00FE" w14:font="Wingdings"/>
@@ -2979,7 +3021,7 @@
           <w:szCs w:val="24"/>
           <w:lang w:val="en-US"/>
         </w:rPr>
-        <w:t xml:space="preserve"> Synchronize first beat after into in music to first hammer hit in game after cut scene </w:t>
+        <w:t xml:space="preserve"> Implement SFX on every Hammer hit</w:t>
       </w:r>
     </w:p>
     <w:p>
@@ -2998,33 +3040,58 @@
             <w:szCs w:val="24"/>
             <w:lang w:val="en-US"/>
           </w:rPr>
-          <w:id w:val="-342100071"/>
-          <w14:checkbox>
-            <w14:checked w14:val="1"/>
-            <w14:checkedState w14:val="00FE" w14:font="Wingdings"/>
-            <w14:uncheckedState w14:val="0070" w14:font="Wingdings"/>
-          </w14:checkbox>
-        </w:sdtPr>
-        <w:sdtEndPr/>
-        <w:sdtContent>
-          <w:r>
-            <w:rPr>
-              <w:rFonts w:cs="Times New Roman"/>
-              <w:szCs w:val="24"/>
-              <w:lang w:val="en-US"/>
-            </w:rPr>
-            <w:sym w:font="Wingdings" w:char="F0FE"/>
-          </w:r>
-        </w:sdtContent>
-      </w:sdt>
-      <w:r>
-        <w:rPr>
-          <w:rFonts w:cs="Times New Roman"/>
-          <w:szCs w:val="24"/>
-          <w:lang w:val="en-US"/>
-        </w:rPr>
-        <w:t xml:space="preserve"> Implement SFX on every Hammer hit</w:t>
-      </w:r>
+          <w:id w:val="1022832650"/>
+          <w14:checkbox>
+            <w14:checked w14:val="0"/>
+            <w14:checkedState w14:val="00FE" w14:font="Wingdings"/>
+            <w14:uncheckedState w14:val="0070" w14:font="Wingdings"/>
+          </w14:checkbox>
+        </w:sdtPr>
+        <w:sdtContent>
+          <w:r>
+            <w:rPr>
+              <w:rFonts w:cs="Times New Roman"/>
+              <w:szCs w:val="24"/>
+              <w:lang w:val="en-US"/>
+            </w:rPr>
+            <w:sym w:font="Wingdings" w:char="F070"/>
+          </w:r>
+        </w:sdtContent>
+      </w:sdt>
+      <w:r>
+        <w:rPr>
+          <w:rFonts w:cs="Times New Roman"/>
+          <w:szCs w:val="24"/>
+          <w:lang w:val="en-US"/>
+        </w:rPr>
+        <w:t xml:space="preserve"> Rewrite code </w:t>
+      </w:r>
+      <w:r>
+        <w:rPr>
+          <w:rFonts w:cs="Times New Roman"/>
+          <w:szCs w:val="24"/>
+          <w:lang w:val="en-US"/>
+        </w:rPr>
+        <w:t xml:space="preserve">architecture </w:t>
+      </w:r>
+      <w:r>
+        <w:rPr>
+          <w:rFonts w:cs="Times New Roman"/>
+          <w:szCs w:val="24"/>
+          <w:lang w:val="en-US"/>
+        </w:rPr>
+        <w:t>for synchronization to music</w:t>
+      </w:r>
+    </w:p>
+    <w:p>
+      <w:pPr>
+        <w:ind w:left="360"/>
+        <w:rPr>
+          <w:rFonts w:cs="Times New Roman"/>
+          <w:szCs w:val="24"/>
+          <w:lang w:val="en-US"/>
+        </w:rPr>
+      </w:pPr>
     </w:p>
     <w:p>
       <w:pPr>
@@ -3080,6 +3147,8 @@
         </w:rPr>
         <w:br w:type="page"/>
       </w:r>
+      <w:bookmarkStart w:id="0" w:name="_GoBack"/>
+      <w:bookmarkEnd w:id="0"/>
     </w:p>
     <w:p>
       <w:pPr>

</xml_diff>

<commit_message>
sync code to audio abgehagt
</commit_message>
<xml_diff>
--- a/Documentation/WBS/WBSGate02.docx
+++ b/Documentation/WBS/WBSGate02.docx
@@ -3042,20 +3042,20 @@
           </w:rPr>
           <w:id w:val="1022832650"/>
           <w14:checkbox>
-            <w14:checked w14:val="0"/>
-            <w14:checkedState w14:val="00FE" w14:font="Wingdings"/>
-            <w14:uncheckedState w14:val="0070" w14:font="Wingdings"/>
-          </w14:checkbox>
-        </w:sdtPr>
-        <w:sdtEndPr/>
-        <w:sdtContent>
-          <w:r>
-            <w:rPr>
-              <w:rFonts w:cs="Times New Roman"/>
-              <w:szCs w:val="24"/>
-              <w:lang w:val="en-US"/>
-            </w:rPr>
-            <w:sym w:font="Wingdings" w:char="F070"/>
+            <w14:checked w14:val="1"/>
+            <w14:checkedState w14:val="00FE" w14:font="Wingdings"/>
+            <w14:uncheckedState w14:val="0070" w14:font="Wingdings"/>
+          </w14:checkbox>
+        </w:sdtPr>
+        <w:sdtEndPr/>
+        <w:sdtContent>
+          <w:r>
+            <w:rPr>
+              <w:rFonts w:cs="Times New Roman"/>
+              <w:szCs w:val="24"/>
+              <w:lang w:val="en-US"/>
+            </w:rPr>
+            <w:sym w:font="Wingdings" w:char="F0FE"/>
           </w:r>
         </w:sdtContent>
       </w:sdt>
@@ -3116,7 +3116,7 @@
     </w:p>
     <w:p>
       <w:pPr>
-        <w:pStyle w:val="ListParagraph"/>
+        <w:pStyle w:val="Listenabsatz"/>
         <w:ind w:left="2136"/>
         <w:rPr>
           <w:rFonts w:cs="Times New Roman"/>
@@ -3128,7 +3128,7 @@
     </w:p>
     <w:p>
       <w:pPr>
-        <w:pStyle w:val="ListParagraph"/>
+        <w:pStyle w:val="Listenabsatz"/>
         <w:numPr>
           <w:ilvl w:val="0"/>
           <w:numId w:val="4"/>
@@ -5189,7 +5189,7 @@
     </w:p>
     <w:p>
       <w:pPr>
-        <w:pStyle w:val="ListParagraph"/>
+        <w:pStyle w:val="Listenabsatz"/>
         <w:ind w:left="270"/>
         <w:rPr>
           <w:rFonts w:cs="Times New Roman"/>
@@ -5200,7 +5200,7 @@
     </w:p>
     <w:p>
       <w:pPr>
-        <w:pStyle w:val="ListParagraph"/>
+        <w:pStyle w:val="Listenabsatz"/>
         <w:ind w:left="270"/>
         <w:rPr>
           <w:rFonts w:cs="Times New Roman"/>
@@ -5256,7 +5256,7 @@
     </w:p>
     <w:p>
       <w:pPr>
-        <w:pStyle w:val="ListParagraph"/>
+        <w:pStyle w:val="Listenabsatz"/>
         <w:ind w:left="360"/>
         <w:rPr>
           <w:rFonts w:cs="Times New Roman"/>
@@ -5631,7 +5631,7 @@
     </w:p>
     <w:p>
       <w:pPr>
-        <w:pStyle w:val="ListParagraph"/>
+        <w:pStyle w:val="Listenabsatz"/>
         <w:ind w:left="1620"/>
         <w:rPr>
           <w:rFonts w:cs="Times New Roman"/>
@@ -6765,7 +6765,7 @@
     </w:p>
     <w:p>
       <w:pPr>
-        <w:pStyle w:val="ListParagraph"/>
+        <w:pStyle w:val="Listenabsatz"/>
         <w:ind w:left="2148"/>
         <w:rPr>
           <w:rFonts w:cs="Times New Roman"/>
@@ -8913,7 +8913,7 @@
     <w:lsdException w:name="Bibliography" w:uiPriority="37"/>
     <w:lsdException w:name="TOC Heading" w:uiPriority="39" w:qFormat="1"/>
   </w:latentStyles>
-  <w:style w:type="paragraph" w:default="1" w:styleId="Normal">
+  <w:style w:type="paragraph" w:default="1" w:styleId="Standard">
     <w:name w:val="Normal"/>
     <w:qFormat/>
     <w:rsid w:val="002073FF"/>
@@ -8926,13 +8926,13 @@
       <w:sz w:val="24"/>
     </w:rPr>
   </w:style>
-  <w:style w:type="character" w:default="1" w:styleId="DefaultParagraphFont">
+  <w:style w:type="character" w:default="1" w:styleId="Absatz-Standardschriftart">
     <w:name w:val="Default Paragraph Font"/>
     <w:uiPriority w:val="1"/>
     <w:semiHidden/>
     <w:unhideWhenUsed/>
   </w:style>
-  <w:style w:type="table" w:default="1" w:styleId="TableNormal">
+  <w:style w:type="table" w:default="1" w:styleId="NormaleTabelle">
     <w:name w:val="Normal Table"/>
     <w:uiPriority w:val="99"/>
     <w:semiHidden/>
@@ -8947,15 +8947,15 @@
       </w:tblCellMar>
     </w:tblPr>
   </w:style>
-  <w:style w:type="numbering" w:default="1" w:styleId="NoList">
+  <w:style w:type="numbering" w:default="1" w:styleId="KeineListe">
     <w:name w:val="No List"/>
     <w:uiPriority w:val="99"/>
     <w:semiHidden/>
     <w:unhideWhenUsed/>
   </w:style>
-  <w:style w:type="paragraph" w:styleId="ListParagraph">
+  <w:style w:type="paragraph" w:styleId="Listenabsatz">
     <w:name w:val="List Paragraph"/>
-    <w:basedOn w:val="Normal"/>
+    <w:basedOn w:val="Standard"/>
     <w:uiPriority w:val="34"/>
     <w:qFormat/>
     <w:rsid w:val="006260DB"/>
@@ -8963,10 +8963,10 @@
       <w:ind w:left="720"/>
     </w:pPr>
   </w:style>
-  <w:style w:type="paragraph" w:styleId="BalloonText">
+  <w:style w:type="paragraph" w:styleId="Sprechblasentext">
     <w:name w:val="Balloon Text"/>
-    <w:basedOn w:val="Normal"/>
-    <w:link w:val="BalloonTextChar"/>
+    <w:basedOn w:val="Standard"/>
+    <w:link w:val="SprechblasentextZchn"/>
     <w:uiPriority w:val="99"/>
     <w:semiHidden/>
     <w:unhideWhenUsed/>
@@ -8980,10 +8980,10 @@
       <w:szCs w:val="16"/>
     </w:rPr>
   </w:style>
-  <w:style w:type="character" w:customStyle="1" w:styleId="BalloonTextChar">
-    <w:name w:val="Balloon Text Char"/>
-    <w:basedOn w:val="DefaultParagraphFont"/>
-    <w:link w:val="BalloonText"/>
+  <w:style w:type="character" w:customStyle="1" w:styleId="SprechblasentextZchn">
+    <w:name w:val="Sprechblasentext Zchn"/>
+    <w:basedOn w:val="Absatz-Standardschriftart"/>
+    <w:link w:val="Sprechblasentext"/>
     <w:uiPriority w:val="99"/>
     <w:semiHidden/>
     <w:rsid w:val="00E77651"/>
@@ -9152,7 +9152,7 @@
     <w:lsdException w:name="Bibliography" w:uiPriority="37"/>
     <w:lsdException w:name="TOC Heading" w:uiPriority="39" w:qFormat="1"/>
   </w:latentStyles>
-  <w:style w:type="paragraph" w:default="1" w:styleId="Normal">
+  <w:style w:type="paragraph" w:default="1" w:styleId="Standard">
     <w:name w:val="Normal"/>
     <w:qFormat/>
     <w:rsid w:val="002073FF"/>
@@ -9165,13 +9165,13 @@
       <w:sz w:val="24"/>
     </w:rPr>
   </w:style>
-  <w:style w:type="character" w:default="1" w:styleId="DefaultParagraphFont">
+  <w:style w:type="character" w:default="1" w:styleId="Absatz-Standardschriftart">
     <w:name w:val="Default Paragraph Font"/>
     <w:uiPriority w:val="1"/>
     <w:semiHidden/>
     <w:unhideWhenUsed/>
   </w:style>
-  <w:style w:type="table" w:default="1" w:styleId="TableNormal">
+  <w:style w:type="table" w:default="1" w:styleId="NormaleTabelle">
     <w:name w:val="Normal Table"/>
     <w:uiPriority w:val="99"/>
     <w:semiHidden/>
@@ -9186,15 +9186,15 @@
       </w:tblCellMar>
     </w:tblPr>
   </w:style>
-  <w:style w:type="numbering" w:default="1" w:styleId="NoList">
+  <w:style w:type="numbering" w:default="1" w:styleId="KeineListe">
     <w:name w:val="No List"/>
     <w:uiPriority w:val="99"/>
     <w:semiHidden/>
     <w:unhideWhenUsed/>
   </w:style>
-  <w:style w:type="paragraph" w:styleId="ListParagraph">
+  <w:style w:type="paragraph" w:styleId="Listenabsatz">
     <w:name w:val="List Paragraph"/>
-    <w:basedOn w:val="Normal"/>
+    <w:basedOn w:val="Standard"/>
     <w:uiPriority w:val="34"/>
     <w:qFormat/>
     <w:rsid w:val="006260DB"/>
@@ -9202,10 +9202,10 @@
       <w:ind w:left="720"/>
     </w:pPr>
   </w:style>
-  <w:style w:type="paragraph" w:styleId="BalloonText">
+  <w:style w:type="paragraph" w:styleId="Sprechblasentext">
     <w:name w:val="Balloon Text"/>
-    <w:basedOn w:val="Normal"/>
-    <w:link w:val="BalloonTextChar"/>
+    <w:basedOn w:val="Standard"/>
+    <w:link w:val="SprechblasentextZchn"/>
     <w:uiPriority w:val="99"/>
     <w:semiHidden/>
     <w:unhideWhenUsed/>
@@ -9219,10 +9219,10 @@
       <w:szCs w:val="16"/>
     </w:rPr>
   </w:style>
-  <w:style w:type="character" w:customStyle="1" w:styleId="BalloonTextChar">
-    <w:name w:val="Balloon Text Char"/>
-    <w:basedOn w:val="DefaultParagraphFont"/>
-    <w:link w:val="BalloonText"/>
+  <w:style w:type="character" w:customStyle="1" w:styleId="SprechblasentextZchn">
+    <w:name w:val="Sprechblasentext Zchn"/>
+    <w:basedOn w:val="Absatz-Standardschriftart"/>
+    <w:link w:val="Sprechblasentext"/>
     <w:uiPriority w:val="99"/>
     <w:semiHidden/>
     <w:rsid w:val="00E77651"/>

</xml_diff>

<commit_message>
Code must haves abgehackt
</commit_message>
<xml_diff>
--- a/Documentation/WBS/WBSGate02.docx
+++ b/Documentation/WBS/WBSGate02.docx
@@ -2683,20 +2683,20 @@
           </w:rPr>
           <w:id w:val="-65645232"/>
           <w14:checkbox>
-            <w14:checked w14:val="0"/>
-            <w14:checkedState w14:val="00FE" w14:font="Wingdings"/>
-            <w14:uncheckedState w14:val="0070" w14:font="Wingdings"/>
-          </w14:checkbox>
-        </w:sdtPr>
-        <w:sdtEndPr/>
-        <w:sdtContent>
-          <w:r>
-            <w:rPr>
-              <w:rFonts w:cs="Times New Roman"/>
-              <w:szCs w:val="24"/>
-              <w:lang w:val="en-US"/>
-            </w:rPr>
-            <w:sym w:font="Wingdings" w:char="F070"/>
+            <w14:checked w14:val="1"/>
+            <w14:checkedState w14:val="00FE" w14:font="Wingdings"/>
+            <w14:uncheckedState w14:val="0070" w14:font="Wingdings"/>
+          </w14:checkbox>
+        </w:sdtPr>
+        <w:sdtEndPr/>
+        <w:sdtContent>
+          <w:r>
+            <w:rPr>
+              <w:rFonts w:cs="Times New Roman"/>
+              <w:szCs w:val="24"/>
+              <w:lang w:val="en-US"/>
+            </w:rPr>
+            <w:sym w:font="Wingdings" w:char="F0FE"/>
           </w:r>
         </w:sdtContent>
       </w:sdt>
@@ -2998,20 +2998,20 @@
           </w:rPr>
           <w:id w:val="520755162"/>
           <w14:checkbox>
-            <w14:checked w14:val="0"/>
-            <w14:checkedState w14:val="00FE" w14:font="Wingdings"/>
-            <w14:uncheckedState w14:val="0070" w14:font="Wingdings"/>
-          </w14:checkbox>
-        </w:sdtPr>
-        <w:sdtEndPr/>
-        <w:sdtContent>
-          <w:r>
-            <w:rPr>
-              <w:rFonts w:cs="Times New Roman"/>
-              <w:szCs w:val="24"/>
-              <w:lang w:val="en-US"/>
-            </w:rPr>
-            <w:sym w:font="Wingdings" w:char="F070"/>
+            <w14:checked w14:val="1"/>
+            <w14:checkedState w14:val="00FE" w14:font="Wingdings"/>
+            <w14:uncheckedState w14:val="0070" w14:font="Wingdings"/>
+          </w14:checkbox>
+        </w:sdtPr>
+        <w:sdtEndPr/>
+        <w:sdtContent>
+          <w:r>
+            <w:rPr>
+              <w:rFonts w:cs="Times New Roman"/>
+              <w:szCs w:val="24"/>
+              <w:lang w:val="en-US"/>
+            </w:rPr>
+            <w:sym w:font="Wingdings" w:char="F0FE"/>
           </w:r>
         </w:sdtContent>
       </w:sdt>
@@ -5120,22 +5120,125 @@
     </w:p>
     <w:p>
       <w:pPr>
-        <w:ind w:firstLine="540"/>
-        <w:rPr>
-          <w:rFonts w:cs="Times New Roman"/>
-          <w:szCs w:val="24"/>
-          <w:lang w:val="en-US"/>
-        </w:rPr>
-      </w:pPr>
-      <w:r>
-        <w:rPr>
-          <w:rFonts w:cs="Times New Roman"/>
-          <w:szCs w:val="24"/>
-          <w:lang w:val="en-US"/>
-        </w:rPr>
-        <w:lastRenderedPageBreak/>
+        <w:ind w:left="618"/>
+        <w:rPr>
+          <w:rFonts w:cs="Times New Roman"/>
+          <w:szCs w:val="24"/>
+          <w:lang w:val="en-US"/>
+        </w:rPr>
+      </w:pPr>
+      <w:sdt>
+        <w:sdtPr>
+          <w:rPr>
+            <w:rFonts w:cs="Times New Roman"/>
+            <w:szCs w:val="24"/>
+            <w:lang w:val="en-US"/>
+          </w:rPr>
+          <w:id w:val="1129747761"/>
+          <w14:checkbox>
+            <w14:checked w14:val="0"/>
+            <w14:checkedState w14:val="00FE" w14:font="Wingdings"/>
+            <w14:uncheckedState w14:val="0070" w14:font="Wingdings"/>
+          </w14:checkbox>
+        </w:sdtPr>
+        <w:sdtContent>
+          <w:r>
+            <w:rPr>
+              <w:rFonts w:cs="Times New Roman"/>
+              <w:szCs w:val="24"/>
+              <w:lang w:val="en-US"/>
+            </w:rPr>
+            <w:sym w:font="Wingdings" w:char="F070"/>
+          </w:r>
+        </w:sdtContent>
+      </w:sdt>
+      <w:r>
+        <w:rPr>
+          <w:rFonts w:cs="Times New Roman"/>
+          <w:szCs w:val="24"/>
+          <w:lang w:val="en-US"/>
+        </w:rPr>
+        <w:t xml:space="preserve"> </w:t>
+      </w:r>
+      <w:r>
+        <w:rPr>
+          <w:rFonts w:cs="Times New Roman"/>
+          <w:szCs w:val="24"/>
+          <w:lang w:val="en-US"/>
+        </w:rPr>
+        <w:t xml:space="preserve">Separate </w:t>
+      </w:r>
+      <w:proofErr w:type="spellStart"/>
+      <w:r>
+        <w:rPr>
+          <w:rFonts w:cs="Times New Roman"/>
+          <w:szCs w:val="24"/>
+          <w:lang w:val="en-US"/>
+        </w:rPr>
+        <w:t>spawners</w:t>
+      </w:r>
+      <w:proofErr w:type="spellEnd"/>
+      <w:r>
+        <w:rPr>
+          <w:rFonts w:cs="Times New Roman"/>
+          <w:szCs w:val="24"/>
+          <w:lang w:val="en-US"/>
+        </w:rPr>
+        <w:t xml:space="preserve"> from Generators</w:t>
+      </w:r>
+    </w:p>
+    <w:p>
+      <w:pPr>
+        <w:ind w:left="618"/>
+        <w:rPr>
+          <w:rFonts w:cs="Times New Roman"/>
+          <w:szCs w:val="24"/>
+          <w:lang w:val="en-US"/>
+        </w:rPr>
+      </w:pPr>
+      <w:sdt>
+        <w:sdtPr>
+          <w:rPr>
+            <w:rFonts w:cs="Times New Roman"/>
+            <w:szCs w:val="24"/>
+            <w:lang w:val="en-US"/>
+          </w:rPr>
+          <w:id w:val="-763914786"/>
+          <w14:checkbox>
+            <w14:checked w14:val="0"/>
+            <w14:checkedState w14:val="00FE" w14:font="Wingdings"/>
+            <w14:uncheckedState w14:val="0070" w14:font="Wingdings"/>
+          </w14:checkbox>
+        </w:sdtPr>
+        <w:sdtContent>
+          <w:r>
+            <w:rPr>
+              <w:rFonts w:cs="Times New Roman"/>
+              <w:szCs w:val="24"/>
+              <w:lang w:val="en-US"/>
+            </w:rPr>
+            <w:sym w:font="Wingdings" w:char="F070"/>
+          </w:r>
+        </w:sdtContent>
+      </w:sdt>
+      <w:r>
+        <w:rPr>
+          <w:rFonts w:cs="Times New Roman"/>
+          <w:szCs w:val="24"/>
+          <w:lang w:val="en-US"/>
+        </w:rPr>
+        <w:t xml:space="preserve"> </w:t>
+      </w:r>
+      <w:r>
+        <w:rPr>
+          <w:rFonts w:cs="Times New Roman"/>
+          <w:szCs w:val="24"/>
+          <w:lang w:val="en-US"/>
+        </w:rPr>
         <w:t>Enemy with multiple HP</w:t>
       </w:r>
+      <w:bookmarkStart w:id="0" w:name="_GoBack"/>
+      <w:bookmarkEnd w:id="0"/>
     </w:p>
     <w:p>
       <w:pPr>
@@ -6327,58 +6430,6 @@
           <w:lang w:val="en-US"/>
         </w:rPr>
         <w:t>wall to be killed</w:t>
-      </w:r>
-    </w:p>
-    <w:p>
-      <w:pPr>
-        <w:ind w:left="618"/>
-        <w:rPr>
-          <w:rFonts w:cs="Times New Roman"/>
-          <w:szCs w:val="24"/>
-          <w:lang w:val="en-US"/>
-        </w:rPr>
-      </w:pPr>
-      <w:sdt>
-        <w:sdtPr>
-          <w:rPr>
-            <w:rFonts w:cs="Times New Roman"/>
-            <w:szCs w:val="24"/>
-            <w:lang w:val="en-US"/>
-          </w:rPr>
-          <w:id w:val="1129747761"/>
-          <w14:checkbox>
-            <w14:checked w14:val="0"/>
-            <w14:checkedState w14:val="00FE" w14:font="Wingdings"/>
-            <w14:uncheckedState w14:val="0070" w14:font="Wingdings"/>
-          </w14:checkbox>
-        </w:sdtPr>
-        <w:sdtEndPr/>
-        <w:sdtContent>
-          <w:r>
-            <w:rPr>
-              <w:rFonts w:cs="Times New Roman"/>
-              <w:szCs w:val="24"/>
-              <w:lang w:val="en-US"/>
-            </w:rPr>
-            <w:sym w:font="Wingdings" w:char="F070"/>
-          </w:r>
-        </w:sdtContent>
-      </w:sdt>
-      <w:r>
-        <w:rPr>
-          <w:rFonts w:cs="Times New Roman"/>
-          <w:szCs w:val="24"/>
-          <w:lang w:val="en-US"/>
-        </w:rPr>
-        <w:t xml:space="preserve"> </w:t>
-      </w:r>
-      <w:r>
-        <w:rPr>
-          <w:rFonts w:cs="Times New Roman"/>
-          <w:szCs w:val="24"/>
-          <w:lang w:val="en-US"/>
-        </w:rPr>
-        <w:t>Separate spawners from Generators</w:t>
       </w:r>
     </w:p>
     <w:p>

</xml_diff>

<commit_message>
should haves code erweitert und abgehakt
</commit_message>
<xml_diff>
--- a/Documentation/WBS/WBSGate02.docx
+++ b/Documentation/WBS/WBSGate02.docx
@@ -5136,80 +5136,82 @@
           </w:rPr>
           <w:id w:val="1129747761"/>
           <w14:checkbox>
+            <w14:checked w14:val="1"/>
+            <w14:checkedState w14:val="00FE" w14:font="Wingdings"/>
+            <w14:uncheckedState w14:val="0070" w14:font="Wingdings"/>
+          </w14:checkbox>
+        </w:sdtPr>
+        <w:sdtEndPr/>
+        <w:sdtContent>
+          <w:r>
+            <w:rPr>
+              <w:rFonts w:cs="Times New Roman"/>
+              <w:szCs w:val="24"/>
+              <w:lang w:val="en-US"/>
+            </w:rPr>
+            <w:sym w:font="Wingdings" w:char="F0FE"/>
+          </w:r>
+        </w:sdtContent>
+      </w:sdt>
+      <w:r>
+        <w:rPr>
+          <w:rFonts w:cs="Times New Roman"/>
+          <w:szCs w:val="24"/>
+          <w:lang w:val="en-US"/>
+        </w:rPr>
+        <w:t xml:space="preserve"> </w:t>
+      </w:r>
+      <w:r>
+        <w:rPr>
+          <w:rFonts w:cs="Times New Roman"/>
+          <w:szCs w:val="24"/>
+          <w:lang w:val="en-US"/>
+        </w:rPr>
+        <w:t xml:space="preserve">Separate </w:t>
+      </w:r>
+      <w:proofErr w:type="spellStart"/>
+      <w:r>
+        <w:rPr>
+          <w:rFonts w:cs="Times New Roman"/>
+          <w:szCs w:val="24"/>
+          <w:lang w:val="en-US"/>
+        </w:rPr>
+        <w:t>spawners</w:t>
+      </w:r>
+      <w:proofErr w:type="spellEnd"/>
+      <w:r>
+        <w:rPr>
+          <w:rFonts w:cs="Times New Roman"/>
+          <w:szCs w:val="24"/>
+          <w:lang w:val="en-US"/>
+        </w:rPr>
+        <w:t xml:space="preserve"> from Generators</w:t>
+      </w:r>
+    </w:p>
+    <w:p>
+      <w:pPr>
+        <w:ind w:left="618"/>
+        <w:rPr>
+          <w:rFonts w:cs="Times New Roman"/>
+          <w:szCs w:val="24"/>
+          <w:lang w:val="en-US"/>
+        </w:rPr>
+      </w:pPr>
+      <w:sdt>
+        <w:sdtPr>
+          <w:rPr>
+            <w:rFonts w:cs="Times New Roman"/>
+            <w:szCs w:val="24"/>
+            <w:lang w:val="en-US"/>
+          </w:rPr>
+          <w:id w:val="-763914786"/>
+          <w14:checkbox>
             <w14:checked w14:val="0"/>
             <w14:checkedState w14:val="00FE" w14:font="Wingdings"/>
             <w14:uncheckedState w14:val="0070" w14:font="Wingdings"/>
           </w14:checkbox>
         </w:sdtPr>
-        <w:sdtContent>
-          <w:r>
-            <w:rPr>
-              <w:rFonts w:cs="Times New Roman"/>
-              <w:szCs w:val="24"/>
-              <w:lang w:val="en-US"/>
-            </w:rPr>
-            <w:sym w:font="Wingdings" w:char="F070"/>
-          </w:r>
-        </w:sdtContent>
-      </w:sdt>
-      <w:r>
-        <w:rPr>
-          <w:rFonts w:cs="Times New Roman"/>
-          <w:szCs w:val="24"/>
-          <w:lang w:val="en-US"/>
-        </w:rPr>
-        <w:t xml:space="preserve"> </w:t>
-      </w:r>
-      <w:r>
-        <w:rPr>
-          <w:rFonts w:cs="Times New Roman"/>
-          <w:szCs w:val="24"/>
-          <w:lang w:val="en-US"/>
-        </w:rPr>
-        <w:t xml:space="preserve">Separate </w:t>
-      </w:r>
-      <w:proofErr w:type="spellStart"/>
-      <w:r>
-        <w:rPr>
-          <w:rFonts w:cs="Times New Roman"/>
-          <w:szCs w:val="24"/>
-          <w:lang w:val="en-US"/>
-        </w:rPr>
-        <w:t>spawners</w:t>
-      </w:r>
-      <w:proofErr w:type="spellEnd"/>
-      <w:r>
-        <w:rPr>
-          <w:rFonts w:cs="Times New Roman"/>
-          <w:szCs w:val="24"/>
-          <w:lang w:val="en-US"/>
-        </w:rPr>
-        <w:t xml:space="preserve"> from Generators</w:t>
-      </w:r>
-    </w:p>
-    <w:p>
-      <w:pPr>
-        <w:ind w:left="618"/>
-        <w:rPr>
-          <w:rFonts w:cs="Times New Roman"/>
-          <w:szCs w:val="24"/>
-          <w:lang w:val="en-US"/>
-        </w:rPr>
-      </w:pPr>
-      <w:sdt>
-        <w:sdtPr>
-          <w:rPr>
-            <w:rFonts w:cs="Times New Roman"/>
-            <w:szCs w:val="24"/>
-            <w:lang w:val="en-US"/>
-          </w:rPr>
-          <w:id w:val="-763914786"/>
-          <w14:checkbox>
-            <w14:checked w14:val="0"/>
-            <w14:checkedState w14:val="00FE" w14:font="Wingdings"/>
-            <w14:uncheckedState w14:val="0070" w14:font="Wingdings"/>
-          </w14:checkbox>
-        </w:sdtPr>
+        <w:sdtEndPr/>
         <w:sdtContent>
           <w:r>
             <w:rPr>
@@ -5239,6 +5241,92 @@
       </w:r>
       <w:bookmarkStart w:id="0" w:name="_GoBack"/>
       <w:bookmarkEnd w:id="0"/>
+    </w:p>
+    <w:p>
+      <w:pPr>
+        <w:ind w:left="618"/>
+        <w:rPr>
+          <w:rFonts w:cs="Times New Roman"/>
+          <w:szCs w:val="24"/>
+          <w:lang w:val="en-US"/>
+        </w:rPr>
+      </w:pPr>
+      <w:sdt>
+        <w:sdtPr>
+          <w:rPr>
+            <w:rFonts w:cs="Times New Roman"/>
+            <w:szCs w:val="24"/>
+            <w:lang w:val="en-US"/>
+          </w:rPr>
+          <w:id w:val="-1117061791"/>
+          <w14:checkbox>
+            <w14:checked w14:val="1"/>
+            <w14:checkedState w14:val="00FE" w14:font="Wingdings"/>
+            <w14:uncheckedState w14:val="0070" w14:font="Wingdings"/>
+          </w14:checkbox>
+        </w:sdtPr>
+        <w:sdtContent>
+          <w:r>
+            <w:rPr>
+              <w:rFonts w:cs="Times New Roman"/>
+              <w:szCs w:val="24"/>
+              <w:lang w:val="en-US"/>
+            </w:rPr>
+            <w:sym w:font="Wingdings" w:char="F0FE"/>
+          </w:r>
+        </w:sdtContent>
+      </w:sdt>
+      <w:r>
+        <w:rPr>
+          <w:rFonts w:cs="Times New Roman"/>
+          <w:szCs w:val="24"/>
+          <w:lang w:val="en-US"/>
+        </w:rPr>
+        <w:t xml:space="preserve"> Animation States</w:t>
+      </w:r>
+    </w:p>
+    <w:p>
+      <w:pPr>
+        <w:ind w:left="618"/>
+        <w:rPr>
+          <w:rFonts w:cs="Times New Roman"/>
+          <w:szCs w:val="24"/>
+          <w:lang w:val="en-US"/>
+        </w:rPr>
+      </w:pPr>
+      <w:sdt>
+        <w:sdtPr>
+          <w:rPr>
+            <w:rFonts w:cs="Times New Roman"/>
+            <w:szCs w:val="24"/>
+            <w:lang w:val="en-US"/>
+          </w:rPr>
+          <w:id w:val="-2050376754"/>
+          <w14:checkbox>
+            <w14:checked w14:val="1"/>
+            <w14:checkedState w14:val="00FE" w14:font="Wingdings"/>
+            <w14:uncheckedState w14:val="0070" w14:font="Wingdings"/>
+          </w14:checkbox>
+        </w:sdtPr>
+        <w:sdtContent>
+          <w:r>
+            <w:rPr>
+              <w:rFonts w:cs="Times New Roman"/>
+              <w:szCs w:val="24"/>
+              <w:lang w:val="en-US"/>
+            </w:rPr>
+            <w:sym w:font="Wingdings" w:char="F0FE"/>
+          </w:r>
+        </w:sdtContent>
+      </w:sdt>
+      <w:r>
+        <w:rPr>
+          <w:rFonts w:cs="Times New Roman"/>
+          <w:szCs w:val="24"/>
+          <w:lang w:val="en-US"/>
+        </w:rPr>
+        <w:t xml:space="preserve"> Level selection</w:t>
+      </w:r>
     </w:p>
     <w:p>
       <w:pPr>

</xml_diff>